<commit_message>
Move references to end of SRS document
</commit_message>
<xml_diff>
--- a/documents/SoftwareRequirementsSpecificationforFractionWorksheetCreator.docx
+++ b/documents/SoftwareRequirementsSpecificationforFractionWorksheetCreator.docx
@@ -106,8 +106,21 @@
           <w:szCs w:val="28"/>
           <w:highlight w:val="white"/>
         </w:rPr>
-        <w:t>Ethan Fiero</w:t>
-      </w:r>
+        <w:t xml:space="preserve">Ethan </w:t>
+      </w:r>
+      <w:proofErr w:type="spellStart"/>
+      <w:r>
+        <w:rPr>
+          <w:rFonts w:ascii="Arial" w:eastAsia="Arial" w:hAnsi="Arial" w:cs="Arial"/>
+          <w:b/>
+          <w:color w:val="212121"/>
+          <w:sz w:val="28"/>
+          <w:szCs w:val="28"/>
+          <w:highlight w:val="white"/>
+        </w:rPr>
+        <w:t>Fiero</w:t>
+      </w:r>
+      <w:proofErr w:type="spellEnd"/>
     </w:p>
     <w:p>
       <w:pPr>
@@ -144,7 +157,7 @@
           <w:sz w:val="28"/>
           <w:szCs w:val="28"/>
         </w:rPr>
-        <w:t>2/18</w:t>
+        <w:t>3/3</w:t>
       </w:r>
       <w:r>
         <w:rPr>
@@ -153,7 +166,18 @@
           <w:sz w:val="28"/>
           <w:szCs w:val="28"/>
         </w:rPr>
-        <w:t>/2016</w:t>
+        <w:t>/201</w:t>
+      </w:r>
+      <w:bookmarkStart w:id="0" w:name="_GoBack"/>
+      <w:bookmarkEnd w:id="0"/>
+      <w:r>
+        <w:rPr>
+          <w:rFonts w:ascii="Arial" w:eastAsia="Arial" w:hAnsi="Arial" w:cs="Arial"/>
+          <w:b/>
+          <w:sz w:val="28"/>
+          <w:szCs w:val="28"/>
+        </w:rPr>
+        <w:t>6</w:t>
       </w:r>
     </w:p>
     <w:p>
@@ -170,7 +194,7 @@
         <w:br w:type="page"/>
       </w:r>
     </w:p>
-    <w:bookmarkStart w:id="0" w:name="_Toc444799088" w:displacedByCustomXml="next"/>
+    <w:bookmarkStart w:id="1" w:name="_Toc444807681" w:displacedByCustomXml="next"/>
     <w:sdt>
       <w:sdtPr>
         <w:rPr>
@@ -199,7 +223,7 @@
           <w:r>
             <w:t>Table of Contents</w:t>
           </w:r>
-          <w:bookmarkEnd w:id="0"/>
+          <w:bookmarkEnd w:id="1"/>
         </w:p>
         <w:p>
           <w:pPr>
@@ -219,7 +243,7 @@
           <w:r>
             <w:fldChar w:fldCharType="separate"/>
           </w:r>
-          <w:hyperlink w:anchor="_Toc444799088" w:history="1">
+          <w:hyperlink w:anchor="_Toc444807681" w:history="1">
             <w:r>
               <w:rPr>
                 <w:rStyle w:val="Hyperlink"/>
@@ -242,7 +266,7 @@
               <w:rPr>
                 <w:webHidden/>
               </w:rPr>
-              <w:instrText xml:space="preserve"> PAGEREF _Toc444799088 \h </w:instrText>
+              <w:instrText xml:space="preserve"> PAGEREF _Toc444807681 \h </w:instrText>
             </w:r>
             <w:r>
               <w:rPr>
@@ -278,7 +302,7 @@
               <w:color w:val="auto"/>
             </w:rPr>
           </w:pPr>
-          <w:hyperlink w:anchor="_Toc444799089" w:history="1">
+          <w:hyperlink w:anchor="_Toc444807682" w:history="1">
             <w:r>
               <w:rPr>
                 <w:rStyle w:val="Hyperlink"/>
@@ -301,7 +325,7 @@
               <w:rPr>
                 <w:webHidden/>
               </w:rPr>
-              <w:instrText xml:space="preserve"> PAGEREF _Toc444799089 \h </w:instrText>
+              <w:instrText xml:space="preserve"> PAGEREF _Toc444807682 \h </w:instrText>
             </w:r>
             <w:r>
               <w:rPr>
@@ -337,7 +361,7 @@
               <w:color w:val="auto"/>
             </w:rPr>
           </w:pPr>
-          <w:hyperlink w:anchor="_Toc444799090" w:history="1">
+          <w:hyperlink w:anchor="_Toc444807683" w:history="1">
             <w:r>
               <w:rPr>
                 <w:rStyle w:val="Hyperlink"/>
@@ -374,7 +398,7 @@
               <w:rPr>
                 <w:webHidden/>
               </w:rPr>
-              <w:instrText xml:space="preserve"> PAGEREF _Toc444799090 \h </w:instrText>
+              <w:instrText xml:space="preserve"> PAGEREF _Toc444807683 \h </w:instrText>
             </w:r>
             <w:r>
               <w:rPr>
@@ -417,7 +441,7 @@
               <w:szCs w:val="24"/>
             </w:rPr>
           </w:pPr>
-          <w:hyperlink w:anchor="_Toc444799091" w:history="1">
+          <w:hyperlink w:anchor="_Toc444807684" w:history="1">
             <w:r>
               <w:rPr>
                 <w:rStyle w:val="Hyperlink"/>
@@ -472,7 +496,7 @@
                 <w:noProof/>
                 <w:webHidden/>
               </w:rPr>
-              <w:instrText xml:space="preserve"> PAGEREF _Toc444799091 \h </w:instrText>
+              <w:instrText xml:space="preserve"> PAGEREF _Toc444807684 \h </w:instrText>
             </w:r>
             <w:r>
               <w:rPr>
@@ -527,7 +551,7 @@
               <w:szCs w:val="24"/>
             </w:rPr>
           </w:pPr>
-          <w:hyperlink w:anchor="_Toc444799092" w:history="1">
+          <w:hyperlink w:anchor="_Toc444807685" w:history="1">
             <w:r>
               <w:rPr>
                 <w:rStyle w:val="Hyperlink"/>
@@ -582,7 +606,7 @@
                 <w:noProof/>
                 <w:webHidden/>
               </w:rPr>
-              <w:instrText xml:space="preserve"> PAGEREF _Toc444799092 \h </w:instrText>
+              <w:instrText xml:space="preserve"> PAGEREF _Toc444807685 \h </w:instrText>
             </w:r>
             <w:r>
               <w:rPr>
@@ -637,7 +661,7 @@
               <w:szCs w:val="24"/>
             </w:rPr>
           </w:pPr>
-          <w:hyperlink w:anchor="_Toc444799093" w:history="1">
+          <w:hyperlink w:anchor="_Toc444807686" w:history="1">
             <w:r>
               <w:rPr>
                 <w:rStyle w:val="Hyperlink"/>
@@ -692,7 +716,7 @@
                 <w:noProof/>
                 <w:webHidden/>
               </w:rPr>
-              <w:instrText xml:space="preserve"> PAGEREF _Toc444799093 \h </w:instrText>
+              <w:instrText xml:space="preserve"> PAGEREF _Toc444807686 \h </w:instrText>
             </w:r>
             <w:r>
               <w:rPr>
@@ -747,7 +771,7 @@
               <w:szCs w:val="24"/>
             </w:rPr>
           </w:pPr>
-          <w:hyperlink w:anchor="_Toc444799094" w:history="1">
+          <w:hyperlink w:anchor="_Toc444807687" w:history="1">
             <w:r>
               <w:rPr>
                 <w:rStyle w:val="Hyperlink"/>
@@ -802,7 +826,7 @@
                 <w:noProof/>
                 <w:webHidden/>
               </w:rPr>
-              <w:instrText xml:space="preserve"> PAGEREF _Toc444799094 \h </w:instrText>
+              <w:instrText xml:space="preserve"> PAGEREF _Toc444807687 \h </w:instrText>
             </w:r>
             <w:r>
               <w:rPr>
@@ -850,7 +874,7 @@
               <w:color w:val="auto"/>
             </w:rPr>
           </w:pPr>
-          <w:hyperlink w:anchor="_Toc444799095" w:history="1">
+          <w:hyperlink w:anchor="_Toc444807688" w:history="1">
             <w:r>
               <w:rPr>
                 <w:rStyle w:val="Hyperlink"/>
@@ -887,7 +911,7 @@
               <w:rPr>
                 <w:webHidden/>
               </w:rPr>
-              <w:instrText xml:space="preserve"> PAGEREF _Toc444799095 \h </w:instrText>
+              <w:instrText xml:space="preserve"> PAGEREF _Toc444807688 \h </w:instrText>
             </w:r>
             <w:r>
               <w:rPr>
@@ -922,15 +946,11 @@
               <w:tab w:val="right" w:leader="dot" w:pos="9638"/>
             </w:tabs>
             <w:rPr>
-              <w:rFonts w:ascii="Arial" w:eastAsiaTheme="minorEastAsia" w:hAnsi="Arial" w:cs="Arial"/>
-              <w:b w:val="0"/>
-              <w:noProof/>
-              <w:color w:val="auto"/>
-              <w:sz w:val="24"/>
-              <w:szCs w:val="24"/>
+              <w:rStyle w:val="Hyperlink"/>
+              <w:rFonts w:ascii="Arial" w:hAnsi="Arial" w:cs="Arial"/>
             </w:rPr>
           </w:pPr>
-          <w:hyperlink w:anchor="_Toc444799096" w:history="1">
+          <w:hyperlink w:anchor="_Toc444807689" w:history="1">
             <w:r>
               <w:rPr>
                 <w:rStyle w:val="Hyperlink"/>
@@ -942,12 +962,26 @@
             </w:r>
             <w:r>
               <w:rPr>
-                <w:rFonts w:ascii="Arial" w:eastAsiaTheme="minorEastAsia" w:hAnsi="Arial" w:cs="Arial"/>
+                <w:rStyle w:val="Hyperlink"/>
+                <w:rFonts w:ascii="Arial" w:hAnsi="Arial" w:cs="Arial"/>
+              </w:rPr>
+              <w:tab/>
+            </w:r>
+            <w:r>
+              <w:rPr>
+                <w:rStyle w:val="Hyperlink"/>
+                <w:rFonts w:ascii="Arial" w:hAnsi="Arial" w:cs="Arial"/>
                 <w:b w:val="0"/>
                 <w:noProof/>
-                <w:color w:val="auto"/>
-                <w:sz w:val="24"/>
-                <w:szCs w:val="24"/>
+              </w:rPr>
+              <w:t>Product Perspective</w:t>
+            </w:r>
+            <w:r>
+              <w:rPr>
+                <w:rStyle w:val="Hyperlink"/>
+                <w:rFonts w:ascii="Arial" w:hAnsi="Arial" w:cs="Arial"/>
+                <w:b w:val="0"/>
+                <w:webHidden/>
               </w:rPr>
               <w:tab/>
             </w:r>
@@ -956,68 +990,50 @@
                 <w:rStyle w:val="Hyperlink"/>
                 <w:rFonts w:ascii="Arial" w:hAnsi="Arial" w:cs="Arial"/>
                 <w:b w:val="0"/>
-                <w:noProof/>
-              </w:rPr>
-              <w:t>Product Perspective</w:t>
-            </w:r>
-            <w:r>
-              <w:rPr>
-                <w:rFonts w:ascii="Arial" w:hAnsi="Arial" w:cs="Arial"/>
-                <w:b w:val="0"/>
-                <w:noProof/>
-                <w:webHidden/>
-              </w:rPr>
-              <w:tab/>
-            </w:r>
-            <w:r>
-              <w:rPr>
-                <w:rFonts w:ascii="Arial" w:hAnsi="Arial" w:cs="Arial"/>
-                <w:b w:val="0"/>
-                <w:noProof/>
                 <w:webHidden/>
               </w:rPr>
               <w:fldChar w:fldCharType="begin"/>
             </w:r>
             <w:r>
               <w:rPr>
-                <w:rFonts w:ascii="Arial" w:hAnsi="Arial" w:cs="Arial"/>
-                <w:b w:val="0"/>
-                <w:noProof/>
-                <w:webHidden/>
-              </w:rPr>
-              <w:instrText xml:space="preserve"> PAGEREF _Toc444799096 \h </w:instrText>
-            </w:r>
-            <w:r>
-              <w:rPr>
-                <w:rFonts w:ascii="Arial" w:hAnsi="Arial" w:cs="Arial"/>
-                <w:b w:val="0"/>
-                <w:noProof/>
-                <w:webHidden/>
-              </w:rPr>
-            </w:r>
-            <w:r>
-              <w:rPr>
-                <w:rFonts w:ascii="Arial" w:hAnsi="Arial" w:cs="Arial"/>
-                <w:b w:val="0"/>
-                <w:noProof/>
+                <w:rStyle w:val="Hyperlink"/>
+                <w:rFonts w:ascii="Arial" w:hAnsi="Arial" w:cs="Arial"/>
+                <w:b w:val="0"/>
+                <w:webHidden/>
+              </w:rPr>
+              <w:instrText xml:space="preserve"> PAGEREF _Toc444807689 \h </w:instrText>
+            </w:r>
+            <w:r>
+              <w:rPr>
+                <w:rStyle w:val="Hyperlink"/>
+                <w:rFonts w:ascii="Arial" w:hAnsi="Arial" w:cs="Arial"/>
+                <w:b w:val="0"/>
+                <w:webHidden/>
+              </w:rPr>
+            </w:r>
+            <w:r>
+              <w:rPr>
+                <w:rStyle w:val="Hyperlink"/>
+                <w:rFonts w:ascii="Arial" w:hAnsi="Arial" w:cs="Arial"/>
+                <w:b w:val="0"/>
                 <w:webHidden/>
               </w:rPr>
               <w:fldChar w:fldCharType="separate"/>
             </w:r>
             <w:r>
               <w:rPr>
-                <w:rFonts w:ascii="Arial" w:hAnsi="Arial" w:cs="Arial"/>
-                <w:b w:val="0"/>
-                <w:noProof/>
+                <w:rStyle w:val="Hyperlink"/>
+                <w:rFonts w:ascii="Arial" w:hAnsi="Arial" w:cs="Arial"/>
+                <w:b w:val="0"/>
                 <w:webHidden/>
               </w:rPr>
               <w:t>4</w:t>
             </w:r>
             <w:r>
               <w:rPr>
-                <w:rFonts w:ascii="Arial" w:hAnsi="Arial" w:cs="Arial"/>
-                <w:b w:val="0"/>
-                <w:noProof/>
+                <w:rStyle w:val="Hyperlink"/>
+                <w:rFonts w:ascii="Arial" w:hAnsi="Arial" w:cs="Arial"/>
+                <w:b w:val="0"/>
                 <w:webHidden/>
               </w:rPr>
               <w:fldChar w:fldCharType="end"/>
@@ -1032,15 +1048,11 @@
               <w:tab w:val="right" w:leader="dot" w:pos="9638"/>
             </w:tabs>
             <w:rPr>
-              <w:rFonts w:ascii="Arial" w:eastAsiaTheme="minorEastAsia" w:hAnsi="Arial" w:cs="Arial"/>
-              <w:b w:val="0"/>
-              <w:noProof/>
-              <w:color w:val="auto"/>
-              <w:sz w:val="24"/>
-              <w:szCs w:val="24"/>
+              <w:rStyle w:val="Hyperlink"/>
+              <w:rFonts w:ascii="Arial" w:hAnsi="Arial" w:cs="Arial"/>
             </w:rPr>
           </w:pPr>
-          <w:hyperlink w:anchor="_Toc444799097" w:history="1">
+          <w:hyperlink w:anchor="_Toc444807690" w:history="1">
             <w:r>
               <w:rPr>
                 <w:rStyle w:val="Hyperlink"/>
@@ -1052,12 +1064,26 @@
             </w:r>
             <w:r>
               <w:rPr>
-                <w:rFonts w:ascii="Arial" w:eastAsiaTheme="minorEastAsia" w:hAnsi="Arial" w:cs="Arial"/>
+                <w:rStyle w:val="Hyperlink"/>
+                <w:rFonts w:ascii="Arial" w:hAnsi="Arial" w:cs="Arial"/>
+              </w:rPr>
+              <w:tab/>
+            </w:r>
+            <w:r>
+              <w:rPr>
+                <w:rStyle w:val="Hyperlink"/>
+                <w:rFonts w:ascii="Arial" w:hAnsi="Arial" w:cs="Arial"/>
                 <w:b w:val="0"/>
                 <w:noProof/>
-                <w:color w:val="auto"/>
-                <w:sz w:val="24"/>
-                <w:szCs w:val="24"/>
+              </w:rPr>
+              <w:t>User Classes and Characteristics</w:t>
+            </w:r>
+            <w:r>
+              <w:rPr>
+                <w:rStyle w:val="Hyperlink"/>
+                <w:rFonts w:ascii="Arial" w:hAnsi="Arial" w:cs="Arial"/>
+                <w:b w:val="0"/>
+                <w:webHidden/>
               </w:rPr>
               <w:tab/>
             </w:r>
@@ -1066,68 +1092,50 @@
                 <w:rStyle w:val="Hyperlink"/>
                 <w:rFonts w:ascii="Arial" w:hAnsi="Arial" w:cs="Arial"/>
                 <w:b w:val="0"/>
-                <w:noProof/>
-              </w:rPr>
-              <w:t>User Classes and Characteristics</w:t>
-            </w:r>
-            <w:r>
-              <w:rPr>
-                <w:rFonts w:ascii="Arial" w:hAnsi="Arial" w:cs="Arial"/>
-                <w:b w:val="0"/>
-                <w:noProof/>
-                <w:webHidden/>
-              </w:rPr>
-              <w:tab/>
-            </w:r>
-            <w:r>
-              <w:rPr>
-                <w:rFonts w:ascii="Arial" w:hAnsi="Arial" w:cs="Arial"/>
-                <w:b w:val="0"/>
-                <w:noProof/>
                 <w:webHidden/>
               </w:rPr>
               <w:fldChar w:fldCharType="begin"/>
             </w:r>
             <w:r>
               <w:rPr>
-                <w:rFonts w:ascii="Arial" w:hAnsi="Arial" w:cs="Arial"/>
-                <w:b w:val="0"/>
-                <w:noProof/>
-                <w:webHidden/>
-              </w:rPr>
-              <w:instrText xml:space="preserve"> PAGEREF _Toc444799097 \h </w:instrText>
-            </w:r>
-            <w:r>
-              <w:rPr>
-                <w:rFonts w:ascii="Arial" w:hAnsi="Arial" w:cs="Arial"/>
-                <w:b w:val="0"/>
-                <w:noProof/>
-                <w:webHidden/>
-              </w:rPr>
-            </w:r>
-            <w:r>
-              <w:rPr>
-                <w:rFonts w:ascii="Arial" w:hAnsi="Arial" w:cs="Arial"/>
-                <w:b w:val="0"/>
-                <w:noProof/>
+                <w:rStyle w:val="Hyperlink"/>
+                <w:rFonts w:ascii="Arial" w:hAnsi="Arial" w:cs="Arial"/>
+                <w:b w:val="0"/>
+                <w:webHidden/>
+              </w:rPr>
+              <w:instrText xml:space="preserve"> PAGEREF _Toc444807690 \h </w:instrText>
+            </w:r>
+            <w:r>
+              <w:rPr>
+                <w:rStyle w:val="Hyperlink"/>
+                <w:rFonts w:ascii="Arial" w:hAnsi="Arial" w:cs="Arial"/>
+                <w:b w:val="0"/>
+                <w:webHidden/>
+              </w:rPr>
+            </w:r>
+            <w:r>
+              <w:rPr>
+                <w:rStyle w:val="Hyperlink"/>
+                <w:rFonts w:ascii="Arial" w:hAnsi="Arial" w:cs="Arial"/>
+                <w:b w:val="0"/>
                 <w:webHidden/>
               </w:rPr>
               <w:fldChar w:fldCharType="separate"/>
             </w:r>
             <w:r>
               <w:rPr>
-                <w:rFonts w:ascii="Arial" w:hAnsi="Arial" w:cs="Arial"/>
-                <w:b w:val="0"/>
-                <w:noProof/>
+                <w:rStyle w:val="Hyperlink"/>
+                <w:rFonts w:ascii="Arial" w:hAnsi="Arial" w:cs="Arial"/>
+                <w:b w:val="0"/>
                 <w:webHidden/>
               </w:rPr>
               <w:t>5</w:t>
             </w:r>
             <w:r>
               <w:rPr>
-                <w:rFonts w:ascii="Arial" w:hAnsi="Arial" w:cs="Arial"/>
-                <w:b w:val="0"/>
-                <w:noProof/>
+                <w:rStyle w:val="Hyperlink"/>
+                <w:rFonts w:ascii="Arial" w:hAnsi="Arial" w:cs="Arial"/>
+                <w:b w:val="0"/>
                 <w:webHidden/>
               </w:rPr>
               <w:fldChar w:fldCharType="end"/>
@@ -1142,15 +1150,11 @@
               <w:tab w:val="right" w:leader="dot" w:pos="9638"/>
             </w:tabs>
             <w:rPr>
-              <w:rFonts w:ascii="Arial" w:eastAsiaTheme="minorEastAsia" w:hAnsi="Arial" w:cs="Arial"/>
-              <w:b w:val="0"/>
-              <w:noProof/>
-              <w:color w:val="auto"/>
-              <w:sz w:val="24"/>
-              <w:szCs w:val="24"/>
+              <w:rStyle w:val="Hyperlink"/>
+              <w:rFonts w:ascii="Arial" w:hAnsi="Arial" w:cs="Arial"/>
             </w:rPr>
           </w:pPr>
-          <w:hyperlink w:anchor="_Toc444799098" w:history="1">
+          <w:hyperlink w:anchor="_Toc444807691" w:history="1">
             <w:r>
               <w:rPr>
                 <w:rStyle w:val="Hyperlink"/>
@@ -1162,12 +1166,26 @@
             </w:r>
             <w:r>
               <w:rPr>
-                <w:rFonts w:ascii="Arial" w:eastAsiaTheme="minorEastAsia" w:hAnsi="Arial" w:cs="Arial"/>
+                <w:rStyle w:val="Hyperlink"/>
+                <w:rFonts w:ascii="Arial" w:hAnsi="Arial" w:cs="Arial"/>
+              </w:rPr>
+              <w:tab/>
+            </w:r>
+            <w:r>
+              <w:rPr>
+                <w:rStyle w:val="Hyperlink"/>
+                <w:rFonts w:ascii="Arial" w:hAnsi="Arial" w:cs="Arial"/>
                 <w:b w:val="0"/>
                 <w:noProof/>
-                <w:color w:val="auto"/>
-                <w:sz w:val="24"/>
-                <w:szCs w:val="24"/>
+              </w:rPr>
+              <w:t>Operating Environment</w:t>
+            </w:r>
+            <w:r>
+              <w:rPr>
+                <w:rStyle w:val="Hyperlink"/>
+                <w:rFonts w:ascii="Arial" w:hAnsi="Arial" w:cs="Arial"/>
+                <w:b w:val="0"/>
+                <w:webHidden/>
               </w:rPr>
               <w:tab/>
             </w:r>
@@ -1176,68 +1194,50 @@
                 <w:rStyle w:val="Hyperlink"/>
                 <w:rFonts w:ascii="Arial" w:hAnsi="Arial" w:cs="Arial"/>
                 <w:b w:val="0"/>
-                <w:noProof/>
-              </w:rPr>
-              <w:t>Operating Environment</w:t>
-            </w:r>
-            <w:r>
-              <w:rPr>
-                <w:rFonts w:ascii="Arial" w:hAnsi="Arial" w:cs="Arial"/>
-                <w:b w:val="0"/>
-                <w:noProof/>
-                <w:webHidden/>
-              </w:rPr>
-              <w:tab/>
-            </w:r>
-            <w:r>
-              <w:rPr>
-                <w:rFonts w:ascii="Arial" w:hAnsi="Arial" w:cs="Arial"/>
-                <w:b w:val="0"/>
-                <w:noProof/>
                 <w:webHidden/>
               </w:rPr>
               <w:fldChar w:fldCharType="begin"/>
             </w:r>
             <w:r>
               <w:rPr>
-                <w:rFonts w:ascii="Arial" w:hAnsi="Arial" w:cs="Arial"/>
-                <w:b w:val="0"/>
-                <w:noProof/>
-                <w:webHidden/>
-              </w:rPr>
-              <w:instrText xml:space="preserve"> PAGEREF _Toc444799098 \h </w:instrText>
-            </w:r>
-            <w:r>
-              <w:rPr>
-                <w:rFonts w:ascii="Arial" w:hAnsi="Arial" w:cs="Arial"/>
-                <w:b w:val="0"/>
-                <w:noProof/>
-                <w:webHidden/>
-              </w:rPr>
-            </w:r>
-            <w:r>
-              <w:rPr>
-                <w:rFonts w:ascii="Arial" w:hAnsi="Arial" w:cs="Arial"/>
-                <w:b w:val="0"/>
-                <w:noProof/>
+                <w:rStyle w:val="Hyperlink"/>
+                <w:rFonts w:ascii="Arial" w:hAnsi="Arial" w:cs="Arial"/>
+                <w:b w:val="0"/>
+                <w:webHidden/>
+              </w:rPr>
+              <w:instrText xml:space="preserve"> PAGEREF _Toc444807691 \h </w:instrText>
+            </w:r>
+            <w:r>
+              <w:rPr>
+                <w:rStyle w:val="Hyperlink"/>
+                <w:rFonts w:ascii="Arial" w:hAnsi="Arial" w:cs="Arial"/>
+                <w:b w:val="0"/>
+                <w:webHidden/>
+              </w:rPr>
+            </w:r>
+            <w:r>
+              <w:rPr>
+                <w:rStyle w:val="Hyperlink"/>
+                <w:rFonts w:ascii="Arial" w:hAnsi="Arial" w:cs="Arial"/>
+                <w:b w:val="0"/>
                 <w:webHidden/>
               </w:rPr>
               <w:fldChar w:fldCharType="separate"/>
             </w:r>
             <w:r>
               <w:rPr>
-                <w:rFonts w:ascii="Arial" w:hAnsi="Arial" w:cs="Arial"/>
-                <w:b w:val="0"/>
-                <w:noProof/>
+                <w:rStyle w:val="Hyperlink"/>
+                <w:rFonts w:ascii="Arial" w:hAnsi="Arial" w:cs="Arial"/>
+                <w:b w:val="0"/>
                 <w:webHidden/>
               </w:rPr>
               <w:t>6</w:t>
             </w:r>
             <w:r>
               <w:rPr>
-                <w:rFonts w:ascii="Arial" w:hAnsi="Arial" w:cs="Arial"/>
-                <w:b w:val="0"/>
-                <w:noProof/>
+                <w:rStyle w:val="Hyperlink"/>
+                <w:rFonts w:ascii="Arial" w:hAnsi="Arial" w:cs="Arial"/>
+                <w:b w:val="0"/>
                 <w:webHidden/>
               </w:rPr>
               <w:fldChar w:fldCharType="end"/>
@@ -1252,15 +1252,11 @@
               <w:tab w:val="right" w:leader="dot" w:pos="9638"/>
             </w:tabs>
             <w:rPr>
-              <w:rFonts w:ascii="Arial" w:eastAsiaTheme="minorEastAsia" w:hAnsi="Arial" w:cs="Arial"/>
-              <w:b w:val="0"/>
-              <w:noProof/>
-              <w:color w:val="auto"/>
-              <w:sz w:val="24"/>
-              <w:szCs w:val="24"/>
+              <w:rStyle w:val="Hyperlink"/>
+              <w:rFonts w:ascii="Arial" w:hAnsi="Arial" w:cs="Arial"/>
             </w:rPr>
           </w:pPr>
-          <w:hyperlink w:anchor="_Toc444799099" w:history="1">
+          <w:hyperlink w:anchor="_Toc444807692" w:history="1">
             <w:r>
               <w:rPr>
                 <w:rStyle w:val="Hyperlink"/>
@@ -1272,12 +1268,26 @@
             </w:r>
             <w:r>
               <w:rPr>
-                <w:rFonts w:ascii="Arial" w:eastAsiaTheme="minorEastAsia" w:hAnsi="Arial" w:cs="Arial"/>
+                <w:rStyle w:val="Hyperlink"/>
+                <w:rFonts w:ascii="Arial" w:hAnsi="Arial" w:cs="Arial"/>
+              </w:rPr>
+              <w:tab/>
+            </w:r>
+            <w:r>
+              <w:rPr>
+                <w:rStyle w:val="Hyperlink"/>
+                <w:rFonts w:ascii="Arial" w:hAnsi="Arial" w:cs="Arial"/>
                 <w:b w:val="0"/>
                 <w:noProof/>
-                <w:color w:val="auto"/>
-                <w:sz w:val="24"/>
-                <w:szCs w:val="24"/>
+              </w:rPr>
+              <w:t>Design and Implementation Constraints</w:t>
+            </w:r>
+            <w:r>
+              <w:rPr>
+                <w:rStyle w:val="Hyperlink"/>
+                <w:rFonts w:ascii="Arial" w:hAnsi="Arial" w:cs="Arial"/>
+                <w:b w:val="0"/>
+                <w:webHidden/>
               </w:rPr>
               <w:tab/>
             </w:r>
@@ -1286,68 +1296,50 @@
                 <w:rStyle w:val="Hyperlink"/>
                 <w:rFonts w:ascii="Arial" w:hAnsi="Arial" w:cs="Arial"/>
                 <w:b w:val="0"/>
-                <w:noProof/>
-              </w:rPr>
-              <w:t>Design and Implementation Constraints</w:t>
-            </w:r>
-            <w:r>
-              <w:rPr>
-                <w:rFonts w:ascii="Arial" w:hAnsi="Arial" w:cs="Arial"/>
-                <w:b w:val="0"/>
-                <w:noProof/>
-                <w:webHidden/>
-              </w:rPr>
-              <w:tab/>
-            </w:r>
-            <w:r>
-              <w:rPr>
-                <w:rFonts w:ascii="Arial" w:hAnsi="Arial" w:cs="Arial"/>
-                <w:b w:val="0"/>
-                <w:noProof/>
                 <w:webHidden/>
               </w:rPr>
               <w:fldChar w:fldCharType="begin"/>
             </w:r>
             <w:r>
               <w:rPr>
-                <w:rFonts w:ascii="Arial" w:hAnsi="Arial" w:cs="Arial"/>
-                <w:b w:val="0"/>
-                <w:noProof/>
-                <w:webHidden/>
-              </w:rPr>
-              <w:instrText xml:space="preserve"> PAGEREF _Toc444799099 \h </w:instrText>
-            </w:r>
-            <w:r>
-              <w:rPr>
-                <w:rFonts w:ascii="Arial" w:hAnsi="Arial" w:cs="Arial"/>
-                <w:b w:val="0"/>
-                <w:noProof/>
-                <w:webHidden/>
-              </w:rPr>
-            </w:r>
-            <w:r>
-              <w:rPr>
-                <w:rFonts w:ascii="Arial" w:hAnsi="Arial" w:cs="Arial"/>
-                <w:b w:val="0"/>
-                <w:noProof/>
+                <w:rStyle w:val="Hyperlink"/>
+                <w:rFonts w:ascii="Arial" w:hAnsi="Arial" w:cs="Arial"/>
+                <w:b w:val="0"/>
+                <w:webHidden/>
+              </w:rPr>
+              <w:instrText xml:space="preserve"> PAGEREF _Toc444807692 \h </w:instrText>
+            </w:r>
+            <w:r>
+              <w:rPr>
+                <w:rStyle w:val="Hyperlink"/>
+                <w:rFonts w:ascii="Arial" w:hAnsi="Arial" w:cs="Arial"/>
+                <w:b w:val="0"/>
+                <w:webHidden/>
+              </w:rPr>
+            </w:r>
+            <w:r>
+              <w:rPr>
+                <w:rStyle w:val="Hyperlink"/>
+                <w:rFonts w:ascii="Arial" w:hAnsi="Arial" w:cs="Arial"/>
+                <w:b w:val="0"/>
                 <w:webHidden/>
               </w:rPr>
               <w:fldChar w:fldCharType="separate"/>
             </w:r>
             <w:r>
               <w:rPr>
-                <w:rFonts w:ascii="Arial" w:hAnsi="Arial" w:cs="Arial"/>
-                <w:b w:val="0"/>
-                <w:noProof/>
+                <w:rStyle w:val="Hyperlink"/>
+                <w:rFonts w:ascii="Arial" w:hAnsi="Arial" w:cs="Arial"/>
+                <w:b w:val="0"/>
                 <w:webHidden/>
               </w:rPr>
               <w:t>6</w:t>
             </w:r>
             <w:r>
               <w:rPr>
-                <w:rFonts w:ascii="Arial" w:hAnsi="Arial" w:cs="Arial"/>
-                <w:b w:val="0"/>
-                <w:noProof/>
+                <w:rStyle w:val="Hyperlink"/>
+                <w:rFonts w:ascii="Arial" w:hAnsi="Arial" w:cs="Arial"/>
+                <w:b w:val="0"/>
                 <w:webHidden/>
               </w:rPr>
               <w:fldChar w:fldCharType="end"/>
@@ -1362,15 +1354,11 @@
               <w:tab w:val="right" w:leader="dot" w:pos="9638"/>
             </w:tabs>
             <w:rPr>
-              <w:rFonts w:ascii="Arial" w:eastAsiaTheme="minorEastAsia" w:hAnsi="Arial" w:cs="Arial"/>
-              <w:b w:val="0"/>
-              <w:noProof/>
-              <w:color w:val="auto"/>
-              <w:sz w:val="24"/>
-              <w:szCs w:val="24"/>
+              <w:rStyle w:val="Hyperlink"/>
+              <w:rFonts w:ascii="Arial" w:hAnsi="Arial" w:cs="Arial"/>
             </w:rPr>
           </w:pPr>
-          <w:hyperlink w:anchor="_Toc444799100" w:history="1">
+          <w:hyperlink w:anchor="_Toc444807693" w:history="1">
             <w:r>
               <w:rPr>
                 <w:rStyle w:val="Hyperlink"/>
@@ -1382,12 +1370,26 @@
             </w:r>
             <w:r>
               <w:rPr>
-                <w:rFonts w:ascii="Arial" w:eastAsiaTheme="minorEastAsia" w:hAnsi="Arial" w:cs="Arial"/>
+                <w:rStyle w:val="Hyperlink"/>
+                <w:rFonts w:ascii="Arial" w:hAnsi="Arial" w:cs="Arial"/>
+              </w:rPr>
+              <w:tab/>
+            </w:r>
+            <w:r>
+              <w:rPr>
+                <w:rStyle w:val="Hyperlink"/>
+                <w:rFonts w:ascii="Arial" w:hAnsi="Arial" w:cs="Arial"/>
                 <w:b w:val="0"/>
                 <w:noProof/>
-                <w:color w:val="auto"/>
-                <w:sz w:val="24"/>
-                <w:szCs w:val="24"/>
+              </w:rPr>
+              <w:t>User Documentation</w:t>
+            </w:r>
+            <w:r>
+              <w:rPr>
+                <w:rStyle w:val="Hyperlink"/>
+                <w:rFonts w:ascii="Arial" w:hAnsi="Arial" w:cs="Arial"/>
+                <w:b w:val="0"/>
+                <w:webHidden/>
               </w:rPr>
               <w:tab/>
             </w:r>
@@ -1396,68 +1398,50 @@
                 <w:rStyle w:val="Hyperlink"/>
                 <w:rFonts w:ascii="Arial" w:hAnsi="Arial" w:cs="Arial"/>
                 <w:b w:val="0"/>
-                <w:noProof/>
-              </w:rPr>
-              <w:t>User Documentation</w:t>
-            </w:r>
-            <w:r>
-              <w:rPr>
-                <w:rFonts w:ascii="Arial" w:hAnsi="Arial" w:cs="Arial"/>
-                <w:b w:val="0"/>
-                <w:noProof/>
-                <w:webHidden/>
-              </w:rPr>
-              <w:tab/>
-            </w:r>
-            <w:r>
-              <w:rPr>
-                <w:rFonts w:ascii="Arial" w:hAnsi="Arial" w:cs="Arial"/>
-                <w:b w:val="0"/>
-                <w:noProof/>
                 <w:webHidden/>
               </w:rPr>
               <w:fldChar w:fldCharType="begin"/>
             </w:r>
             <w:r>
               <w:rPr>
-                <w:rFonts w:ascii="Arial" w:hAnsi="Arial" w:cs="Arial"/>
-                <w:b w:val="0"/>
-                <w:noProof/>
-                <w:webHidden/>
-              </w:rPr>
-              <w:instrText xml:space="preserve"> PAGEREF _Toc444799100 \h </w:instrText>
-            </w:r>
-            <w:r>
-              <w:rPr>
-                <w:rFonts w:ascii="Arial" w:hAnsi="Arial" w:cs="Arial"/>
-                <w:b w:val="0"/>
-                <w:noProof/>
-                <w:webHidden/>
-              </w:rPr>
-            </w:r>
-            <w:r>
-              <w:rPr>
-                <w:rFonts w:ascii="Arial" w:hAnsi="Arial" w:cs="Arial"/>
-                <w:b w:val="0"/>
-                <w:noProof/>
+                <w:rStyle w:val="Hyperlink"/>
+                <w:rFonts w:ascii="Arial" w:hAnsi="Arial" w:cs="Arial"/>
+                <w:b w:val="0"/>
+                <w:webHidden/>
+              </w:rPr>
+              <w:instrText xml:space="preserve"> PAGEREF _Toc444807693 \h </w:instrText>
+            </w:r>
+            <w:r>
+              <w:rPr>
+                <w:rStyle w:val="Hyperlink"/>
+                <w:rFonts w:ascii="Arial" w:hAnsi="Arial" w:cs="Arial"/>
+                <w:b w:val="0"/>
+                <w:webHidden/>
+              </w:rPr>
+            </w:r>
+            <w:r>
+              <w:rPr>
+                <w:rStyle w:val="Hyperlink"/>
+                <w:rFonts w:ascii="Arial" w:hAnsi="Arial" w:cs="Arial"/>
+                <w:b w:val="0"/>
                 <w:webHidden/>
               </w:rPr>
               <w:fldChar w:fldCharType="separate"/>
             </w:r>
             <w:r>
               <w:rPr>
-                <w:rFonts w:ascii="Arial" w:hAnsi="Arial" w:cs="Arial"/>
-                <w:b w:val="0"/>
-                <w:noProof/>
+                <w:rStyle w:val="Hyperlink"/>
+                <w:rFonts w:ascii="Arial" w:hAnsi="Arial" w:cs="Arial"/>
+                <w:b w:val="0"/>
                 <w:webHidden/>
               </w:rPr>
               <w:t>6</w:t>
             </w:r>
             <w:r>
               <w:rPr>
-                <w:rFonts w:ascii="Arial" w:hAnsi="Arial" w:cs="Arial"/>
-                <w:b w:val="0"/>
-                <w:noProof/>
+                <w:rStyle w:val="Hyperlink"/>
+                <w:rFonts w:ascii="Arial" w:hAnsi="Arial" w:cs="Arial"/>
+                <w:b w:val="0"/>
                 <w:webHidden/>
               </w:rPr>
               <w:fldChar w:fldCharType="end"/>
@@ -1472,15 +1456,11 @@
               <w:tab w:val="right" w:leader="dot" w:pos="9638"/>
             </w:tabs>
             <w:rPr>
-              <w:rFonts w:ascii="Arial" w:eastAsiaTheme="minorEastAsia" w:hAnsi="Arial" w:cs="Arial"/>
-              <w:b w:val="0"/>
-              <w:noProof/>
-              <w:color w:val="auto"/>
-              <w:sz w:val="24"/>
-              <w:szCs w:val="24"/>
+              <w:rStyle w:val="Hyperlink"/>
+              <w:rFonts w:ascii="Arial" w:hAnsi="Arial" w:cs="Arial"/>
             </w:rPr>
           </w:pPr>
-          <w:hyperlink w:anchor="_Toc444799101" w:history="1">
+          <w:hyperlink w:anchor="_Toc444807694" w:history="1">
             <w:r>
               <w:rPr>
                 <w:rStyle w:val="Hyperlink"/>
@@ -1492,12 +1472,26 @@
             </w:r>
             <w:r>
               <w:rPr>
-                <w:rFonts w:ascii="Arial" w:eastAsiaTheme="minorEastAsia" w:hAnsi="Arial" w:cs="Arial"/>
+                <w:rStyle w:val="Hyperlink"/>
+                <w:rFonts w:ascii="Arial" w:hAnsi="Arial" w:cs="Arial"/>
+              </w:rPr>
+              <w:tab/>
+            </w:r>
+            <w:r>
+              <w:rPr>
+                <w:rStyle w:val="Hyperlink"/>
+                <w:rFonts w:ascii="Arial" w:hAnsi="Arial" w:cs="Arial"/>
                 <w:b w:val="0"/>
                 <w:noProof/>
-                <w:color w:val="auto"/>
-                <w:sz w:val="24"/>
-                <w:szCs w:val="24"/>
+              </w:rPr>
+              <w:t>Assumptions and Dependencies</w:t>
+            </w:r>
+            <w:r>
+              <w:rPr>
+                <w:rStyle w:val="Hyperlink"/>
+                <w:rFonts w:ascii="Arial" w:hAnsi="Arial" w:cs="Arial"/>
+                <w:b w:val="0"/>
+                <w:webHidden/>
               </w:rPr>
               <w:tab/>
             </w:r>
@@ -1506,68 +1500,50 @@
                 <w:rStyle w:val="Hyperlink"/>
                 <w:rFonts w:ascii="Arial" w:hAnsi="Arial" w:cs="Arial"/>
                 <w:b w:val="0"/>
-                <w:noProof/>
-              </w:rPr>
-              <w:t>Assumptions and Dependencies</w:t>
-            </w:r>
-            <w:r>
-              <w:rPr>
-                <w:rFonts w:ascii="Arial" w:hAnsi="Arial" w:cs="Arial"/>
-                <w:b w:val="0"/>
-                <w:noProof/>
-                <w:webHidden/>
-              </w:rPr>
-              <w:tab/>
-            </w:r>
-            <w:r>
-              <w:rPr>
-                <w:rFonts w:ascii="Arial" w:hAnsi="Arial" w:cs="Arial"/>
-                <w:b w:val="0"/>
-                <w:noProof/>
                 <w:webHidden/>
               </w:rPr>
               <w:fldChar w:fldCharType="begin"/>
             </w:r>
             <w:r>
               <w:rPr>
-                <w:rFonts w:ascii="Arial" w:hAnsi="Arial" w:cs="Arial"/>
-                <w:b w:val="0"/>
-                <w:noProof/>
-                <w:webHidden/>
-              </w:rPr>
-              <w:instrText xml:space="preserve"> PAGEREF _Toc444799101 \h </w:instrText>
-            </w:r>
-            <w:r>
-              <w:rPr>
-                <w:rFonts w:ascii="Arial" w:hAnsi="Arial" w:cs="Arial"/>
-                <w:b w:val="0"/>
-                <w:noProof/>
-                <w:webHidden/>
-              </w:rPr>
-            </w:r>
-            <w:r>
-              <w:rPr>
-                <w:rFonts w:ascii="Arial" w:hAnsi="Arial" w:cs="Arial"/>
-                <w:b w:val="0"/>
-                <w:noProof/>
+                <w:rStyle w:val="Hyperlink"/>
+                <w:rFonts w:ascii="Arial" w:hAnsi="Arial" w:cs="Arial"/>
+                <w:b w:val="0"/>
+                <w:webHidden/>
+              </w:rPr>
+              <w:instrText xml:space="preserve"> PAGEREF _Toc444807694 \h </w:instrText>
+            </w:r>
+            <w:r>
+              <w:rPr>
+                <w:rStyle w:val="Hyperlink"/>
+                <w:rFonts w:ascii="Arial" w:hAnsi="Arial" w:cs="Arial"/>
+                <w:b w:val="0"/>
+                <w:webHidden/>
+              </w:rPr>
+            </w:r>
+            <w:r>
+              <w:rPr>
+                <w:rStyle w:val="Hyperlink"/>
+                <w:rFonts w:ascii="Arial" w:hAnsi="Arial" w:cs="Arial"/>
+                <w:b w:val="0"/>
                 <w:webHidden/>
               </w:rPr>
               <w:fldChar w:fldCharType="separate"/>
             </w:r>
             <w:r>
               <w:rPr>
-                <w:rFonts w:ascii="Arial" w:hAnsi="Arial" w:cs="Arial"/>
-                <w:b w:val="0"/>
-                <w:noProof/>
+                <w:rStyle w:val="Hyperlink"/>
+                <w:rFonts w:ascii="Arial" w:hAnsi="Arial" w:cs="Arial"/>
+                <w:b w:val="0"/>
                 <w:webHidden/>
               </w:rPr>
               <w:t>6</w:t>
             </w:r>
             <w:r>
               <w:rPr>
-                <w:rFonts w:ascii="Arial" w:hAnsi="Arial" w:cs="Arial"/>
-                <w:b w:val="0"/>
-                <w:noProof/>
+                <w:rStyle w:val="Hyperlink"/>
+                <w:rFonts w:ascii="Arial" w:hAnsi="Arial" w:cs="Arial"/>
+                <w:b w:val="0"/>
                 <w:webHidden/>
               </w:rPr>
               <w:fldChar w:fldCharType="end"/>
@@ -1583,7 +1559,7 @@
               <w:color w:val="auto"/>
             </w:rPr>
           </w:pPr>
-          <w:hyperlink w:anchor="_Toc444799102" w:history="1">
+          <w:hyperlink w:anchor="_Toc444807695" w:history="1">
             <w:r>
               <w:rPr>
                 <w:rStyle w:val="Hyperlink"/>
@@ -1620,7 +1596,7 @@
               <w:rPr>
                 <w:webHidden/>
               </w:rPr>
-              <w:instrText xml:space="preserve"> PAGEREF _Toc444799102 \h </w:instrText>
+              <w:instrText xml:space="preserve"> PAGEREF _Toc444807695 \h </w:instrText>
             </w:r>
             <w:r>
               <w:rPr>
@@ -1655,15 +1631,11 @@
               <w:tab w:val="right" w:leader="dot" w:pos="9638"/>
             </w:tabs>
             <w:rPr>
-              <w:rFonts w:ascii="Arial" w:eastAsiaTheme="minorEastAsia" w:hAnsi="Arial" w:cs="Arial"/>
-              <w:b w:val="0"/>
-              <w:noProof/>
-              <w:color w:val="auto"/>
-              <w:sz w:val="24"/>
-              <w:szCs w:val="24"/>
+              <w:rStyle w:val="Hyperlink"/>
+              <w:rFonts w:ascii="Arial" w:hAnsi="Arial" w:cs="Arial"/>
             </w:rPr>
           </w:pPr>
-          <w:hyperlink w:anchor="_Toc444799103" w:history="1">
+          <w:hyperlink w:anchor="_Toc444807696" w:history="1">
             <w:r>
               <w:rPr>
                 <w:rStyle w:val="Hyperlink"/>
@@ -1675,12 +1647,26 @@
             </w:r>
             <w:r>
               <w:rPr>
-                <w:rFonts w:ascii="Arial" w:eastAsiaTheme="minorEastAsia" w:hAnsi="Arial" w:cs="Arial"/>
+                <w:rStyle w:val="Hyperlink"/>
+                <w:rFonts w:ascii="Arial" w:hAnsi="Arial" w:cs="Arial"/>
+              </w:rPr>
+              <w:tab/>
+            </w:r>
+            <w:r>
+              <w:rPr>
+                <w:rStyle w:val="Hyperlink"/>
+                <w:rFonts w:ascii="Arial" w:hAnsi="Arial" w:cs="Arial"/>
                 <w:b w:val="0"/>
                 <w:noProof/>
-                <w:color w:val="auto"/>
-                <w:sz w:val="24"/>
-                <w:szCs w:val="24"/>
+              </w:rPr>
+              <w:t>Functional Requirements</w:t>
+            </w:r>
+            <w:r>
+              <w:rPr>
+                <w:rStyle w:val="Hyperlink"/>
+                <w:rFonts w:ascii="Arial" w:hAnsi="Arial" w:cs="Arial"/>
+                <w:b w:val="0"/>
+                <w:webHidden/>
               </w:rPr>
               <w:tab/>
             </w:r>
@@ -1689,68 +1675,50 @@
                 <w:rStyle w:val="Hyperlink"/>
                 <w:rFonts w:ascii="Arial" w:hAnsi="Arial" w:cs="Arial"/>
                 <w:b w:val="0"/>
-                <w:noProof/>
-              </w:rPr>
-              <w:t>Functional Requirements</w:t>
-            </w:r>
-            <w:r>
-              <w:rPr>
-                <w:rFonts w:ascii="Arial" w:hAnsi="Arial" w:cs="Arial"/>
-                <w:b w:val="0"/>
-                <w:noProof/>
-                <w:webHidden/>
-              </w:rPr>
-              <w:tab/>
-            </w:r>
-            <w:r>
-              <w:rPr>
-                <w:rFonts w:ascii="Arial" w:hAnsi="Arial" w:cs="Arial"/>
-                <w:b w:val="0"/>
-                <w:noProof/>
                 <w:webHidden/>
               </w:rPr>
               <w:fldChar w:fldCharType="begin"/>
             </w:r>
             <w:r>
               <w:rPr>
-                <w:rFonts w:ascii="Arial" w:hAnsi="Arial" w:cs="Arial"/>
-                <w:b w:val="0"/>
-                <w:noProof/>
-                <w:webHidden/>
-              </w:rPr>
-              <w:instrText xml:space="preserve"> PAGEREF _Toc444799103 \h </w:instrText>
-            </w:r>
-            <w:r>
-              <w:rPr>
-                <w:rFonts w:ascii="Arial" w:hAnsi="Arial" w:cs="Arial"/>
-                <w:b w:val="0"/>
-                <w:noProof/>
-                <w:webHidden/>
-              </w:rPr>
-            </w:r>
-            <w:r>
-              <w:rPr>
-                <w:rFonts w:ascii="Arial" w:hAnsi="Arial" w:cs="Arial"/>
-                <w:b w:val="0"/>
-                <w:noProof/>
+                <w:rStyle w:val="Hyperlink"/>
+                <w:rFonts w:ascii="Arial" w:hAnsi="Arial" w:cs="Arial"/>
+                <w:b w:val="0"/>
+                <w:webHidden/>
+              </w:rPr>
+              <w:instrText xml:space="preserve"> PAGEREF _Toc444807696 \h </w:instrText>
+            </w:r>
+            <w:r>
+              <w:rPr>
+                <w:rStyle w:val="Hyperlink"/>
+                <w:rFonts w:ascii="Arial" w:hAnsi="Arial" w:cs="Arial"/>
+                <w:b w:val="0"/>
+                <w:webHidden/>
+              </w:rPr>
+            </w:r>
+            <w:r>
+              <w:rPr>
+                <w:rStyle w:val="Hyperlink"/>
+                <w:rFonts w:ascii="Arial" w:hAnsi="Arial" w:cs="Arial"/>
+                <w:b w:val="0"/>
                 <w:webHidden/>
               </w:rPr>
               <w:fldChar w:fldCharType="separate"/>
             </w:r>
             <w:r>
               <w:rPr>
-                <w:rFonts w:ascii="Arial" w:hAnsi="Arial" w:cs="Arial"/>
-                <w:b w:val="0"/>
-                <w:noProof/>
+                <w:rStyle w:val="Hyperlink"/>
+                <w:rFonts w:ascii="Arial" w:hAnsi="Arial" w:cs="Arial"/>
+                <w:b w:val="0"/>
                 <w:webHidden/>
               </w:rPr>
               <w:t>6</w:t>
             </w:r>
             <w:r>
               <w:rPr>
-                <w:rFonts w:ascii="Arial" w:hAnsi="Arial" w:cs="Arial"/>
-                <w:b w:val="0"/>
-                <w:noProof/>
+                <w:rStyle w:val="Hyperlink"/>
+                <w:rFonts w:ascii="Arial" w:hAnsi="Arial" w:cs="Arial"/>
+                <w:b w:val="0"/>
                 <w:webHidden/>
               </w:rPr>
               <w:fldChar w:fldCharType="end"/>
@@ -1765,15 +1733,11 @@
               <w:tab w:val="right" w:leader="dot" w:pos="9638"/>
             </w:tabs>
             <w:rPr>
-              <w:rFonts w:ascii="Arial" w:eastAsiaTheme="minorEastAsia" w:hAnsi="Arial" w:cs="Arial"/>
-              <w:b w:val="0"/>
-              <w:noProof/>
-              <w:color w:val="auto"/>
-              <w:sz w:val="24"/>
-              <w:szCs w:val="24"/>
+              <w:rStyle w:val="Hyperlink"/>
+              <w:rFonts w:ascii="Arial" w:hAnsi="Arial" w:cs="Arial"/>
             </w:rPr>
           </w:pPr>
-          <w:hyperlink w:anchor="_Toc444799104" w:history="1">
+          <w:hyperlink w:anchor="_Toc444807697" w:history="1">
             <w:r>
               <w:rPr>
                 <w:rStyle w:val="Hyperlink"/>
@@ -1785,12 +1749,26 @@
             </w:r>
             <w:r>
               <w:rPr>
-                <w:rFonts w:ascii="Arial" w:eastAsiaTheme="minorEastAsia" w:hAnsi="Arial" w:cs="Arial"/>
+                <w:rStyle w:val="Hyperlink"/>
+                <w:rFonts w:ascii="Arial" w:hAnsi="Arial" w:cs="Arial"/>
+              </w:rPr>
+              <w:tab/>
+            </w:r>
+            <w:r>
+              <w:rPr>
+                <w:rStyle w:val="Hyperlink"/>
+                <w:rFonts w:ascii="Arial" w:hAnsi="Arial" w:cs="Arial"/>
                 <w:b w:val="0"/>
                 <w:noProof/>
-                <w:color w:val="auto"/>
-                <w:sz w:val="24"/>
-                <w:szCs w:val="24"/>
+              </w:rPr>
+              <w:t>Non-Functional Requirements</w:t>
+            </w:r>
+            <w:r>
+              <w:rPr>
+                <w:rStyle w:val="Hyperlink"/>
+                <w:rFonts w:ascii="Arial" w:hAnsi="Arial" w:cs="Arial"/>
+                <w:b w:val="0"/>
+                <w:webHidden/>
               </w:rPr>
               <w:tab/>
             </w:r>
@@ -1799,68 +1777,50 @@
                 <w:rStyle w:val="Hyperlink"/>
                 <w:rFonts w:ascii="Arial" w:hAnsi="Arial" w:cs="Arial"/>
                 <w:b w:val="0"/>
-                <w:noProof/>
-              </w:rPr>
-              <w:t>Non-Functional Requirements</w:t>
-            </w:r>
-            <w:r>
-              <w:rPr>
-                <w:rFonts w:ascii="Arial" w:hAnsi="Arial" w:cs="Arial"/>
-                <w:b w:val="0"/>
-                <w:noProof/>
-                <w:webHidden/>
-              </w:rPr>
-              <w:tab/>
-            </w:r>
-            <w:r>
-              <w:rPr>
-                <w:rFonts w:ascii="Arial" w:hAnsi="Arial" w:cs="Arial"/>
-                <w:b w:val="0"/>
-                <w:noProof/>
                 <w:webHidden/>
               </w:rPr>
               <w:fldChar w:fldCharType="begin"/>
             </w:r>
             <w:r>
               <w:rPr>
-                <w:rFonts w:ascii="Arial" w:hAnsi="Arial" w:cs="Arial"/>
-                <w:b w:val="0"/>
-                <w:noProof/>
-                <w:webHidden/>
-              </w:rPr>
-              <w:instrText xml:space="preserve"> PAGEREF _Toc444799104 \h </w:instrText>
-            </w:r>
-            <w:r>
-              <w:rPr>
-                <w:rFonts w:ascii="Arial" w:hAnsi="Arial" w:cs="Arial"/>
-                <w:b w:val="0"/>
-                <w:noProof/>
-                <w:webHidden/>
-              </w:rPr>
-            </w:r>
-            <w:r>
-              <w:rPr>
-                <w:rFonts w:ascii="Arial" w:hAnsi="Arial" w:cs="Arial"/>
-                <w:b w:val="0"/>
-                <w:noProof/>
+                <w:rStyle w:val="Hyperlink"/>
+                <w:rFonts w:ascii="Arial" w:hAnsi="Arial" w:cs="Arial"/>
+                <w:b w:val="0"/>
+                <w:webHidden/>
+              </w:rPr>
+              <w:instrText xml:space="preserve"> PAGEREF _Toc444807697 \h </w:instrText>
+            </w:r>
+            <w:r>
+              <w:rPr>
+                <w:rStyle w:val="Hyperlink"/>
+                <w:rFonts w:ascii="Arial" w:hAnsi="Arial" w:cs="Arial"/>
+                <w:b w:val="0"/>
+                <w:webHidden/>
+              </w:rPr>
+            </w:r>
+            <w:r>
+              <w:rPr>
+                <w:rStyle w:val="Hyperlink"/>
+                <w:rFonts w:ascii="Arial" w:hAnsi="Arial" w:cs="Arial"/>
+                <w:b w:val="0"/>
                 <w:webHidden/>
               </w:rPr>
               <w:fldChar w:fldCharType="separate"/>
             </w:r>
             <w:r>
               <w:rPr>
-                <w:rFonts w:ascii="Arial" w:hAnsi="Arial" w:cs="Arial"/>
-                <w:b w:val="0"/>
-                <w:noProof/>
+                <w:rStyle w:val="Hyperlink"/>
+                <w:rFonts w:ascii="Arial" w:hAnsi="Arial" w:cs="Arial"/>
+                <w:b w:val="0"/>
                 <w:webHidden/>
               </w:rPr>
               <w:t>7</w:t>
             </w:r>
             <w:r>
               <w:rPr>
-                <w:rFonts w:ascii="Arial" w:hAnsi="Arial" w:cs="Arial"/>
-                <w:b w:val="0"/>
-                <w:noProof/>
+                <w:rStyle w:val="Hyperlink"/>
+                <w:rFonts w:ascii="Arial" w:hAnsi="Arial" w:cs="Arial"/>
+                <w:b w:val="0"/>
                 <w:webHidden/>
               </w:rPr>
               <w:fldChar w:fldCharType="end"/>
@@ -1875,15 +1835,11 @@
               <w:tab w:val="right" w:leader="dot" w:pos="9638"/>
             </w:tabs>
             <w:rPr>
-              <w:rFonts w:ascii="Arial" w:eastAsiaTheme="minorEastAsia" w:hAnsi="Arial" w:cs="Arial"/>
-              <w:b w:val="0"/>
-              <w:noProof/>
-              <w:color w:val="auto"/>
-              <w:sz w:val="24"/>
-              <w:szCs w:val="24"/>
+              <w:rStyle w:val="Hyperlink"/>
+              <w:rFonts w:ascii="Arial" w:hAnsi="Arial" w:cs="Arial"/>
             </w:rPr>
           </w:pPr>
-          <w:hyperlink w:anchor="_Toc444799105" w:history="1">
+          <w:hyperlink w:anchor="_Toc444807698" w:history="1">
             <w:r>
               <w:rPr>
                 <w:rStyle w:val="Hyperlink"/>
@@ -1895,12 +1851,26 @@
             </w:r>
             <w:r>
               <w:rPr>
-                <w:rFonts w:ascii="Arial" w:eastAsiaTheme="minorEastAsia" w:hAnsi="Arial" w:cs="Arial"/>
+                <w:rStyle w:val="Hyperlink"/>
+                <w:rFonts w:ascii="Arial" w:hAnsi="Arial" w:cs="Arial"/>
+              </w:rPr>
+              <w:tab/>
+            </w:r>
+            <w:r>
+              <w:rPr>
+                <w:rStyle w:val="Hyperlink"/>
+                <w:rFonts w:ascii="Arial" w:hAnsi="Arial" w:cs="Arial"/>
                 <w:b w:val="0"/>
                 <w:noProof/>
-                <w:color w:val="auto"/>
-                <w:sz w:val="24"/>
-                <w:szCs w:val="24"/>
+              </w:rPr>
+              <w:t>Software Interfaces</w:t>
+            </w:r>
+            <w:r>
+              <w:rPr>
+                <w:rStyle w:val="Hyperlink"/>
+                <w:rFonts w:ascii="Arial" w:hAnsi="Arial" w:cs="Arial"/>
+                <w:b w:val="0"/>
+                <w:webHidden/>
               </w:rPr>
               <w:tab/>
             </w:r>
@@ -1909,68 +1879,50 @@
                 <w:rStyle w:val="Hyperlink"/>
                 <w:rFonts w:ascii="Arial" w:hAnsi="Arial" w:cs="Arial"/>
                 <w:b w:val="0"/>
-                <w:noProof/>
-              </w:rPr>
-              <w:t>Software Interfaces</w:t>
-            </w:r>
-            <w:r>
-              <w:rPr>
-                <w:rFonts w:ascii="Arial" w:hAnsi="Arial" w:cs="Arial"/>
-                <w:b w:val="0"/>
-                <w:noProof/>
-                <w:webHidden/>
-              </w:rPr>
-              <w:tab/>
-            </w:r>
-            <w:r>
-              <w:rPr>
-                <w:rFonts w:ascii="Arial" w:hAnsi="Arial" w:cs="Arial"/>
-                <w:b w:val="0"/>
-                <w:noProof/>
                 <w:webHidden/>
               </w:rPr>
               <w:fldChar w:fldCharType="begin"/>
             </w:r>
             <w:r>
               <w:rPr>
-                <w:rFonts w:ascii="Arial" w:hAnsi="Arial" w:cs="Arial"/>
-                <w:b w:val="0"/>
-                <w:noProof/>
-                <w:webHidden/>
-              </w:rPr>
-              <w:instrText xml:space="preserve"> PAGEREF _Toc444799105 \h </w:instrText>
-            </w:r>
-            <w:r>
-              <w:rPr>
-                <w:rFonts w:ascii="Arial" w:hAnsi="Arial" w:cs="Arial"/>
-                <w:b w:val="0"/>
-                <w:noProof/>
-                <w:webHidden/>
-              </w:rPr>
-            </w:r>
-            <w:r>
-              <w:rPr>
-                <w:rFonts w:ascii="Arial" w:hAnsi="Arial" w:cs="Arial"/>
-                <w:b w:val="0"/>
-                <w:noProof/>
+                <w:rStyle w:val="Hyperlink"/>
+                <w:rFonts w:ascii="Arial" w:hAnsi="Arial" w:cs="Arial"/>
+                <w:b w:val="0"/>
+                <w:webHidden/>
+              </w:rPr>
+              <w:instrText xml:space="preserve"> PAGEREF _Toc444807698 \h </w:instrText>
+            </w:r>
+            <w:r>
+              <w:rPr>
+                <w:rStyle w:val="Hyperlink"/>
+                <w:rFonts w:ascii="Arial" w:hAnsi="Arial" w:cs="Arial"/>
+                <w:b w:val="0"/>
+                <w:webHidden/>
+              </w:rPr>
+            </w:r>
+            <w:r>
+              <w:rPr>
+                <w:rStyle w:val="Hyperlink"/>
+                <w:rFonts w:ascii="Arial" w:hAnsi="Arial" w:cs="Arial"/>
+                <w:b w:val="0"/>
                 <w:webHidden/>
               </w:rPr>
               <w:fldChar w:fldCharType="separate"/>
             </w:r>
             <w:r>
               <w:rPr>
-                <w:rFonts w:ascii="Arial" w:hAnsi="Arial" w:cs="Arial"/>
-                <w:b w:val="0"/>
-                <w:noProof/>
+                <w:rStyle w:val="Hyperlink"/>
+                <w:rFonts w:ascii="Arial" w:hAnsi="Arial" w:cs="Arial"/>
+                <w:b w:val="0"/>
                 <w:webHidden/>
               </w:rPr>
               <w:t>8</w:t>
             </w:r>
             <w:r>
               <w:rPr>
-                <w:rFonts w:ascii="Arial" w:hAnsi="Arial" w:cs="Arial"/>
-                <w:b w:val="0"/>
-                <w:noProof/>
+                <w:rStyle w:val="Hyperlink"/>
+                <w:rFonts w:ascii="Arial" w:hAnsi="Arial" w:cs="Arial"/>
+                <w:b w:val="0"/>
                 <w:webHidden/>
               </w:rPr>
               <w:fldChar w:fldCharType="end"/>
@@ -1986,7 +1938,7 @@
               <w:color w:val="auto"/>
             </w:rPr>
           </w:pPr>
-          <w:hyperlink w:anchor="_Toc444799106" w:history="1">
+          <w:hyperlink w:anchor="_Toc444807699" w:history="1">
             <w:r>
               <w:rPr>
                 <w:rStyle w:val="Hyperlink"/>
@@ -2023,7 +1975,7 @@
               <w:rPr>
                 <w:webHidden/>
               </w:rPr>
-              <w:instrText xml:space="preserve"> PAGEREF _Toc444799106 \h </w:instrText>
+              <w:instrText xml:space="preserve"> PAGEREF _Toc444807699 \h </w:instrText>
             </w:r>
             <w:r>
               <w:rPr>
@@ -2058,15 +2010,11 @@
               <w:tab w:val="right" w:leader="dot" w:pos="9638"/>
             </w:tabs>
             <w:rPr>
-              <w:rFonts w:ascii="Arial" w:eastAsiaTheme="minorEastAsia" w:hAnsi="Arial" w:cs="Arial"/>
-              <w:b w:val="0"/>
-              <w:noProof/>
-              <w:color w:val="auto"/>
-              <w:sz w:val="24"/>
-              <w:szCs w:val="24"/>
+              <w:rStyle w:val="Hyperlink"/>
+              <w:rFonts w:ascii="Arial" w:hAnsi="Arial" w:cs="Arial"/>
             </w:rPr>
           </w:pPr>
-          <w:hyperlink w:anchor="_Toc444799107" w:history="1">
+          <w:hyperlink w:anchor="_Toc444807700" w:history="1">
             <w:r>
               <w:rPr>
                 <w:rStyle w:val="Hyperlink"/>
@@ -2078,12 +2026,26 @@
             </w:r>
             <w:r>
               <w:rPr>
-                <w:rFonts w:ascii="Arial" w:eastAsiaTheme="minorEastAsia" w:hAnsi="Arial" w:cs="Arial"/>
+                <w:rStyle w:val="Hyperlink"/>
+                <w:rFonts w:ascii="Arial" w:hAnsi="Arial" w:cs="Arial"/>
+              </w:rPr>
+              <w:tab/>
+            </w:r>
+            <w:r>
+              <w:rPr>
+                <w:rStyle w:val="Hyperlink"/>
+                <w:rFonts w:ascii="Arial" w:hAnsi="Arial" w:cs="Arial"/>
                 <w:b w:val="0"/>
                 <w:noProof/>
-                <w:color w:val="auto"/>
-                <w:sz w:val="24"/>
-                <w:szCs w:val="24"/>
+              </w:rPr>
+              <w:t>Admin System Features</w:t>
+            </w:r>
+            <w:r>
+              <w:rPr>
+                <w:rStyle w:val="Hyperlink"/>
+                <w:rFonts w:ascii="Arial" w:hAnsi="Arial" w:cs="Arial"/>
+                <w:b w:val="0"/>
+                <w:webHidden/>
               </w:rPr>
               <w:tab/>
             </w:r>
@@ -2092,68 +2054,50 @@
                 <w:rStyle w:val="Hyperlink"/>
                 <w:rFonts w:ascii="Arial" w:hAnsi="Arial" w:cs="Arial"/>
                 <w:b w:val="0"/>
-                <w:noProof/>
-              </w:rPr>
-              <w:t>Admin System Features</w:t>
-            </w:r>
-            <w:r>
-              <w:rPr>
-                <w:rFonts w:ascii="Arial" w:hAnsi="Arial" w:cs="Arial"/>
-                <w:b w:val="0"/>
-                <w:noProof/>
-                <w:webHidden/>
-              </w:rPr>
-              <w:tab/>
-            </w:r>
-            <w:r>
-              <w:rPr>
-                <w:rFonts w:ascii="Arial" w:hAnsi="Arial" w:cs="Arial"/>
-                <w:b w:val="0"/>
-                <w:noProof/>
                 <w:webHidden/>
               </w:rPr>
               <w:fldChar w:fldCharType="begin"/>
             </w:r>
             <w:r>
               <w:rPr>
-                <w:rFonts w:ascii="Arial" w:hAnsi="Arial" w:cs="Arial"/>
-                <w:b w:val="0"/>
-                <w:noProof/>
-                <w:webHidden/>
-              </w:rPr>
-              <w:instrText xml:space="preserve"> PAGEREF _Toc444799107 \h </w:instrText>
-            </w:r>
-            <w:r>
-              <w:rPr>
-                <w:rFonts w:ascii="Arial" w:hAnsi="Arial" w:cs="Arial"/>
-                <w:b w:val="0"/>
-                <w:noProof/>
-                <w:webHidden/>
-              </w:rPr>
-            </w:r>
-            <w:r>
-              <w:rPr>
-                <w:rFonts w:ascii="Arial" w:hAnsi="Arial" w:cs="Arial"/>
-                <w:b w:val="0"/>
-                <w:noProof/>
+                <w:rStyle w:val="Hyperlink"/>
+                <w:rFonts w:ascii="Arial" w:hAnsi="Arial" w:cs="Arial"/>
+                <w:b w:val="0"/>
+                <w:webHidden/>
+              </w:rPr>
+              <w:instrText xml:space="preserve"> PAGEREF _Toc444807700 \h </w:instrText>
+            </w:r>
+            <w:r>
+              <w:rPr>
+                <w:rStyle w:val="Hyperlink"/>
+                <w:rFonts w:ascii="Arial" w:hAnsi="Arial" w:cs="Arial"/>
+                <w:b w:val="0"/>
+                <w:webHidden/>
+              </w:rPr>
+            </w:r>
+            <w:r>
+              <w:rPr>
+                <w:rStyle w:val="Hyperlink"/>
+                <w:rFonts w:ascii="Arial" w:hAnsi="Arial" w:cs="Arial"/>
+                <w:b w:val="0"/>
                 <w:webHidden/>
               </w:rPr>
               <w:fldChar w:fldCharType="separate"/>
             </w:r>
             <w:r>
               <w:rPr>
-                <w:rFonts w:ascii="Arial" w:hAnsi="Arial" w:cs="Arial"/>
-                <w:b w:val="0"/>
-                <w:noProof/>
+                <w:rStyle w:val="Hyperlink"/>
+                <w:rFonts w:ascii="Arial" w:hAnsi="Arial" w:cs="Arial"/>
+                <w:b w:val="0"/>
                 <w:webHidden/>
               </w:rPr>
               <w:t>8</w:t>
             </w:r>
             <w:r>
               <w:rPr>
-                <w:rFonts w:ascii="Arial" w:hAnsi="Arial" w:cs="Arial"/>
-                <w:b w:val="0"/>
-                <w:noProof/>
+                <w:rStyle w:val="Hyperlink"/>
+                <w:rFonts w:ascii="Arial" w:hAnsi="Arial" w:cs="Arial"/>
+                <w:b w:val="0"/>
                 <w:webHidden/>
               </w:rPr>
               <w:fldChar w:fldCharType="end"/>
@@ -2168,15 +2112,11 @@
               <w:tab w:val="right" w:leader="dot" w:pos="9638"/>
             </w:tabs>
             <w:rPr>
-              <w:rFonts w:ascii="Arial" w:eastAsiaTheme="minorEastAsia" w:hAnsi="Arial" w:cs="Arial"/>
-              <w:b w:val="0"/>
-              <w:noProof/>
-              <w:color w:val="auto"/>
-              <w:sz w:val="24"/>
-              <w:szCs w:val="24"/>
+              <w:rStyle w:val="Hyperlink"/>
+              <w:rFonts w:ascii="Arial" w:hAnsi="Arial" w:cs="Arial"/>
             </w:rPr>
           </w:pPr>
-          <w:hyperlink w:anchor="_Toc444799108" w:history="1">
+          <w:hyperlink w:anchor="_Toc444807701" w:history="1">
             <w:r>
               <w:rPr>
                 <w:rStyle w:val="Hyperlink"/>
@@ -2188,12 +2128,26 @@
             </w:r>
             <w:r>
               <w:rPr>
-                <w:rFonts w:ascii="Arial" w:eastAsiaTheme="minorEastAsia" w:hAnsi="Arial" w:cs="Arial"/>
+                <w:rStyle w:val="Hyperlink"/>
+                <w:rFonts w:ascii="Arial" w:hAnsi="Arial" w:cs="Arial"/>
+              </w:rPr>
+              <w:tab/>
+            </w:r>
+            <w:r>
+              <w:rPr>
+                <w:rStyle w:val="Hyperlink"/>
+                <w:rFonts w:ascii="Arial" w:hAnsi="Arial" w:cs="Arial"/>
                 <w:b w:val="0"/>
                 <w:noProof/>
-                <w:color w:val="auto"/>
-                <w:sz w:val="24"/>
-                <w:szCs w:val="24"/>
+              </w:rPr>
+              <w:t>General System Features</w:t>
+            </w:r>
+            <w:r>
+              <w:rPr>
+                <w:rStyle w:val="Hyperlink"/>
+                <w:rFonts w:ascii="Arial" w:hAnsi="Arial" w:cs="Arial"/>
+                <w:b w:val="0"/>
+                <w:webHidden/>
               </w:rPr>
               <w:tab/>
             </w:r>
@@ -2202,68 +2156,50 @@
                 <w:rStyle w:val="Hyperlink"/>
                 <w:rFonts w:ascii="Arial" w:hAnsi="Arial" w:cs="Arial"/>
                 <w:b w:val="0"/>
-                <w:noProof/>
-              </w:rPr>
-              <w:t>General System Features</w:t>
-            </w:r>
-            <w:r>
-              <w:rPr>
-                <w:rFonts w:ascii="Arial" w:hAnsi="Arial" w:cs="Arial"/>
-                <w:b w:val="0"/>
-                <w:noProof/>
-                <w:webHidden/>
-              </w:rPr>
-              <w:tab/>
-            </w:r>
-            <w:r>
-              <w:rPr>
-                <w:rFonts w:ascii="Arial" w:hAnsi="Arial" w:cs="Arial"/>
-                <w:b w:val="0"/>
-                <w:noProof/>
                 <w:webHidden/>
               </w:rPr>
               <w:fldChar w:fldCharType="begin"/>
             </w:r>
             <w:r>
               <w:rPr>
-                <w:rFonts w:ascii="Arial" w:hAnsi="Arial" w:cs="Arial"/>
-                <w:b w:val="0"/>
-                <w:noProof/>
-                <w:webHidden/>
-              </w:rPr>
-              <w:instrText xml:space="preserve"> PAGEREF _Toc444799108 \h </w:instrText>
-            </w:r>
-            <w:r>
-              <w:rPr>
-                <w:rFonts w:ascii="Arial" w:hAnsi="Arial" w:cs="Arial"/>
-                <w:b w:val="0"/>
-                <w:noProof/>
-                <w:webHidden/>
-              </w:rPr>
-            </w:r>
-            <w:r>
-              <w:rPr>
-                <w:rFonts w:ascii="Arial" w:hAnsi="Arial" w:cs="Arial"/>
-                <w:b w:val="0"/>
-                <w:noProof/>
+                <w:rStyle w:val="Hyperlink"/>
+                <w:rFonts w:ascii="Arial" w:hAnsi="Arial" w:cs="Arial"/>
+                <w:b w:val="0"/>
+                <w:webHidden/>
+              </w:rPr>
+              <w:instrText xml:space="preserve"> PAGEREF _Toc444807701 \h </w:instrText>
+            </w:r>
+            <w:r>
+              <w:rPr>
+                <w:rStyle w:val="Hyperlink"/>
+                <w:rFonts w:ascii="Arial" w:hAnsi="Arial" w:cs="Arial"/>
+                <w:b w:val="0"/>
+                <w:webHidden/>
+              </w:rPr>
+            </w:r>
+            <w:r>
+              <w:rPr>
+                <w:rStyle w:val="Hyperlink"/>
+                <w:rFonts w:ascii="Arial" w:hAnsi="Arial" w:cs="Arial"/>
+                <w:b w:val="0"/>
                 <w:webHidden/>
               </w:rPr>
               <w:fldChar w:fldCharType="separate"/>
             </w:r>
             <w:r>
               <w:rPr>
-                <w:rFonts w:ascii="Arial" w:hAnsi="Arial" w:cs="Arial"/>
-                <w:b w:val="0"/>
-                <w:noProof/>
+                <w:rStyle w:val="Hyperlink"/>
+                <w:rFonts w:ascii="Arial" w:hAnsi="Arial" w:cs="Arial"/>
+                <w:b w:val="0"/>
                 <w:webHidden/>
               </w:rPr>
               <w:t>8</w:t>
             </w:r>
             <w:r>
               <w:rPr>
-                <w:rFonts w:ascii="Arial" w:hAnsi="Arial" w:cs="Arial"/>
-                <w:b w:val="0"/>
-                <w:noProof/>
+                <w:rStyle w:val="Hyperlink"/>
+                <w:rFonts w:ascii="Arial" w:hAnsi="Arial" w:cs="Arial"/>
+                <w:b w:val="0"/>
                 <w:webHidden/>
               </w:rPr>
               <w:fldChar w:fldCharType="end"/>
@@ -2278,15 +2214,11 @@
               <w:tab w:val="right" w:leader="dot" w:pos="9638"/>
             </w:tabs>
             <w:rPr>
-              <w:rFonts w:ascii="Arial" w:eastAsiaTheme="minorEastAsia" w:hAnsi="Arial" w:cs="Arial"/>
-              <w:b w:val="0"/>
-              <w:noProof/>
-              <w:color w:val="auto"/>
-              <w:sz w:val="24"/>
-              <w:szCs w:val="24"/>
+              <w:rStyle w:val="Hyperlink"/>
+              <w:rFonts w:ascii="Arial" w:hAnsi="Arial" w:cs="Arial"/>
             </w:rPr>
           </w:pPr>
-          <w:hyperlink w:anchor="_Toc444799109" w:history="1">
+          <w:hyperlink w:anchor="_Toc444807702" w:history="1">
             <w:r>
               <w:rPr>
                 <w:rStyle w:val="Hyperlink"/>
@@ -2298,12 +2230,26 @@
             </w:r>
             <w:r>
               <w:rPr>
-                <w:rFonts w:ascii="Arial" w:eastAsiaTheme="minorEastAsia" w:hAnsi="Arial" w:cs="Arial"/>
+                <w:rStyle w:val="Hyperlink"/>
+                <w:rFonts w:ascii="Arial" w:hAnsi="Arial" w:cs="Arial"/>
+              </w:rPr>
+              <w:tab/>
+            </w:r>
+            <w:r>
+              <w:rPr>
+                <w:rStyle w:val="Hyperlink"/>
+                <w:rFonts w:ascii="Arial" w:hAnsi="Arial" w:cs="Arial"/>
                 <w:b w:val="0"/>
                 <w:noProof/>
-                <w:color w:val="auto"/>
-                <w:sz w:val="24"/>
-                <w:szCs w:val="24"/>
+              </w:rPr>
+              <w:t>Teacher System Features</w:t>
+            </w:r>
+            <w:r>
+              <w:rPr>
+                <w:rStyle w:val="Hyperlink"/>
+                <w:rFonts w:ascii="Arial" w:hAnsi="Arial" w:cs="Arial"/>
+                <w:b w:val="0"/>
+                <w:webHidden/>
               </w:rPr>
               <w:tab/>
             </w:r>
@@ -2312,68 +2258,50 @@
                 <w:rStyle w:val="Hyperlink"/>
                 <w:rFonts w:ascii="Arial" w:hAnsi="Arial" w:cs="Arial"/>
                 <w:b w:val="0"/>
-                <w:noProof/>
-              </w:rPr>
-              <w:t>Teacher System Features</w:t>
-            </w:r>
-            <w:r>
-              <w:rPr>
-                <w:rFonts w:ascii="Arial" w:hAnsi="Arial" w:cs="Arial"/>
-                <w:b w:val="0"/>
-                <w:noProof/>
-                <w:webHidden/>
-              </w:rPr>
-              <w:tab/>
-            </w:r>
-            <w:r>
-              <w:rPr>
-                <w:rFonts w:ascii="Arial" w:hAnsi="Arial" w:cs="Arial"/>
-                <w:b w:val="0"/>
-                <w:noProof/>
                 <w:webHidden/>
               </w:rPr>
               <w:fldChar w:fldCharType="begin"/>
             </w:r>
             <w:r>
               <w:rPr>
-                <w:rFonts w:ascii="Arial" w:hAnsi="Arial" w:cs="Arial"/>
-                <w:b w:val="0"/>
-                <w:noProof/>
-                <w:webHidden/>
-              </w:rPr>
-              <w:instrText xml:space="preserve"> PAGEREF _Toc444799109 \h </w:instrText>
-            </w:r>
-            <w:r>
-              <w:rPr>
-                <w:rFonts w:ascii="Arial" w:hAnsi="Arial" w:cs="Arial"/>
-                <w:b w:val="0"/>
-                <w:noProof/>
-                <w:webHidden/>
-              </w:rPr>
-            </w:r>
-            <w:r>
-              <w:rPr>
-                <w:rFonts w:ascii="Arial" w:hAnsi="Arial" w:cs="Arial"/>
-                <w:b w:val="0"/>
-                <w:noProof/>
+                <w:rStyle w:val="Hyperlink"/>
+                <w:rFonts w:ascii="Arial" w:hAnsi="Arial" w:cs="Arial"/>
+                <w:b w:val="0"/>
+                <w:webHidden/>
+              </w:rPr>
+              <w:instrText xml:space="preserve"> PAGEREF _Toc444807702 \h </w:instrText>
+            </w:r>
+            <w:r>
+              <w:rPr>
+                <w:rStyle w:val="Hyperlink"/>
+                <w:rFonts w:ascii="Arial" w:hAnsi="Arial" w:cs="Arial"/>
+                <w:b w:val="0"/>
+                <w:webHidden/>
+              </w:rPr>
+            </w:r>
+            <w:r>
+              <w:rPr>
+                <w:rStyle w:val="Hyperlink"/>
+                <w:rFonts w:ascii="Arial" w:hAnsi="Arial" w:cs="Arial"/>
+                <w:b w:val="0"/>
                 <w:webHidden/>
               </w:rPr>
               <w:fldChar w:fldCharType="separate"/>
             </w:r>
             <w:r>
               <w:rPr>
-                <w:rFonts w:ascii="Arial" w:hAnsi="Arial" w:cs="Arial"/>
-                <w:b w:val="0"/>
-                <w:noProof/>
+                <w:rStyle w:val="Hyperlink"/>
+                <w:rFonts w:ascii="Arial" w:hAnsi="Arial" w:cs="Arial"/>
+                <w:b w:val="0"/>
                 <w:webHidden/>
               </w:rPr>
               <w:t>10</w:t>
             </w:r>
             <w:r>
               <w:rPr>
-                <w:rFonts w:ascii="Arial" w:hAnsi="Arial" w:cs="Arial"/>
-                <w:b w:val="0"/>
-                <w:noProof/>
+                <w:rStyle w:val="Hyperlink"/>
+                <w:rFonts w:ascii="Arial" w:hAnsi="Arial" w:cs="Arial"/>
+                <w:b w:val="0"/>
                 <w:webHidden/>
               </w:rPr>
               <w:fldChar w:fldCharType="end"/>
@@ -2388,15 +2316,11 @@
               <w:tab w:val="right" w:leader="dot" w:pos="9638"/>
             </w:tabs>
             <w:rPr>
-              <w:rFonts w:ascii="Arial" w:eastAsiaTheme="minorEastAsia" w:hAnsi="Arial" w:cs="Arial"/>
-              <w:b w:val="0"/>
-              <w:noProof/>
-              <w:color w:val="auto"/>
-              <w:sz w:val="24"/>
-              <w:szCs w:val="24"/>
+              <w:rStyle w:val="Hyperlink"/>
+              <w:rFonts w:ascii="Arial" w:hAnsi="Arial" w:cs="Arial"/>
             </w:rPr>
           </w:pPr>
-          <w:hyperlink w:anchor="_Toc444799110" w:history="1">
+          <w:hyperlink w:anchor="_Toc444807703" w:history="1">
             <w:r>
               <w:rPr>
                 <w:rStyle w:val="Hyperlink"/>
@@ -2408,12 +2332,26 @@
             </w:r>
             <w:r>
               <w:rPr>
-                <w:rFonts w:ascii="Arial" w:eastAsiaTheme="minorEastAsia" w:hAnsi="Arial" w:cs="Arial"/>
+                <w:rStyle w:val="Hyperlink"/>
+                <w:rFonts w:ascii="Arial" w:hAnsi="Arial" w:cs="Arial"/>
+              </w:rPr>
+              <w:tab/>
+            </w:r>
+            <w:r>
+              <w:rPr>
+                <w:rStyle w:val="Hyperlink"/>
+                <w:rFonts w:ascii="Arial" w:hAnsi="Arial" w:cs="Arial"/>
                 <w:b w:val="0"/>
                 <w:noProof/>
-                <w:color w:val="auto"/>
-                <w:sz w:val="24"/>
-                <w:szCs w:val="24"/>
+              </w:rPr>
+              <w:t>Student System Features</w:t>
+            </w:r>
+            <w:r>
+              <w:rPr>
+                <w:rStyle w:val="Hyperlink"/>
+                <w:rFonts w:ascii="Arial" w:hAnsi="Arial" w:cs="Arial"/>
+                <w:b w:val="0"/>
+                <w:webHidden/>
               </w:rPr>
               <w:tab/>
             </w:r>
@@ -2422,68 +2360,50 @@
                 <w:rStyle w:val="Hyperlink"/>
                 <w:rFonts w:ascii="Arial" w:hAnsi="Arial" w:cs="Arial"/>
                 <w:b w:val="0"/>
-                <w:noProof/>
-              </w:rPr>
-              <w:t>Student System Features</w:t>
-            </w:r>
-            <w:r>
-              <w:rPr>
-                <w:rFonts w:ascii="Arial" w:hAnsi="Arial" w:cs="Arial"/>
-                <w:b w:val="0"/>
-                <w:noProof/>
-                <w:webHidden/>
-              </w:rPr>
-              <w:tab/>
-            </w:r>
-            <w:r>
-              <w:rPr>
-                <w:rFonts w:ascii="Arial" w:hAnsi="Arial" w:cs="Arial"/>
-                <w:b w:val="0"/>
-                <w:noProof/>
                 <w:webHidden/>
               </w:rPr>
               <w:fldChar w:fldCharType="begin"/>
             </w:r>
             <w:r>
               <w:rPr>
-                <w:rFonts w:ascii="Arial" w:hAnsi="Arial" w:cs="Arial"/>
-                <w:b w:val="0"/>
-                <w:noProof/>
-                <w:webHidden/>
-              </w:rPr>
-              <w:instrText xml:space="preserve"> PAGEREF _Toc444799110 \h </w:instrText>
-            </w:r>
-            <w:r>
-              <w:rPr>
-                <w:rFonts w:ascii="Arial" w:hAnsi="Arial" w:cs="Arial"/>
-                <w:b w:val="0"/>
-                <w:noProof/>
-                <w:webHidden/>
-              </w:rPr>
-            </w:r>
-            <w:r>
-              <w:rPr>
-                <w:rFonts w:ascii="Arial" w:hAnsi="Arial" w:cs="Arial"/>
-                <w:b w:val="0"/>
-                <w:noProof/>
+                <w:rStyle w:val="Hyperlink"/>
+                <w:rFonts w:ascii="Arial" w:hAnsi="Arial" w:cs="Arial"/>
+                <w:b w:val="0"/>
+                <w:webHidden/>
+              </w:rPr>
+              <w:instrText xml:space="preserve"> PAGEREF _Toc444807703 \h </w:instrText>
+            </w:r>
+            <w:r>
+              <w:rPr>
+                <w:rStyle w:val="Hyperlink"/>
+                <w:rFonts w:ascii="Arial" w:hAnsi="Arial" w:cs="Arial"/>
+                <w:b w:val="0"/>
+                <w:webHidden/>
+              </w:rPr>
+            </w:r>
+            <w:r>
+              <w:rPr>
+                <w:rStyle w:val="Hyperlink"/>
+                <w:rFonts w:ascii="Arial" w:hAnsi="Arial" w:cs="Arial"/>
+                <w:b w:val="0"/>
                 <w:webHidden/>
               </w:rPr>
               <w:fldChar w:fldCharType="separate"/>
             </w:r>
             <w:r>
               <w:rPr>
-                <w:rFonts w:ascii="Arial" w:hAnsi="Arial" w:cs="Arial"/>
-                <w:b w:val="0"/>
-                <w:noProof/>
+                <w:rStyle w:val="Hyperlink"/>
+                <w:rFonts w:ascii="Arial" w:hAnsi="Arial" w:cs="Arial"/>
+                <w:b w:val="0"/>
                 <w:webHidden/>
               </w:rPr>
               <w:t>11</w:t>
             </w:r>
             <w:r>
               <w:rPr>
-                <w:rFonts w:ascii="Arial" w:hAnsi="Arial" w:cs="Arial"/>
-                <w:b w:val="0"/>
-                <w:noProof/>
+                <w:rStyle w:val="Hyperlink"/>
+                <w:rFonts w:ascii="Arial" w:hAnsi="Arial" w:cs="Arial"/>
+                <w:b w:val="0"/>
                 <w:webHidden/>
               </w:rPr>
               <w:fldChar w:fldCharType="end"/>
@@ -2499,7 +2419,7 @@
               <w:color w:val="auto"/>
             </w:rPr>
           </w:pPr>
-          <w:hyperlink w:anchor="_Toc444799111" w:history="1">
+          <w:hyperlink w:anchor="_Toc444807704" w:history="1">
             <w:r>
               <w:rPr>
                 <w:rStyle w:val="Hyperlink"/>
@@ -2536,7 +2456,7 @@
               <w:rPr>
                 <w:webHidden/>
               </w:rPr>
-              <w:instrText xml:space="preserve"> PAGEREF _Toc444799111 \h </w:instrText>
+              <w:instrText xml:space="preserve"> PAGEREF _Toc444807704 \h </w:instrText>
             </w:r>
             <w:r>
               <w:rPr>
@@ -2571,15 +2491,11 @@
               <w:tab w:val="right" w:leader="dot" w:pos="9638"/>
             </w:tabs>
             <w:rPr>
-              <w:rFonts w:ascii="Arial" w:eastAsiaTheme="minorEastAsia" w:hAnsi="Arial" w:cs="Arial"/>
-              <w:b w:val="0"/>
-              <w:noProof/>
-              <w:color w:val="auto"/>
-              <w:sz w:val="24"/>
-              <w:szCs w:val="24"/>
+              <w:rStyle w:val="Hyperlink"/>
+              <w:rFonts w:ascii="Arial" w:hAnsi="Arial" w:cs="Arial"/>
             </w:rPr>
           </w:pPr>
-          <w:hyperlink w:anchor="_Toc444799112" w:history="1">
+          <w:hyperlink w:anchor="_Toc444807705" w:history="1">
             <w:r>
               <w:rPr>
                 <w:rStyle w:val="Hyperlink"/>
@@ -2591,12 +2507,26 @@
             </w:r>
             <w:r>
               <w:rPr>
-                <w:rFonts w:ascii="Arial" w:eastAsiaTheme="minorEastAsia" w:hAnsi="Arial" w:cs="Arial"/>
+                <w:rStyle w:val="Hyperlink"/>
+                <w:rFonts w:ascii="Arial" w:hAnsi="Arial" w:cs="Arial"/>
+              </w:rPr>
+              <w:tab/>
+            </w:r>
+            <w:r>
+              <w:rPr>
+                <w:rStyle w:val="Hyperlink"/>
+                <w:rFonts w:ascii="Arial" w:hAnsi="Arial" w:cs="Arial"/>
                 <w:b w:val="0"/>
                 <w:noProof/>
-                <w:color w:val="auto"/>
-                <w:sz w:val="24"/>
-                <w:szCs w:val="24"/>
+              </w:rPr>
+              <w:t>Performance Requirements</w:t>
+            </w:r>
+            <w:r>
+              <w:rPr>
+                <w:rStyle w:val="Hyperlink"/>
+                <w:rFonts w:ascii="Arial" w:hAnsi="Arial" w:cs="Arial"/>
+                <w:b w:val="0"/>
+                <w:webHidden/>
               </w:rPr>
               <w:tab/>
             </w:r>
@@ -2605,68 +2535,50 @@
                 <w:rStyle w:val="Hyperlink"/>
                 <w:rFonts w:ascii="Arial" w:hAnsi="Arial" w:cs="Arial"/>
                 <w:b w:val="0"/>
-                <w:noProof/>
-              </w:rPr>
-              <w:t>Performance Requirements</w:t>
-            </w:r>
-            <w:r>
-              <w:rPr>
-                <w:rFonts w:ascii="Arial" w:hAnsi="Arial" w:cs="Arial"/>
-                <w:b w:val="0"/>
-                <w:noProof/>
-                <w:webHidden/>
-              </w:rPr>
-              <w:tab/>
-            </w:r>
-            <w:r>
-              <w:rPr>
-                <w:rFonts w:ascii="Arial" w:hAnsi="Arial" w:cs="Arial"/>
-                <w:b w:val="0"/>
-                <w:noProof/>
                 <w:webHidden/>
               </w:rPr>
               <w:fldChar w:fldCharType="begin"/>
             </w:r>
             <w:r>
               <w:rPr>
-                <w:rFonts w:ascii="Arial" w:hAnsi="Arial" w:cs="Arial"/>
-                <w:b w:val="0"/>
-                <w:noProof/>
-                <w:webHidden/>
-              </w:rPr>
-              <w:instrText xml:space="preserve"> PAGEREF _Toc444799112 \h </w:instrText>
-            </w:r>
-            <w:r>
-              <w:rPr>
-                <w:rFonts w:ascii="Arial" w:hAnsi="Arial" w:cs="Arial"/>
-                <w:b w:val="0"/>
-                <w:noProof/>
-                <w:webHidden/>
-              </w:rPr>
-            </w:r>
-            <w:r>
-              <w:rPr>
-                <w:rFonts w:ascii="Arial" w:hAnsi="Arial" w:cs="Arial"/>
-                <w:b w:val="0"/>
-                <w:noProof/>
+                <w:rStyle w:val="Hyperlink"/>
+                <w:rFonts w:ascii="Arial" w:hAnsi="Arial" w:cs="Arial"/>
+                <w:b w:val="0"/>
+                <w:webHidden/>
+              </w:rPr>
+              <w:instrText xml:space="preserve"> PAGEREF _Toc444807705 \h </w:instrText>
+            </w:r>
+            <w:r>
+              <w:rPr>
+                <w:rStyle w:val="Hyperlink"/>
+                <w:rFonts w:ascii="Arial" w:hAnsi="Arial" w:cs="Arial"/>
+                <w:b w:val="0"/>
+                <w:webHidden/>
+              </w:rPr>
+            </w:r>
+            <w:r>
+              <w:rPr>
+                <w:rStyle w:val="Hyperlink"/>
+                <w:rFonts w:ascii="Arial" w:hAnsi="Arial" w:cs="Arial"/>
+                <w:b w:val="0"/>
                 <w:webHidden/>
               </w:rPr>
               <w:fldChar w:fldCharType="separate"/>
             </w:r>
             <w:r>
               <w:rPr>
-                <w:rFonts w:ascii="Arial" w:hAnsi="Arial" w:cs="Arial"/>
-                <w:b w:val="0"/>
-                <w:noProof/>
+                <w:rStyle w:val="Hyperlink"/>
+                <w:rFonts w:ascii="Arial" w:hAnsi="Arial" w:cs="Arial"/>
+                <w:b w:val="0"/>
                 <w:webHidden/>
               </w:rPr>
               <w:t>12</w:t>
             </w:r>
             <w:r>
               <w:rPr>
-                <w:rFonts w:ascii="Arial" w:hAnsi="Arial" w:cs="Arial"/>
-                <w:b w:val="0"/>
-                <w:noProof/>
+                <w:rStyle w:val="Hyperlink"/>
+                <w:rFonts w:ascii="Arial" w:hAnsi="Arial" w:cs="Arial"/>
+                <w:b w:val="0"/>
                 <w:webHidden/>
               </w:rPr>
               <w:fldChar w:fldCharType="end"/>
@@ -2681,15 +2593,11 @@
               <w:tab w:val="right" w:leader="dot" w:pos="9638"/>
             </w:tabs>
             <w:rPr>
-              <w:rFonts w:ascii="Arial" w:eastAsiaTheme="minorEastAsia" w:hAnsi="Arial" w:cs="Arial"/>
-              <w:b w:val="0"/>
-              <w:noProof/>
-              <w:color w:val="auto"/>
-              <w:sz w:val="24"/>
-              <w:szCs w:val="24"/>
+              <w:rStyle w:val="Hyperlink"/>
+              <w:rFonts w:ascii="Arial" w:hAnsi="Arial" w:cs="Arial"/>
             </w:rPr>
           </w:pPr>
-          <w:hyperlink w:anchor="_Toc444799113" w:history="1">
+          <w:hyperlink w:anchor="_Toc444807706" w:history="1">
             <w:r>
               <w:rPr>
                 <w:rStyle w:val="Hyperlink"/>
@@ -2701,12 +2609,26 @@
             </w:r>
             <w:r>
               <w:rPr>
-                <w:rFonts w:ascii="Arial" w:eastAsiaTheme="minorEastAsia" w:hAnsi="Arial" w:cs="Arial"/>
+                <w:rStyle w:val="Hyperlink"/>
+                <w:rFonts w:ascii="Arial" w:hAnsi="Arial" w:cs="Arial"/>
+              </w:rPr>
+              <w:tab/>
+            </w:r>
+            <w:r>
+              <w:rPr>
+                <w:rStyle w:val="Hyperlink"/>
+                <w:rFonts w:ascii="Arial" w:hAnsi="Arial" w:cs="Arial"/>
                 <w:b w:val="0"/>
                 <w:noProof/>
-                <w:color w:val="auto"/>
-                <w:sz w:val="24"/>
-                <w:szCs w:val="24"/>
+              </w:rPr>
+              <w:t>Safety Requirements</w:t>
+            </w:r>
+            <w:r>
+              <w:rPr>
+                <w:rStyle w:val="Hyperlink"/>
+                <w:rFonts w:ascii="Arial" w:hAnsi="Arial" w:cs="Arial"/>
+                <w:b w:val="0"/>
+                <w:webHidden/>
               </w:rPr>
               <w:tab/>
             </w:r>
@@ -2715,68 +2637,50 @@
                 <w:rStyle w:val="Hyperlink"/>
                 <w:rFonts w:ascii="Arial" w:hAnsi="Arial" w:cs="Arial"/>
                 <w:b w:val="0"/>
-                <w:noProof/>
-              </w:rPr>
-              <w:t>Safety Requirements</w:t>
-            </w:r>
-            <w:r>
-              <w:rPr>
-                <w:rFonts w:ascii="Arial" w:hAnsi="Arial" w:cs="Arial"/>
-                <w:b w:val="0"/>
-                <w:noProof/>
-                <w:webHidden/>
-              </w:rPr>
-              <w:tab/>
-            </w:r>
-            <w:r>
-              <w:rPr>
-                <w:rFonts w:ascii="Arial" w:hAnsi="Arial" w:cs="Arial"/>
-                <w:b w:val="0"/>
-                <w:noProof/>
                 <w:webHidden/>
               </w:rPr>
               <w:fldChar w:fldCharType="begin"/>
             </w:r>
             <w:r>
               <w:rPr>
-                <w:rFonts w:ascii="Arial" w:hAnsi="Arial" w:cs="Arial"/>
-                <w:b w:val="0"/>
-                <w:noProof/>
-                <w:webHidden/>
-              </w:rPr>
-              <w:instrText xml:space="preserve"> PAGEREF _Toc444799113 \h </w:instrText>
-            </w:r>
-            <w:r>
-              <w:rPr>
-                <w:rFonts w:ascii="Arial" w:hAnsi="Arial" w:cs="Arial"/>
-                <w:b w:val="0"/>
-                <w:noProof/>
-                <w:webHidden/>
-              </w:rPr>
-            </w:r>
-            <w:r>
-              <w:rPr>
-                <w:rFonts w:ascii="Arial" w:hAnsi="Arial" w:cs="Arial"/>
-                <w:b w:val="0"/>
-                <w:noProof/>
+                <w:rStyle w:val="Hyperlink"/>
+                <w:rFonts w:ascii="Arial" w:hAnsi="Arial" w:cs="Arial"/>
+                <w:b w:val="0"/>
+                <w:webHidden/>
+              </w:rPr>
+              <w:instrText xml:space="preserve"> PAGEREF _Toc444807706 \h </w:instrText>
+            </w:r>
+            <w:r>
+              <w:rPr>
+                <w:rStyle w:val="Hyperlink"/>
+                <w:rFonts w:ascii="Arial" w:hAnsi="Arial" w:cs="Arial"/>
+                <w:b w:val="0"/>
+                <w:webHidden/>
+              </w:rPr>
+            </w:r>
+            <w:r>
+              <w:rPr>
+                <w:rStyle w:val="Hyperlink"/>
+                <w:rFonts w:ascii="Arial" w:hAnsi="Arial" w:cs="Arial"/>
+                <w:b w:val="0"/>
                 <w:webHidden/>
               </w:rPr>
               <w:fldChar w:fldCharType="separate"/>
             </w:r>
             <w:r>
               <w:rPr>
-                <w:rFonts w:ascii="Arial" w:hAnsi="Arial" w:cs="Arial"/>
-                <w:b w:val="0"/>
-                <w:noProof/>
+                <w:rStyle w:val="Hyperlink"/>
+                <w:rFonts w:ascii="Arial" w:hAnsi="Arial" w:cs="Arial"/>
+                <w:b w:val="0"/>
                 <w:webHidden/>
               </w:rPr>
               <w:t>12</w:t>
             </w:r>
             <w:r>
               <w:rPr>
-                <w:rFonts w:ascii="Arial" w:hAnsi="Arial" w:cs="Arial"/>
-                <w:b w:val="0"/>
-                <w:noProof/>
+                <w:rStyle w:val="Hyperlink"/>
+                <w:rFonts w:ascii="Arial" w:hAnsi="Arial" w:cs="Arial"/>
+                <w:b w:val="0"/>
                 <w:webHidden/>
               </w:rPr>
               <w:fldChar w:fldCharType="end"/>
@@ -2791,15 +2695,11 @@
               <w:tab w:val="right" w:leader="dot" w:pos="9638"/>
             </w:tabs>
             <w:rPr>
-              <w:rFonts w:ascii="Arial" w:eastAsiaTheme="minorEastAsia" w:hAnsi="Arial" w:cs="Arial"/>
-              <w:b w:val="0"/>
-              <w:noProof/>
-              <w:color w:val="auto"/>
-              <w:sz w:val="24"/>
-              <w:szCs w:val="24"/>
+              <w:rStyle w:val="Hyperlink"/>
+              <w:rFonts w:ascii="Arial" w:hAnsi="Arial" w:cs="Arial"/>
             </w:rPr>
           </w:pPr>
-          <w:hyperlink w:anchor="_Toc444799114" w:history="1">
+          <w:hyperlink w:anchor="_Toc444807707" w:history="1">
             <w:r>
               <w:rPr>
                 <w:rStyle w:val="Hyperlink"/>
@@ -2811,12 +2711,26 @@
             </w:r>
             <w:r>
               <w:rPr>
-                <w:rFonts w:ascii="Arial" w:eastAsiaTheme="minorEastAsia" w:hAnsi="Arial" w:cs="Arial"/>
+                <w:rStyle w:val="Hyperlink"/>
+                <w:rFonts w:ascii="Arial" w:hAnsi="Arial" w:cs="Arial"/>
+              </w:rPr>
+              <w:tab/>
+            </w:r>
+            <w:r>
+              <w:rPr>
+                <w:rStyle w:val="Hyperlink"/>
+                <w:rFonts w:ascii="Arial" w:hAnsi="Arial" w:cs="Arial"/>
                 <w:b w:val="0"/>
                 <w:noProof/>
-                <w:color w:val="auto"/>
-                <w:sz w:val="24"/>
-                <w:szCs w:val="24"/>
+              </w:rPr>
+              <w:t>Security Requirements</w:t>
+            </w:r>
+            <w:r>
+              <w:rPr>
+                <w:rStyle w:val="Hyperlink"/>
+                <w:rFonts w:ascii="Arial" w:hAnsi="Arial" w:cs="Arial"/>
+                <w:b w:val="0"/>
+                <w:webHidden/>
               </w:rPr>
               <w:tab/>
             </w:r>
@@ -2825,68 +2739,50 @@
                 <w:rStyle w:val="Hyperlink"/>
                 <w:rFonts w:ascii="Arial" w:hAnsi="Arial" w:cs="Arial"/>
                 <w:b w:val="0"/>
-                <w:noProof/>
-              </w:rPr>
-              <w:t>Security Requirements</w:t>
-            </w:r>
-            <w:r>
-              <w:rPr>
-                <w:rFonts w:ascii="Arial" w:hAnsi="Arial" w:cs="Arial"/>
-                <w:b w:val="0"/>
-                <w:noProof/>
-                <w:webHidden/>
-              </w:rPr>
-              <w:tab/>
-            </w:r>
-            <w:r>
-              <w:rPr>
-                <w:rFonts w:ascii="Arial" w:hAnsi="Arial" w:cs="Arial"/>
-                <w:b w:val="0"/>
-                <w:noProof/>
                 <w:webHidden/>
               </w:rPr>
               <w:fldChar w:fldCharType="begin"/>
             </w:r>
             <w:r>
               <w:rPr>
-                <w:rFonts w:ascii="Arial" w:hAnsi="Arial" w:cs="Arial"/>
-                <w:b w:val="0"/>
-                <w:noProof/>
-                <w:webHidden/>
-              </w:rPr>
-              <w:instrText xml:space="preserve"> PAGEREF _Toc444799114 \h </w:instrText>
-            </w:r>
-            <w:r>
-              <w:rPr>
-                <w:rFonts w:ascii="Arial" w:hAnsi="Arial" w:cs="Arial"/>
-                <w:b w:val="0"/>
-                <w:noProof/>
-                <w:webHidden/>
-              </w:rPr>
-            </w:r>
-            <w:r>
-              <w:rPr>
-                <w:rFonts w:ascii="Arial" w:hAnsi="Arial" w:cs="Arial"/>
-                <w:b w:val="0"/>
-                <w:noProof/>
+                <w:rStyle w:val="Hyperlink"/>
+                <w:rFonts w:ascii="Arial" w:hAnsi="Arial" w:cs="Arial"/>
+                <w:b w:val="0"/>
+                <w:webHidden/>
+              </w:rPr>
+              <w:instrText xml:space="preserve"> PAGEREF _Toc444807707 \h </w:instrText>
+            </w:r>
+            <w:r>
+              <w:rPr>
+                <w:rStyle w:val="Hyperlink"/>
+                <w:rFonts w:ascii="Arial" w:hAnsi="Arial" w:cs="Arial"/>
+                <w:b w:val="0"/>
+                <w:webHidden/>
+              </w:rPr>
+            </w:r>
+            <w:r>
+              <w:rPr>
+                <w:rStyle w:val="Hyperlink"/>
+                <w:rFonts w:ascii="Arial" w:hAnsi="Arial" w:cs="Arial"/>
+                <w:b w:val="0"/>
                 <w:webHidden/>
               </w:rPr>
               <w:fldChar w:fldCharType="separate"/>
             </w:r>
             <w:r>
               <w:rPr>
-                <w:rFonts w:ascii="Arial" w:hAnsi="Arial" w:cs="Arial"/>
-                <w:b w:val="0"/>
-                <w:noProof/>
+                <w:rStyle w:val="Hyperlink"/>
+                <w:rFonts w:ascii="Arial" w:hAnsi="Arial" w:cs="Arial"/>
+                <w:b w:val="0"/>
                 <w:webHidden/>
               </w:rPr>
               <w:t>12</w:t>
             </w:r>
             <w:r>
               <w:rPr>
-                <w:rFonts w:ascii="Arial" w:hAnsi="Arial" w:cs="Arial"/>
-                <w:b w:val="0"/>
-                <w:noProof/>
+                <w:rStyle w:val="Hyperlink"/>
+                <w:rFonts w:ascii="Arial" w:hAnsi="Arial" w:cs="Arial"/>
+                <w:b w:val="0"/>
                 <w:webHidden/>
               </w:rPr>
               <w:fldChar w:fldCharType="end"/>
@@ -2901,15 +2797,11 @@
               <w:tab w:val="right" w:leader="dot" w:pos="9638"/>
             </w:tabs>
             <w:rPr>
-              <w:rFonts w:ascii="Arial" w:eastAsiaTheme="minorEastAsia" w:hAnsi="Arial" w:cs="Arial"/>
-              <w:b w:val="0"/>
-              <w:noProof/>
-              <w:color w:val="auto"/>
-              <w:sz w:val="24"/>
-              <w:szCs w:val="24"/>
+              <w:rStyle w:val="Hyperlink"/>
+              <w:rFonts w:ascii="Arial" w:hAnsi="Arial" w:cs="Arial"/>
             </w:rPr>
           </w:pPr>
-          <w:hyperlink w:anchor="_Toc444799115" w:history="1">
+          <w:hyperlink w:anchor="_Toc444807708" w:history="1">
             <w:r>
               <w:rPr>
                 <w:rStyle w:val="Hyperlink"/>
@@ -2921,12 +2813,26 @@
             </w:r>
             <w:r>
               <w:rPr>
-                <w:rFonts w:ascii="Arial" w:eastAsiaTheme="minorEastAsia" w:hAnsi="Arial" w:cs="Arial"/>
+                <w:rStyle w:val="Hyperlink"/>
+                <w:rFonts w:ascii="Arial" w:hAnsi="Arial" w:cs="Arial"/>
+              </w:rPr>
+              <w:tab/>
+            </w:r>
+            <w:r>
+              <w:rPr>
+                <w:rStyle w:val="Hyperlink"/>
+                <w:rFonts w:ascii="Arial" w:hAnsi="Arial" w:cs="Arial"/>
                 <w:b w:val="0"/>
                 <w:noProof/>
-                <w:color w:val="auto"/>
-                <w:sz w:val="24"/>
-                <w:szCs w:val="24"/>
+              </w:rPr>
+              <w:t>Software Quality Attributes</w:t>
+            </w:r>
+            <w:r>
+              <w:rPr>
+                <w:rStyle w:val="Hyperlink"/>
+                <w:rFonts w:ascii="Arial" w:hAnsi="Arial" w:cs="Arial"/>
+                <w:b w:val="0"/>
+                <w:webHidden/>
               </w:rPr>
               <w:tab/>
             </w:r>
@@ -2935,68 +2841,50 @@
                 <w:rStyle w:val="Hyperlink"/>
                 <w:rFonts w:ascii="Arial" w:hAnsi="Arial" w:cs="Arial"/>
                 <w:b w:val="0"/>
-                <w:noProof/>
-              </w:rPr>
-              <w:t>Software Quality Attributes</w:t>
-            </w:r>
-            <w:r>
-              <w:rPr>
-                <w:rFonts w:ascii="Arial" w:hAnsi="Arial" w:cs="Arial"/>
-                <w:b w:val="0"/>
-                <w:noProof/>
-                <w:webHidden/>
-              </w:rPr>
-              <w:tab/>
-            </w:r>
-            <w:r>
-              <w:rPr>
-                <w:rFonts w:ascii="Arial" w:hAnsi="Arial" w:cs="Arial"/>
-                <w:b w:val="0"/>
-                <w:noProof/>
                 <w:webHidden/>
               </w:rPr>
               <w:fldChar w:fldCharType="begin"/>
             </w:r>
             <w:r>
               <w:rPr>
-                <w:rFonts w:ascii="Arial" w:hAnsi="Arial" w:cs="Arial"/>
-                <w:b w:val="0"/>
-                <w:noProof/>
-                <w:webHidden/>
-              </w:rPr>
-              <w:instrText xml:space="preserve"> PAGEREF _Toc444799115 \h </w:instrText>
-            </w:r>
-            <w:r>
-              <w:rPr>
-                <w:rFonts w:ascii="Arial" w:hAnsi="Arial" w:cs="Arial"/>
-                <w:b w:val="0"/>
-                <w:noProof/>
-                <w:webHidden/>
-              </w:rPr>
-            </w:r>
-            <w:r>
-              <w:rPr>
-                <w:rFonts w:ascii="Arial" w:hAnsi="Arial" w:cs="Arial"/>
-                <w:b w:val="0"/>
-                <w:noProof/>
+                <w:rStyle w:val="Hyperlink"/>
+                <w:rFonts w:ascii="Arial" w:hAnsi="Arial" w:cs="Arial"/>
+                <w:b w:val="0"/>
+                <w:webHidden/>
+              </w:rPr>
+              <w:instrText xml:space="preserve"> PAGEREF _Toc444807708 \h </w:instrText>
+            </w:r>
+            <w:r>
+              <w:rPr>
+                <w:rStyle w:val="Hyperlink"/>
+                <w:rFonts w:ascii="Arial" w:hAnsi="Arial" w:cs="Arial"/>
+                <w:b w:val="0"/>
+                <w:webHidden/>
+              </w:rPr>
+            </w:r>
+            <w:r>
+              <w:rPr>
+                <w:rStyle w:val="Hyperlink"/>
+                <w:rFonts w:ascii="Arial" w:hAnsi="Arial" w:cs="Arial"/>
+                <w:b w:val="0"/>
                 <w:webHidden/>
               </w:rPr>
               <w:fldChar w:fldCharType="separate"/>
             </w:r>
             <w:r>
               <w:rPr>
-                <w:rFonts w:ascii="Arial" w:hAnsi="Arial" w:cs="Arial"/>
-                <w:b w:val="0"/>
-                <w:noProof/>
+                <w:rStyle w:val="Hyperlink"/>
+                <w:rFonts w:ascii="Arial" w:hAnsi="Arial" w:cs="Arial"/>
+                <w:b w:val="0"/>
                 <w:webHidden/>
               </w:rPr>
               <w:t>12</w:t>
             </w:r>
             <w:r>
               <w:rPr>
-                <w:rFonts w:ascii="Arial" w:hAnsi="Arial" w:cs="Arial"/>
-                <w:b w:val="0"/>
-                <w:noProof/>
+                <w:rStyle w:val="Hyperlink"/>
+                <w:rFonts w:ascii="Arial" w:hAnsi="Arial" w:cs="Arial"/>
+                <w:b w:val="0"/>
                 <w:webHidden/>
               </w:rPr>
               <w:fldChar w:fldCharType="end"/>
@@ -3011,15 +2899,11 @@
               <w:tab w:val="right" w:leader="dot" w:pos="9638"/>
             </w:tabs>
             <w:rPr>
-              <w:rFonts w:ascii="Arial" w:eastAsiaTheme="minorEastAsia" w:hAnsi="Arial" w:cs="Arial"/>
-              <w:b w:val="0"/>
-              <w:noProof/>
-              <w:color w:val="auto"/>
-              <w:sz w:val="24"/>
-              <w:szCs w:val="24"/>
+              <w:rStyle w:val="Hyperlink"/>
+              <w:rFonts w:ascii="Arial" w:hAnsi="Arial" w:cs="Arial"/>
             </w:rPr>
           </w:pPr>
-          <w:hyperlink w:anchor="_Toc444799116" w:history="1">
+          <w:hyperlink w:anchor="_Toc444807709" w:history="1">
             <w:r>
               <w:rPr>
                 <w:rStyle w:val="Hyperlink"/>
@@ -3031,12 +2915,26 @@
             </w:r>
             <w:r>
               <w:rPr>
-                <w:rFonts w:ascii="Arial" w:eastAsiaTheme="minorEastAsia" w:hAnsi="Arial" w:cs="Arial"/>
+                <w:rStyle w:val="Hyperlink"/>
+                <w:rFonts w:ascii="Arial" w:hAnsi="Arial" w:cs="Arial"/>
+              </w:rPr>
+              <w:tab/>
+            </w:r>
+            <w:r>
+              <w:rPr>
+                <w:rStyle w:val="Hyperlink"/>
+                <w:rFonts w:ascii="Arial" w:hAnsi="Arial" w:cs="Arial"/>
                 <w:b w:val="0"/>
                 <w:noProof/>
-                <w:color w:val="auto"/>
-                <w:sz w:val="24"/>
-                <w:szCs w:val="24"/>
+              </w:rPr>
+              <w:t>Business Rules</w:t>
+            </w:r>
+            <w:r>
+              <w:rPr>
+                <w:rStyle w:val="Hyperlink"/>
+                <w:rFonts w:ascii="Arial" w:hAnsi="Arial" w:cs="Arial"/>
+                <w:b w:val="0"/>
+                <w:webHidden/>
               </w:rPr>
               <w:tab/>
             </w:r>
@@ -3045,68 +2943,50 @@
                 <w:rStyle w:val="Hyperlink"/>
                 <w:rFonts w:ascii="Arial" w:hAnsi="Arial" w:cs="Arial"/>
                 <w:b w:val="0"/>
-                <w:noProof/>
-              </w:rPr>
-              <w:t>Business Rules</w:t>
-            </w:r>
-            <w:r>
-              <w:rPr>
-                <w:rFonts w:ascii="Arial" w:hAnsi="Arial" w:cs="Arial"/>
-                <w:b w:val="0"/>
-                <w:noProof/>
-                <w:webHidden/>
-              </w:rPr>
-              <w:tab/>
-            </w:r>
-            <w:r>
-              <w:rPr>
-                <w:rFonts w:ascii="Arial" w:hAnsi="Arial" w:cs="Arial"/>
-                <w:b w:val="0"/>
-                <w:noProof/>
                 <w:webHidden/>
               </w:rPr>
               <w:fldChar w:fldCharType="begin"/>
             </w:r>
             <w:r>
               <w:rPr>
-                <w:rFonts w:ascii="Arial" w:hAnsi="Arial" w:cs="Arial"/>
-                <w:b w:val="0"/>
-                <w:noProof/>
-                <w:webHidden/>
-              </w:rPr>
-              <w:instrText xml:space="preserve"> PAGEREF _Toc444799116 \h </w:instrText>
-            </w:r>
-            <w:r>
-              <w:rPr>
-                <w:rFonts w:ascii="Arial" w:hAnsi="Arial" w:cs="Arial"/>
-                <w:b w:val="0"/>
-                <w:noProof/>
-                <w:webHidden/>
-              </w:rPr>
-            </w:r>
-            <w:r>
-              <w:rPr>
-                <w:rFonts w:ascii="Arial" w:hAnsi="Arial" w:cs="Arial"/>
-                <w:b w:val="0"/>
-                <w:noProof/>
+                <w:rStyle w:val="Hyperlink"/>
+                <w:rFonts w:ascii="Arial" w:hAnsi="Arial" w:cs="Arial"/>
+                <w:b w:val="0"/>
+                <w:webHidden/>
+              </w:rPr>
+              <w:instrText xml:space="preserve"> PAGEREF _Toc444807709 \h </w:instrText>
+            </w:r>
+            <w:r>
+              <w:rPr>
+                <w:rStyle w:val="Hyperlink"/>
+                <w:rFonts w:ascii="Arial" w:hAnsi="Arial" w:cs="Arial"/>
+                <w:b w:val="0"/>
+                <w:webHidden/>
+              </w:rPr>
+            </w:r>
+            <w:r>
+              <w:rPr>
+                <w:rStyle w:val="Hyperlink"/>
+                <w:rFonts w:ascii="Arial" w:hAnsi="Arial" w:cs="Arial"/>
+                <w:b w:val="0"/>
                 <w:webHidden/>
               </w:rPr>
               <w:fldChar w:fldCharType="separate"/>
             </w:r>
             <w:r>
               <w:rPr>
-                <w:rFonts w:ascii="Arial" w:hAnsi="Arial" w:cs="Arial"/>
-                <w:b w:val="0"/>
-                <w:noProof/>
+                <w:rStyle w:val="Hyperlink"/>
+                <w:rFonts w:ascii="Arial" w:hAnsi="Arial" w:cs="Arial"/>
+                <w:b w:val="0"/>
                 <w:webHidden/>
               </w:rPr>
               <w:t>12</w:t>
             </w:r>
             <w:r>
               <w:rPr>
-                <w:rFonts w:ascii="Arial" w:hAnsi="Arial" w:cs="Arial"/>
-                <w:b w:val="0"/>
-                <w:noProof/>
+                <w:rStyle w:val="Hyperlink"/>
+                <w:rFonts w:ascii="Arial" w:hAnsi="Arial" w:cs="Arial"/>
+                <w:b w:val="0"/>
                 <w:webHidden/>
               </w:rPr>
               <w:fldChar w:fldCharType="end"/>
@@ -3122,7 +3002,7 @@
               <w:color w:val="auto"/>
             </w:rPr>
           </w:pPr>
-          <w:hyperlink w:anchor="_Toc444799117" w:history="1">
+          <w:hyperlink w:anchor="_Toc444807710" w:history="1">
             <w:r>
               <w:rPr>
                 <w:rStyle w:val="Hyperlink"/>
@@ -3159,7 +3039,7 @@
               <w:rPr>
                 <w:webHidden/>
               </w:rPr>
-              <w:instrText xml:space="preserve"> PAGEREF _Toc444799117 \h </w:instrText>
+              <w:instrText xml:space="preserve"> PAGEREF _Toc444807710 \h </w:instrText>
             </w:r>
             <w:r>
               <w:rPr>
@@ -3195,35 +3075,21 @@
               <w:color w:val="auto"/>
             </w:rPr>
           </w:pPr>
-          <w:hyperlink w:anchor="_Toc444799118" w:history="1">
-            <w:r>
-              <w:rPr>
-                <w:rStyle w:val="Hyperlink"/>
-              </w:rPr>
-              <w:t>7.</w:t>
-            </w:r>
-            <w:r>
-              <w:rPr>
-                <w:rFonts w:asciiTheme="minorHAnsi" w:eastAsiaTheme="minorEastAsia" w:hAnsiTheme="minorHAnsi" w:cstheme="minorBidi"/>
-                <w:b w:val="0"/>
-                <w:color w:val="auto"/>
+          <w:hyperlink w:anchor="_Toc444807711" w:history="1">
+            <w:r>
+              <w:rPr>
+                <w:rStyle w:val="Hyperlink"/>
+              </w:rPr>
+              <w:t>Appendix A: Glossary</w:t>
+            </w:r>
+            <w:r>
+              <w:rPr>
+                <w:webHidden/>
               </w:rPr>
               <w:tab/>
             </w:r>
             <w:r>
               <w:rPr>
-                <w:rStyle w:val="Hyperlink"/>
-              </w:rPr>
-              <w:t>References</w:t>
-            </w:r>
-            <w:r>
-              <w:rPr>
-                <w:webHidden/>
-              </w:rPr>
-              <w:tab/>
-            </w:r>
-            <w:r>
-              <w:rPr>
                 <w:webHidden/>
               </w:rPr>
               <w:fldChar w:fldCharType="begin"/>
@@ -3232,7 +3098,7 @@
               <w:rPr>
                 <w:webHidden/>
               </w:rPr>
-              <w:instrText xml:space="preserve"> PAGEREF _Toc444799118 \h </w:instrText>
+              <w:instrText xml:space="preserve"> PAGEREF _Toc444807711 \h </w:instrText>
             </w:r>
             <w:r>
               <w:rPr>
@@ -3249,7 +3115,7 @@
               <w:rPr>
                 <w:webHidden/>
               </w:rPr>
-              <w:t>13</w:t>
+              <w:t>14</w:t>
             </w:r>
             <w:r>
               <w:rPr>
@@ -3268,12 +3134,12 @@
               <w:color w:val="auto"/>
             </w:rPr>
           </w:pPr>
-          <w:hyperlink w:anchor="_Toc444799119" w:history="1">
-            <w:r>
-              <w:rPr>
-                <w:rStyle w:val="Hyperlink"/>
-              </w:rPr>
-              <w:t>Appendix A: Glossary</w:t>
+          <w:hyperlink w:anchor="_Toc444807712" w:history="1">
+            <w:r>
+              <w:rPr>
+                <w:rStyle w:val="Hyperlink"/>
+              </w:rPr>
+              <w:t>Appendix B: To Be Determined List</w:t>
             </w:r>
             <w:r>
               <w:rPr>
@@ -3291,7 +3157,7 @@
               <w:rPr>
                 <w:webHidden/>
               </w:rPr>
-              <w:instrText xml:space="preserve"> PAGEREF _Toc444799119 \h </w:instrText>
+              <w:instrText xml:space="preserve"> PAGEREF _Toc444807712 \h </w:instrText>
             </w:r>
             <w:r>
               <w:rPr>
@@ -3308,7 +3174,7 @@
               <w:rPr>
                 <w:webHidden/>
               </w:rPr>
-              <w:t>14</w:t>
+              <w:t>15</w:t>
             </w:r>
             <w:r>
               <w:rPr>
@@ -3327,12 +3193,12 @@
               <w:color w:val="auto"/>
             </w:rPr>
           </w:pPr>
-          <w:hyperlink w:anchor="_Toc444799120" w:history="1">
-            <w:r>
-              <w:rPr>
-                <w:rStyle w:val="Hyperlink"/>
-              </w:rPr>
-              <w:t>Appendix B: To Be Determined List</w:t>
+          <w:hyperlink w:anchor="_Toc444807713" w:history="1">
+            <w:r>
+              <w:rPr>
+                <w:rStyle w:val="Hyperlink"/>
+              </w:rPr>
+              <w:t>References</w:t>
             </w:r>
             <w:r>
               <w:rPr>
@@ -3350,7 +3216,7 @@
               <w:rPr>
                 <w:webHidden/>
               </w:rPr>
-              <w:instrText xml:space="preserve"> PAGEREF _Toc444799120 \h </w:instrText>
+              <w:instrText xml:space="preserve"> PAGEREF _Toc444807713 \h </w:instrText>
             </w:r>
             <w:r>
               <w:rPr>
@@ -3367,7 +3233,7 @@
               <w:rPr>
                 <w:webHidden/>
               </w:rPr>
-              <w:t>15</w:t>
+              <w:t>16</w:t>
             </w:r>
             <w:r>
               <w:rPr>
@@ -3397,8 +3263,8 @@
         </w:p>
       </w:sdtContent>
     </w:sdt>
-    <w:bookmarkStart w:id="1" w:name="h.gjdgxs" w:colFirst="0" w:colLast="0" w:displacedByCustomXml="prev"/>
-    <w:bookmarkEnd w:id="1" w:displacedByCustomXml="prev"/>
+    <w:bookmarkStart w:id="2" w:name="h.gjdgxs" w:colFirst="0" w:colLast="0" w:displacedByCustomXml="prev"/>
+    <w:bookmarkEnd w:id="2" w:displacedByCustomXml="prev"/>
     <w:p>
       <w:pPr>
         <w:rPr>
@@ -3418,12 +3284,12 @@
       <w:pPr>
         <w:pStyle w:val="Heading1"/>
       </w:pPr>
-      <w:bookmarkStart w:id="2" w:name="_Toc444799089"/>
+      <w:bookmarkStart w:id="3" w:name="_Toc444807682"/>
       <w:r>
         <w:lastRenderedPageBreak/>
         <w:t>Revision History</w:t>
       </w:r>
-      <w:bookmarkEnd w:id="2"/>
+      <w:bookmarkEnd w:id="3"/>
     </w:p>
     <w:tbl>
       <w:tblPr>
@@ -3738,8 +3604,6 @@
               </w:rPr>
               <w:t>receiving customer feedback</w:t>
             </w:r>
-            <w:bookmarkStart w:id="3" w:name="_GoBack"/>
-            <w:bookmarkEnd w:id="3"/>
           </w:p>
         </w:tc>
         <w:tc>
@@ -3861,7 +3725,7 @@
         </w:numPr>
       </w:pPr>
       <w:bookmarkStart w:id="4" w:name="h.gstvxy8g7dec" w:colFirst="0" w:colLast="0"/>
-      <w:bookmarkStart w:id="5" w:name="_Toc444799090"/>
+      <w:bookmarkStart w:id="5" w:name="_Toc444807683"/>
       <w:bookmarkEnd w:id="4"/>
       <w:r>
         <w:t>Introduction</w:t>
@@ -3903,7 +3767,7 @@
         </w:rPr>
       </w:pPr>
       <w:bookmarkStart w:id="6" w:name="h.jquqikrk4uy0" w:colFirst="0" w:colLast="0"/>
-      <w:bookmarkStart w:id="7" w:name="_Toc444799091"/>
+      <w:bookmarkStart w:id="7" w:name="_Toc444807684"/>
       <w:bookmarkEnd w:id="6"/>
       <w:r>
         <w:rPr>
@@ -3949,7 +3813,7 @@
         </w:rPr>
       </w:pPr>
       <w:bookmarkStart w:id="8" w:name="h.1ktfzv5s93qc" w:colFirst="0" w:colLast="0"/>
-      <w:bookmarkStart w:id="9" w:name="_Toc444799092"/>
+      <w:bookmarkStart w:id="9" w:name="_Toc444807685"/>
       <w:bookmarkEnd w:id="8"/>
       <w:r>
         <w:rPr>
@@ -4091,7 +3955,7 @@
           <w:rFonts w:ascii="Arial" w:hAnsi="Arial" w:cs="Arial"/>
         </w:rPr>
       </w:pPr>
-      <w:bookmarkStart w:id="10" w:name="_Toc444799093"/>
+      <w:bookmarkStart w:id="10" w:name="_Toc444807686"/>
       <w:r>
         <w:rPr>
           <w:rFonts w:ascii="Arial" w:hAnsi="Arial" w:cs="Arial"/>
@@ -4295,7 +4159,7 @@
           <w:rFonts w:ascii="Arial" w:hAnsi="Arial" w:cs="Arial"/>
         </w:rPr>
       </w:pPr>
-      <w:bookmarkStart w:id="22" w:name="_Toc444799094"/>
+      <w:bookmarkStart w:id="22" w:name="_Toc444807687"/>
       <w:r>
         <w:rPr>
           <w:rFonts w:ascii="Arial" w:hAnsi="Arial" w:cs="Arial"/>
@@ -4643,7 +4507,7 @@
           <w:numId w:val="5"/>
         </w:numPr>
       </w:pPr>
-      <w:bookmarkStart w:id="33" w:name="_Toc444799095"/>
+      <w:bookmarkStart w:id="33" w:name="_Toc444807688"/>
       <w:r>
         <w:t>Overall Description</w:t>
       </w:r>
@@ -4661,7 +4525,7 @@
         </w:rPr>
       </w:pPr>
       <w:bookmarkStart w:id="34" w:name="h.2s8eyo1" w:colFirst="0" w:colLast="0"/>
-      <w:bookmarkStart w:id="35" w:name="_Toc444799096"/>
+      <w:bookmarkStart w:id="35" w:name="_Toc444807689"/>
       <w:bookmarkEnd w:id="34"/>
       <w:r>
         <w:rPr>
@@ -4934,7 +4798,7 @@
           <w:rFonts w:ascii="Arial" w:hAnsi="Arial" w:cs="Arial"/>
         </w:rPr>
       </w:pPr>
-      <w:bookmarkStart w:id="37" w:name="_Toc444799097"/>
+      <w:bookmarkStart w:id="37" w:name="_Toc444807690"/>
       <w:r>
         <w:rPr>
           <w:rFonts w:ascii="Arial" w:hAnsi="Arial" w:cs="Arial"/>
@@ -5254,7 +5118,7 @@
           <w:rFonts w:ascii="Arial" w:hAnsi="Arial" w:cs="Arial"/>
         </w:rPr>
       </w:pPr>
-      <w:bookmarkStart w:id="39" w:name="_Toc444799098"/>
+      <w:bookmarkStart w:id="39" w:name="_Toc444807691"/>
       <w:r>
         <w:rPr>
           <w:rFonts w:ascii="Arial" w:hAnsi="Arial" w:cs="Arial"/>
@@ -5351,7 +5215,7 @@
           <w:rFonts w:ascii="Arial" w:hAnsi="Arial" w:cs="Arial"/>
         </w:rPr>
       </w:pPr>
-      <w:bookmarkStart w:id="41" w:name="_Toc444799099"/>
+      <w:bookmarkStart w:id="41" w:name="_Toc444807692"/>
       <w:r>
         <w:rPr>
           <w:rFonts w:ascii="Arial" w:hAnsi="Arial" w:cs="Arial"/>
@@ -5521,7 +5385,7 @@
           <w:rFonts w:ascii="Arial" w:hAnsi="Arial" w:cs="Arial"/>
         </w:rPr>
       </w:pPr>
-      <w:bookmarkStart w:id="43" w:name="_Toc444799100"/>
+      <w:bookmarkStart w:id="43" w:name="_Toc444807693"/>
       <w:r>
         <w:rPr>
           <w:rFonts w:ascii="Arial" w:hAnsi="Arial" w:cs="Arial"/>
@@ -5587,7 +5451,7 @@
           <w:rFonts w:ascii="Arial" w:hAnsi="Arial" w:cs="Arial"/>
         </w:rPr>
       </w:pPr>
-      <w:bookmarkStart w:id="45" w:name="_Toc444799101"/>
+      <w:bookmarkStart w:id="45" w:name="_Toc444807694"/>
       <w:r>
         <w:rPr>
           <w:rFonts w:ascii="Arial" w:hAnsi="Arial" w:cs="Arial"/>
@@ -5694,7 +5558,7 @@
           <w:numId w:val="5"/>
         </w:numPr>
       </w:pPr>
-      <w:bookmarkStart w:id="47" w:name="_Toc444799102"/>
+      <w:bookmarkStart w:id="47" w:name="_Toc444807695"/>
       <w:r>
         <w:t>User Requirements</w:t>
       </w:r>
@@ -5712,7 +5576,7 @@
         </w:rPr>
       </w:pPr>
       <w:bookmarkStart w:id="48" w:name="h.2jxsxqh" w:colFirst="0" w:colLast="0"/>
-      <w:bookmarkStart w:id="49" w:name="_Toc444799103"/>
+      <w:bookmarkStart w:id="49" w:name="_Toc444807696"/>
       <w:bookmarkEnd w:id="48"/>
       <w:r>
         <w:rPr>
@@ -6629,7 +6493,7 @@
           <w:rFonts w:ascii="Arial" w:hAnsi="Arial" w:cs="Arial"/>
         </w:rPr>
       </w:pPr>
-      <w:bookmarkStart w:id="63" w:name="_Toc444799104"/>
+      <w:bookmarkStart w:id="63" w:name="_Toc444807697"/>
       <w:r>
         <w:rPr>
           <w:rFonts w:ascii="Arial" w:hAnsi="Arial" w:cs="Arial"/>
@@ -6742,7 +6606,7 @@
           <w:rFonts w:ascii="Arial" w:hAnsi="Arial" w:cs="Arial"/>
         </w:rPr>
       </w:pPr>
-      <w:bookmarkStart w:id="67" w:name="_Toc444799105"/>
+      <w:bookmarkStart w:id="67" w:name="_Toc444807698"/>
       <w:r>
         <w:rPr>
           <w:rFonts w:ascii="Arial" w:hAnsi="Arial" w:cs="Arial"/>
@@ -6895,7 +6759,7 @@
           <w:numId w:val="5"/>
         </w:numPr>
       </w:pPr>
-      <w:bookmarkStart w:id="69" w:name="_Toc444799106"/>
+      <w:bookmarkStart w:id="69" w:name="_Toc444807699"/>
       <w:r>
         <w:t>System Requirements</w:t>
       </w:r>
@@ -6934,7 +6798,7 @@
           <w:rFonts w:ascii="Arial" w:hAnsi="Arial" w:cs="Arial"/>
         </w:rPr>
       </w:pPr>
-      <w:bookmarkStart w:id="71" w:name="_Toc444799107"/>
+      <w:bookmarkStart w:id="71" w:name="_Toc444807700"/>
       <w:r>
         <w:rPr>
           <w:rFonts w:ascii="Arial" w:hAnsi="Arial" w:cs="Arial"/>
@@ -7201,7 +7065,25 @@
           <w:sz w:val="22"/>
           <w:szCs w:val="22"/>
         </w:rPr>
-        <w:t>andomly generate a new eight character password.  This password is temporary and can be provided to the teacher outside the FWC software.</w:t>
+        <w:t xml:space="preserve">andomly generate a new </w:t>
+      </w:r>
+      <w:proofErr w:type="gramStart"/>
+      <w:r>
+        <w:rPr>
+          <w:rFonts w:ascii="Arial" w:eastAsia="Arial" w:hAnsi="Arial" w:cs="Arial"/>
+          <w:sz w:val="22"/>
+          <w:szCs w:val="22"/>
+        </w:rPr>
+        <w:t>eight character</w:t>
+      </w:r>
+      <w:proofErr w:type="gramEnd"/>
+      <w:r>
+        <w:rPr>
+          <w:rFonts w:ascii="Arial" w:eastAsia="Arial" w:hAnsi="Arial" w:cs="Arial"/>
+          <w:sz w:val="22"/>
+          <w:szCs w:val="22"/>
+        </w:rPr>
+        <w:t xml:space="preserve"> password.  This password is temporary and can be provided to the teacher outside the FWC software.</w:t>
       </w:r>
     </w:p>
     <w:p>
@@ -7226,7 +7108,7 @@
           <w:rFonts w:ascii="Arial" w:hAnsi="Arial" w:cs="Arial"/>
         </w:rPr>
       </w:pPr>
-      <w:bookmarkStart w:id="72" w:name="_Toc444799108"/>
+      <w:bookmarkStart w:id="72" w:name="_Toc444807701"/>
       <w:r>
         <w:rPr>
           <w:rFonts w:ascii="Arial" w:hAnsi="Arial" w:cs="Arial"/>
@@ -8257,7 +8139,7 @@
           <w:rFonts w:ascii="Arial" w:hAnsi="Arial" w:cs="Arial"/>
         </w:rPr>
       </w:pPr>
-      <w:bookmarkStart w:id="73" w:name="_Toc444799109"/>
+      <w:bookmarkStart w:id="73" w:name="_Toc444807702"/>
       <w:r>
         <w:rPr>
           <w:rFonts w:ascii="Arial" w:hAnsi="Arial" w:cs="Arial"/>
@@ -8591,7 +8473,25 @@
           <w:sz w:val="22"/>
           <w:szCs w:val="22"/>
         </w:rPr>
-        <w:t>Description:  The teacher shall be able to review student generated worksheets and answer sheets.  Using the Class Roster Panel the teacher will be able to view a list of worksheets generated by the students.  This list will include the student name, date generated, the difficulty and worksheet type created.  Clicking on a listing will open a PDF copy of the worksheet and answer sheet.</w:t>
+        <w:t xml:space="preserve">Description:  The teacher shall be able to review student generated worksheets and answer sheets.  Using the Class Roster </w:t>
+      </w:r>
+      <w:proofErr w:type="gramStart"/>
+      <w:r>
+        <w:rPr>
+          <w:rFonts w:ascii="Arial" w:eastAsia="Arial" w:hAnsi="Arial" w:cs="Arial"/>
+          <w:sz w:val="22"/>
+          <w:szCs w:val="22"/>
+        </w:rPr>
+        <w:t>Panel</w:t>
+      </w:r>
+      <w:proofErr w:type="gramEnd"/>
+      <w:r>
+        <w:rPr>
+          <w:rFonts w:ascii="Arial" w:eastAsia="Arial" w:hAnsi="Arial" w:cs="Arial"/>
+          <w:sz w:val="22"/>
+          <w:szCs w:val="22"/>
+        </w:rPr>
+        <w:t xml:space="preserve"> the teacher will be able to view a list of worksheets generated by the students.  This list will include the student name, date generated, the difficulty and worksheet type created.  Clicking on a listing will open a PDF copy of the worksheet and answer sheet.</w:t>
       </w:r>
     </w:p>
     <w:p>
@@ -8650,7 +8550,25 @@
           <w:sz w:val="22"/>
           <w:szCs w:val="22"/>
         </w:rPr>
-        <w:t>Description:  The teacher shall be able to delete student generated worksheets and answer sheets.  Using the Class Roster Panel the teacher will be able to remove listings for generated worksheets.  Permanently removing those listings from the database.</w:t>
+        <w:t xml:space="preserve">Description:  The teacher shall be able to delete student generated worksheets and answer sheets.  Using the Class Roster </w:t>
+      </w:r>
+      <w:proofErr w:type="gramStart"/>
+      <w:r>
+        <w:rPr>
+          <w:rFonts w:ascii="Arial" w:eastAsia="Arial" w:hAnsi="Arial" w:cs="Arial"/>
+          <w:sz w:val="22"/>
+          <w:szCs w:val="22"/>
+        </w:rPr>
+        <w:t>Panel</w:t>
+      </w:r>
+      <w:proofErr w:type="gramEnd"/>
+      <w:r>
+        <w:rPr>
+          <w:rFonts w:ascii="Arial" w:eastAsia="Arial" w:hAnsi="Arial" w:cs="Arial"/>
+          <w:sz w:val="22"/>
+          <w:szCs w:val="22"/>
+        </w:rPr>
+        <w:t xml:space="preserve"> the teacher will be able to remove listings for generated worksheets.  Permanently removing those listings from the database.</w:t>
       </w:r>
     </w:p>
     <w:p>
@@ -8709,7 +8627,25 @@
           <w:sz w:val="22"/>
           <w:szCs w:val="22"/>
         </w:rPr>
-        <w:t>Description:  The teacher shall be able to create rosters for each class they teach.  Using the Class Roster Panel the teacher will be able to create a roster of students for each course they teach.  Allowing the teacher to see all students in a particular class at a glance.  Data entered for the class roster will be used as part of the worksheet header.</w:t>
+        <w:t xml:space="preserve">Description:  The teacher shall be able to create rosters for each class they teach.  Using the Class Roster </w:t>
+      </w:r>
+      <w:proofErr w:type="gramStart"/>
+      <w:r>
+        <w:rPr>
+          <w:rFonts w:ascii="Arial" w:eastAsia="Arial" w:hAnsi="Arial" w:cs="Arial"/>
+          <w:sz w:val="22"/>
+          <w:szCs w:val="22"/>
+        </w:rPr>
+        <w:t>Panel</w:t>
+      </w:r>
+      <w:proofErr w:type="gramEnd"/>
+      <w:r>
+        <w:rPr>
+          <w:rFonts w:ascii="Arial" w:eastAsia="Arial" w:hAnsi="Arial" w:cs="Arial"/>
+          <w:sz w:val="22"/>
+          <w:szCs w:val="22"/>
+        </w:rPr>
+        <w:t xml:space="preserve"> the teacher will be able to create a roster of students for each course they teach.  Allowing the teacher to see all students in a particular class at a glance.  Data entered for the class roster will be used as part of the worksheet header.</w:t>
       </w:r>
     </w:p>
     <w:p>
@@ -8768,7 +8704,25 @@
           <w:sz w:val="22"/>
           <w:szCs w:val="22"/>
         </w:rPr>
-        <w:t xml:space="preserve">Description:  The teacher shall be able to create / modify / delete logins for students.  Using the Student Data Panel the teacher will be able to add new students, modify their username / password, </w:t>
+        <w:t xml:space="preserve">Description:  The teacher shall be able to create / modify / delete logins for students.  Using the Student Data </w:t>
+      </w:r>
+      <w:proofErr w:type="gramStart"/>
+      <w:r>
+        <w:rPr>
+          <w:rFonts w:ascii="Arial" w:eastAsia="Arial" w:hAnsi="Arial" w:cs="Arial"/>
+          <w:sz w:val="22"/>
+          <w:szCs w:val="22"/>
+        </w:rPr>
+        <w:t>Panel</w:t>
+      </w:r>
+      <w:proofErr w:type="gramEnd"/>
+      <w:r>
+        <w:rPr>
+          <w:rFonts w:ascii="Arial" w:eastAsia="Arial" w:hAnsi="Arial" w:cs="Arial"/>
+          <w:sz w:val="22"/>
+          <w:szCs w:val="22"/>
+        </w:rPr>
+        <w:t xml:space="preserve"> the teacher will be able to add new students, modify their username / password, </w:t>
       </w:r>
       <w:r>
         <w:rPr>
@@ -8835,7 +8789,25 @@
           <w:sz w:val="22"/>
           <w:szCs w:val="22"/>
         </w:rPr>
-        <w:t>Description:  The teacher shall be able to set difficulty levels for each student.  Using the Student Data Panel the teacher will be able to assign available difficulty levels to the student.</w:t>
+        <w:t xml:space="preserve">Description:  The teacher shall be able to set difficulty levels for each student.  Using the Student Data </w:t>
+      </w:r>
+      <w:proofErr w:type="gramStart"/>
+      <w:r>
+        <w:rPr>
+          <w:rFonts w:ascii="Arial" w:eastAsia="Arial" w:hAnsi="Arial" w:cs="Arial"/>
+          <w:sz w:val="22"/>
+          <w:szCs w:val="22"/>
+        </w:rPr>
+        <w:t>Panel</w:t>
+      </w:r>
+      <w:proofErr w:type="gramEnd"/>
+      <w:r>
+        <w:rPr>
+          <w:rFonts w:ascii="Arial" w:eastAsia="Arial" w:hAnsi="Arial" w:cs="Arial"/>
+          <w:sz w:val="22"/>
+          <w:szCs w:val="22"/>
+        </w:rPr>
+        <w:t xml:space="preserve"> the teacher will be able to assign available difficulty levels to the student.</w:t>
       </w:r>
     </w:p>
     <w:p>
@@ -8860,7 +8832,7 @@
           <w:rFonts w:ascii="Arial" w:hAnsi="Arial" w:cs="Arial"/>
         </w:rPr>
       </w:pPr>
-      <w:bookmarkStart w:id="74" w:name="_Toc444799110"/>
+      <w:bookmarkStart w:id="74" w:name="_Toc444807703"/>
       <w:r>
         <w:rPr>
           <w:rFonts w:ascii="Arial" w:hAnsi="Arial" w:cs="Arial"/>
@@ -9080,7 +9052,7 @@
         </w:numPr>
       </w:pPr>
       <w:bookmarkStart w:id="75" w:name="h.3whwml4" w:colFirst="0" w:colLast="0"/>
-      <w:bookmarkStart w:id="76" w:name="_Toc444799111"/>
+      <w:bookmarkStart w:id="76" w:name="_Toc444807704"/>
       <w:bookmarkEnd w:id="75"/>
       <w:r>
         <w:lastRenderedPageBreak/>
@@ -9100,7 +9072,7 @@
         </w:rPr>
       </w:pPr>
       <w:bookmarkStart w:id="77" w:name="h.2bn6wsx" w:colFirst="0" w:colLast="0"/>
-      <w:bookmarkStart w:id="78" w:name="_Toc444799112"/>
+      <w:bookmarkStart w:id="78" w:name="_Toc444807705"/>
       <w:bookmarkEnd w:id="77"/>
       <w:r>
         <w:rPr>
@@ -9150,7 +9122,7 @@
           <w:rFonts w:ascii="Arial" w:hAnsi="Arial" w:cs="Arial"/>
         </w:rPr>
       </w:pPr>
-      <w:bookmarkStart w:id="80" w:name="_Toc444799113"/>
+      <w:bookmarkStart w:id="80" w:name="_Toc444807706"/>
       <w:r>
         <w:rPr>
           <w:rFonts w:ascii="Arial" w:hAnsi="Arial" w:cs="Arial"/>
@@ -9188,7 +9160,7 @@
           <w:rFonts w:ascii="Arial" w:hAnsi="Arial" w:cs="Arial"/>
         </w:rPr>
       </w:pPr>
-      <w:bookmarkStart w:id="82" w:name="_Toc444799114"/>
+      <w:bookmarkStart w:id="82" w:name="_Toc444807707"/>
       <w:r>
         <w:rPr>
           <w:rFonts w:ascii="Arial" w:hAnsi="Arial" w:cs="Arial"/>
@@ -9267,7 +9239,7 @@
           <w:rFonts w:ascii="Arial" w:hAnsi="Arial" w:cs="Arial"/>
         </w:rPr>
       </w:pPr>
-      <w:bookmarkStart w:id="84" w:name="_Toc444799115"/>
+      <w:bookmarkStart w:id="84" w:name="_Toc444807708"/>
       <w:r>
         <w:rPr>
           <w:rFonts w:ascii="Arial" w:hAnsi="Arial" w:cs="Arial"/>
@@ -9389,7 +9361,7 @@
           <w:rFonts w:ascii="Arial" w:hAnsi="Arial" w:cs="Arial"/>
         </w:rPr>
       </w:pPr>
-      <w:bookmarkStart w:id="85" w:name="_Toc444799116"/>
+      <w:bookmarkStart w:id="85" w:name="_Toc444807709"/>
       <w:r>
         <w:rPr>
           <w:rFonts w:ascii="Arial" w:hAnsi="Arial" w:cs="Arial"/>
@@ -9517,7 +9489,7 @@
           <w:numId w:val="5"/>
         </w:numPr>
       </w:pPr>
-      <w:bookmarkStart w:id="87" w:name="_Toc444799117"/>
+      <w:bookmarkStart w:id="87" w:name="_Toc444807710"/>
       <w:r>
         <w:t>Other Requirements</w:t>
       </w:r>
@@ -9776,374 +9748,20 @@
         </w:rPr>
         <w:t xml:space="preserve"> for release 1.0 of the Fraction Worksheet Creator</w:t>
       </w:r>
+      <w:r>
+        <w:br w:type="page"/>
+      </w:r>
     </w:p>
     <w:p>
       <w:pPr>
         <w:pStyle w:val="Heading1"/>
-        <w:numPr>
-          <w:ilvl w:val="0"/>
-          <w:numId w:val="5"/>
-        </w:numPr>
-      </w:pPr>
-      <w:bookmarkStart w:id="89" w:name="_Toc444799118"/>
-      <w:r>
-        <w:t>References</w:t>
-      </w:r>
-      <w:bookmarkEnd w:id="89"/>
-    </w:p>
-    <w:p>
-      <w:pPr>
-        <w:pStyle w:val="Normal1"/>
-        <w:rPr>
-          <w:rFonts w:ascii="Arial" w:eastAsia="Arial" w:hAnsi="Arial" w:cs="Arial"/>
-          <w:sz w:val="22"/>
-          <w:szCs w:val="22"/>
-        </w:rPr>
-      </w:pPr>
-      <w:r>
-        <w:rPr>
-          <w:rFonts w:ascii="Arial" w:eastAsia="Arial" w:hAnsi="Arial" w:cs="Arial"/>
-          <w:sz w:val="22"/>
-          <w:szCs w:val="22"/>
-        </w:rPr>
-        <w:t>[1] IEEE Software Engineering Standards Committee, “IEEE Std 830-1998, IEEE Recommended Practice for Software Requirements Specifications”, October 20, 1998.</w:t>
-      </w:r>
-    </w:p>
-    <w:p>
-      <w:pPr>
-        <w:pStyle w:val="Normal1"/>
-        <w:rPr>
-          <w:rFonts w:ascii="Arial" w:eastAsia="Arial" w:hAnsi="Arial" w:cs="Arial"/>
-          <w:sz w:val="22"/>
-          <w:szCs w:val="22"/>
-        </w:rPr>
-      </w:pPr>
-    </w:p>
-    <w:p>
-      <w:pPr>
-        <w:pStyle w:val="Normal1"/>
-        <w:rPr>
-          <w:rFonts w:ascii="Arial" w:eastAsia="Arial" w:hAnsi="Arial" w:cs="Arial"/>
-          <w:sz w:val="22"/>
-          <w:szCs w:val="22"/>
-        </w:rPr>
-      </w:pPr>
-      <w:r>
-        <w:rPr>
-          <w:rFonts w:ascii="Arial" w:eastAsia="Arial" w:hAnsi="Arial" w:cs="Arial"/>
-          <w:sz w:val="22"/>
-          <w:szCs w:val="22"/>
-        </w:rPr>
-        <w:t>[2]</w:t>
-      </w:r>
-      <w:r>
-        <w:rPr>
-          <w:rFonts w:ascii="Arial" w:eastAsia="Arial" w:hAnsi="Arial" w:cs="Arial"/>
-          <w:sz w:val="22"/>
-          <w:szCs w:val="22"/>
-        </w:rPr>
-        <w:t xml:space="preserve"> Fractions worksheet. (2016, February 12). </w:t>
-      </w:r>
-    </w:p>
-    <w:p>
-      <w:pPr>
-        <w:pStyle w:val="Normal1"/>
-        <w:rPr>
-          <w:rFonts w:ascii="Arial" w:eastAsia="Arial" w:hAnsi="Arial" w:cs="Arial"/>
-          <w:sz w:val="22"/>
-          <w:szCs w:val="22"/>
-        </w:rPr>
-      </w:pPr>
-      <w:r>
-        <w:rPr>
-          <w:rFonts w:ascii="Arial" w:eastAsia="Arial" w:hAnsi="Arial" w:cs="Arial"/>
-          <w:sz w:val="22"/>
-          <w:szCs w:val="22"/>
-        </w:rPr>
-        <w:t xml:space="preserve">Retrieved from </w:t>
-      </w:r>
-      <w:r>
-        <w:rPr>
-          <w:rFonts w:ascii="Arial" w:eastAsia="Arial" w:hAnsi="Arial" w:cs="Arial"/>
-          <w:sz w:val="22"/>
-          <w:szCs w:val="22"/>
-        </w:rPr>
-        <w:t>http://www.fractions4kids.com/worksheets/</w:t>
-      </w:r>
-    </w:p>
-    <w:p>
-      <w:pPr>
-        <w:pStyle w:val="Normal1"/>
-        <w:rPr>
-          <w:rFonts w:ascii="Arial" w:eastAsia="Arial" w:hAnsi="Arial" w:cs="Arial"/>
-          <w:sz w:val="22"/>
-          <w:szCs w:val="22"/>
-        </w:rPr>
-      </w:pPr>
-    </w:p>
-    <w:p>
-      <w:pPr>
-        <w:pStyle w:val="Normal1"/>
-        <w:rPr>
-          <w:rFonts w:ascii="Arial" w:eastAsia="Arial" w:hAnsi="Arial" w:cs="Arial"/>
-          <w:sz w:val="22"/>
-          <w:szCs w:val="22"/>
-        </w:rPr>
-      </w:pPr>
-      <w:r>
-        <w:rPr>
-          <w:rFonts w:ascii="Arial" w:eastAsia="Arial" w:hAnsi="Arial" w:cs="Arial"/>
-          <w:sz w:val="22"/>
-          <w:szCs w:val="22"/>
-        </w:rPr>
-        <w:t>[3]</w:t>
-      </w:r>
-      <w:r>
-        <w:rPr>
-          <w:rFonts w:ascii="Arial" w:eastAsia="Arial" w:hAnsi="Arial" w:cs="Arial"/>
-          <w:sz w:val="22"/>
-          <w:szCs w:val="22"/>
-        </w:rPr>
-        <w:t xml:space="preserve"> Basic Fractions Worksheets.</w:t>
-      </w:r>
-      <w:r>
-        <w:rPr>
-          <w:rFonts w:ascii="Arial" w:eastAsia="Arial" w:hAnsi="Arial" w:cs="Arial"/>
-          <w:sz w:val="22"/>
-          <w:szCs w:val="22"/>
-        </w:rPr>
-        <w:t xml:space="preserve"> </w:t>
-      </w:r>
-      <w:r>
-        <w:rPr>
-          <w:rFonts w:ascii="Arial" w:eastAsia="Arial" w:hAnsi="Arial" w:cs="Arial"/>
-          <w:sz w:val="22"/>
-          <w:szCs w:val="22"/>
-        </w:rPr>
-        <w:t xml:space="preserve">(2016, February 12). </w:t>
-      </w:r>
-    </w:p>
-    <w:p>
-      <w:pPr>
-        <w:pStyle w:val="Normal1"/>
-        <w:rPr>
-          <w:rFonts w:ascii="Arial" w:eastAsia="Arial" w:hAnsi="Arial" w:cs="Arial"/>
-          <w:sz w:val="22"/>
-          <w:szCs w:val="22"/>
-        </w:rPr>
-      </w:pPr>
-      <w:r>
-        <w:rPr>
-          <w:rFonts w:ascii="Arial" w:eastAsia="Arial" w:hAnsi="Arial" w:cs="Arial"/>
-          <w:sz w:val="22"/>
-          <w:szCs w:val="22"/>
-        </w:rPr>
-        <w:t xml:space="preserve">Retrieved from </w:t>
-      </w:r>
-      <w:r>
-        <w:rPr>
-          <w:rFonts w:ascii="Arial" w:eastAsia="Arial" w:hAnsi="Arial" w:cs="Arial"/>
-          <w:sz w:val="22"/>
-          <w:szCs w:val="22"/>
-        </w:rPr>
-        <w:t>https://www.superteacherworksheets.com/fractions-basic.html</w:t>
-      </w:r>
-    </w:p>
-    <w:p>
-      <w:pPr>
-        <w:pStyle w:val="Normal1"/>
-        <w:rPr>
-          <w:rFonts w:ascii="Arial" w:eastAsia="Arial" w:hAnsi="Arial" w:cs="Arial"/>
-          <w:sz w:val="22"/>
-          <w:szCs w:val="22"/>
-        </w:rPr>
-      </w:pPr>
-    </w:p>
-    <w:p>
-      <w:pPr>
-        <w:pStyle w:val="Normal1"/>
-        <w:rPr>
-          <w:rFonts w:ascii="Arial" w:eastAsia="Arial" w:hAnsi="Arial" w:cs="Arial"/>
-          <w:sz w:val="22"/>
-          <w:szCs w:val="22"/>
-        </w:rPr>
-      </w:pPr>
-      <w:r>
-        <w:rPr>
-          <w:rFonts w:ascii="Arial" w:eastAsia="Arial" w:hAnsi="Arial" w:cs="Arial"/>
-          <w:sz w:val="22"/>
-          <w:szCs w:val="22"/>
-        </w:rPr>
-        <w:t xml:space="preserve">[4] Fraction worksheets </w:t>
-      </w:r>
-      <w:r>
-        <w:rPr>
-          <w:rFonts w:ascii="Arial" w:eastAsia="Arial" w:hAnsi="Arial" w:cs="Arial"/>
-          <w:sz w:val="22"/>
-          <w:szCs w:val="22"/>
-        </w:rPr>
-        <w:t>1.Fraction addition, subtraction, multiplication, and division</w:t>
-      </w:r>
-      <w:r>
-        <w:rPr>
-          <w:rFonts w:ascii="Arial" w:eastAsia="Arial" w:hAnsi="Arial" w:cs="Arial"/>
-          <w:sz w:val="22"/>
-          <w:szCs w:val="22"/>
-        </w:rPr>
-        <w:t>.</w:t>
-      </w:r>
-      <w:r>
-        <w:rPr>
-          <w:rFonts w:ascii="Arial" w:eastAsia="Arial" w:hAnsi="Arial" w:cs="Arial"/>
-          <w:sz w:val="22"/>
-          <w:szCs w:val="22"/>
-        </w:rPr>
-        <w:t xml:space="preserve"> </w:t>
-      </w:r>
-      <w:r>
-        <w:rPr>
-          <w:rFonts w:ascii="Arial" w:eastAsia="Arial" w:hAnsi="Arial" w:cs="Arial"/>
-          <w:sz w:val="22"/>
-          <w:szCs w:val="22"/>
-        </w:rPr>
-        <w:t xml:space="preserve">(2016, February 12). Retrieved from </w:t>
-      </w:r>
-      <w:r>
-        <w:rPr>
-          <w:rFonts w:ascii="Arial" w:eastAsia="Arial" w:hAnsi="Arial" w:cs="Arial"/>
-          <w:sz w:val="22"/>
-          <w:szCs w:val="22"/>
-        </w:rPr>
-        <w:t>https://www.homeschoolmath.net/worksheets/fraction.php</w:t>
-      </w:r>
-    </w:p>
-    <w:p>
-      <w:pPr>
-        <w:pStyle w:val="Normal1"/>
-        <w:rPr>
-          <w:rFonts w:ascii="Arial" w:eastAsia="Arial" w:hAnsi="Arial" w:cs="Arial"/>
-          <w:b/>
-          <w:sz w:val="22"/>
-          <w:szCs w:val="22"/>
-        </w:rPr>
-      </w:pPr>
-    </w:p>
-    <w:p>
-      <w:pPr>
-        <w:pStyle w:val="ListParagraph"/>
-        <w:tabs>
-          <w:tab w:val="left" w:pos="180"/>
-        </w:tabs>
-        <w:ind w:left="0"/>
-        <w:rPr>
-          <w:rFonts w:ascii="Arial" w:eastAsia="Arial" w:hAnsi="Arial" w:cs="Arial"/>
-          <w:sz w:val="22"/>
-          <w:szCs w:val="22"/>
-        </w:rPr>
-      </w:pPr>
-      <w:r>
-        <w:rPr>
-          <w:rFonts w:ascii="Arial" w:eastAsia="Arial" w:hAnsi="Arial" w:cs="Arial"/>
-          <w:sz w:val="22"/>
-          <w:szCs w:val="22"/>
-        </w:rPr>
-        <w:t>[5] Test and Worksheet Generators for Math Teachers. Home Page. (2016, February 12). Retrieved from https://www.kutasoftware.com/freeipa.html</w:t>
-      </w:r>
-    </w:p>
-    <w:p>
-      <w:pPr>
-        <w:pStyle w:val="Normal1"/>
-        <w:rPr>
-          <w:rFonts w:ascii="Arial" w:eastAsia="Arial" w:hAnsi="Arial" w:cs="Arial"/>
-          <w:sz w:val="22"/>
-          <w:szCs w:val="22"/>
-        </w:rPr>
-      </w:pPr>
-      <w:r>
-        <w:rPr>
-          <w:rFonts w:ascii="Arial" w:eastAsia="Arial" w:hAnsi="Arial" w:cs="Arial"/>
-          <w:sz w:val="22"/>
-          <w:szCs w:val="22"/>
-        </w:rPr>
-        <w:br/>
-      </w:r>
-      <w:r>
-        <w:rPr>
-          <w:rFonts w:ascii="Arial" w:eastAsia="Arial" w:hAnsi="Arial" w:cs="Arial"/>
-          <w:sz w:val="22"/>
-          <w:szCs w:val="22"/>
-        </w:rPr>
-        <w:t>[6]</w:t>
-      </w:r>
-      <w:r>
-        <w:t xml:space="preserve"> </w:t>
-      </w:r>
-      <w:r>
-        <w:rPr>
-          <w:rFonts w:ascii="Arial" w:eastAsia="Arial" w:hAnsi="Arial" w:cs="Arial"/>
-          <w:sz w:val="22"/>
-          <w:szCs w:val="22"/>
-        </w:rPr>
-        <w:t>Microsoft Math Worksheet Generator Software</w:t>
-      </w:r>
-      <w:r>
-        <w:rPr>
-          <w:rFonts w:ascii="Arial" w:eastAsia="Arial" w:hAnsi="Arial" w:cs="Arial"/>
-          <w:sz w:val="22"/>
-          <w:szCs w:val="22"/>
-        </w:rPr>
-        <w:t xml:space="preserve">. (2016, February 12). </w:t>
-      </w:r>
-    </w:p>
-    <w:p>
-      <w:pPr>
-        <w:pStyle w:val="Normal1"/>
-        <w:rPr>
-          <w:rFonts w:ascii="Arial" w:eastAsia="Arial" w:hAnsi="Arial" w:cs="Arial"/>
-          <w:sz w:val="22"/>
-          <w:szCs w:val="22"/>
-        </w:rPr>
-      </w:pPr>
-      <w:r>
-        <w:rPr>
-          <w:rFonts w:ascii="Arial" w:eastAsia="Arial" w:hAnsi="Arial" w:cs="Arial"/>
-          <w:sz w:val="22"/>
-          <w:szCs w:val="22"/>
-        </w:rPr>
-        <w:t xml:space="preserve">Retrieved from </w:t>
-      </w:r>
-      <w:r>
-        <w:rPr>
-          <w:rFonts w:ascii="Arial" w:eastAsia="Arial" w:hAnsi="Arial" w:cs="Arial"/>
-          <w:sz w:val="22"/>
-          <w:szCs w:val="22"/>
-        </w:rPr>
-        <w:t>http://microsoft-math-worksheet-generator.software.informer.com/</w:t>
-      </w:r>
-    </w:p>
-    <w:p>
-      <w:pPr>
-        <w:rPr>
-          <w:rFonts w:ascii="Arial" w:hAnsi="Arial" w:cs="Arial"/>
-          <w:b/>
-          <w:sz w:val="36"/>
-          <w:szCs w:val="36"/>
-        </w:rPr>
-      </w:pPr>
-      <w:r>
-        <w:br w:type="page"/>
-      </w:r>
-    </w:p>
-    <w:p>
-      <w:pPr>
-        <w:pStyle w:val="Heading1"/>
-      </w:pPr>
-      <w:bookmarkStart w:id="90" w:name="_Toc444799119"/>
+      </w:pPr>
+      <w:bookmarkStart w:id="89" w:name="_Toc444807711"/>
       <w:r>
         <w:lastRenderedPageBreak/>
         <w:t>Appendix A: Glossary</w:t>
       </w:r>
-      <w:bookmarkEnd w:id="90"/>
+      <w:bookmarkEnd w:id="89"/>
     </w:p>
     <w:p>
       <w:pPr>
@@ -10155,8 +9773,8 @@
           <w:shd w:val="clear" w:color="auto" w:fill="FFFFFF"/>
         </w:rPr>
       </w:pPr>
-      <w:bookmarkStart w:id="91" w:name="h.3o7alnk" w:colFirst="0" w:colLast="0"/>
-      <w:bookmarkEnd w:id="91"/>
+      <w:bookmarkStart w:id="90" w:name="h.3o7alnk" w:colFirst="0" w:colLast="0"/>
+      <w:bookmarkEnd w:id="90"/>
       <w:r>
         <w:rPr>
           <w:rFonts w:ascii="Arial" w:hAnsi="Arial" w:cs="Arial"/>
@@ -11296,14 +10914,14 @@
       <w:pPr>
         <w:pStyle w:val="Heading1"/>
       </w:pPr>
-      <w:bookmarkStart w:id="92" w:name="_Toc444799120"/>
+      <w:bookmarkStart w:id="91" w:name="_Toc444807712"/>
       <w:r>
         <w:t>Appendix B</w:t>
       </w:r>
       <w:r>
         <w:t>: To Be Determined List</w:t>
       </w:r>
-      <w:bookmarkEnd w:id="92"/>
+      <w:bookmarkEnd w:id="91"/>
     </w:p>
     <w:p>
       <w:pPr>
@@ -11322,7 +10940,27 @@
           <w:color w:val="222222"/>
           <w:shd w:val="clear" w:color="auto" w:fill="FFFFFF"/>
         </w:rPr>
-        <w:t>Table 2  - List of TBD</w:t>
+        <w:t xml:space="preserve">Table </w:t>
+      </w:r>
+      <w:proofErr w:type="gramStart"/>
+      <w:r>
+        <w:rPr>
+          <w:rFonts w:ascii="Arial" w:hAnsi="Arial" w:cs="Arial"/>
+          <w:b/>
+          <w:color w:val="222222"/>
+          <w:shd w:val="clear" w:color="auto" w:fill="FFFFFF"/>
+        </w:rPr>
+        <w:t>2  -</w:t>
+      </w:r>
+      <w:proofErr w:type="gramEnd"/>
+      <w:r>
+        <w:rPr>
+          <w:rFonts w:ascii="Arial" w:hAnsi="Arial" w:cs="Arial"/>
+          <w:b/>
+          <w:color w:val="222222"/>
+          <w:shd w:val="clear" w:color="auto" w:fill="FFFFFF"/>
+        </w:rPr>
+        <w:t xml:space="preserve"> List of TBD</w:t>
       </w:r>
     </w:p>
     <w:p>
@@ -11713,6 +11351,388 @@
         </w:rPr>
       </w:pPr>
     </w:p>
+    <w:p>
+      <w:pPr>
+        <w:rPr>
+          <w:rFonts w:ascii="Arial" w:hAnsi="Arial" w:cs="Arial"/>
+        </w:rPr>
+      </w:pPr>
+      <w:r>
+        <w:rPr>
+          <w:rFonts w:ascii="Arial" w:hAnsi="Arial" w:cs="Arial"/>
+        </w:rPr>
+        <w:br w:type="page"/>
+      </w:r>
+    </w:p>
+    <w:p>
+      <w:pPr>
+        <w:pStyle w:val="Heading1"/>
+      </w:pPr>
+      <w:bookmarkStart w:id="92" w:name="_Toc444807713"/>
+      <w:r>
+        <w:lastRenderedPageBreak/>
+        <w:t>References</w:t>
+      </w:r>
+      <w:bookmarkEnd w:id="92"/>
+    </w:p>
+    <w:p>
+      <w:pPr>
+        <w:pStyle w:val="Normal1"/>
+        <w:rPr>
+          <w:rFonts w:ascii="Arial" w:eastAsia="Arial" w:hAnsi="Arial" w:cs="Arial"/>
+          <w:sz w:val="22"/>
+          <w:szCs w:val="22"/>
+        </w:rPr>
+      </w:pPr>
+      <w:r>
+        <w:rPr>
+          <w:rFonts w:ascii="Arial" w:eastAsia="Arial" w:hAnsi="Arial" w:cs="Arial"/>
+          <w:sz w:val="22"/>
+          <w:szCs w:val="22"/>
+        </w:rPr>
+        <w:t xml:space="preserve">[1] IEEE Software Engineering Standards Committee, “IEEE </w:t>
+      </w:r>
+      <w:proofErr w:type="spellStart"/>
+      <w:r>
+        <w:rPr>
+          <w:rFonts w:ascii="Arial" w:eastAsia="Arial" w:hAnsi="Arial" w:cs="Arial"/>
+          <w:sz w:val="22"/>
+          <w:szCs w:val="22"/>
+        </w:rPr>
+        <w:t>Std</w:t>
+      </w:r>
+      <w:proofErr w:type="spellEnd"/>
+      <w:r>
+        <w:rPr>
+          <w:rFonts w:ascii="Arial" w:eastAsia="Arial" w:hAnsi="Arial" w:cs="Arial"/>
+          <w:sz w:val="22"/>
+          <w:szCs w:val="22"/>
+        </w:rPr>
+        <w:t xml:space="preserve"> 830-1998, IEEE Recommended Practice for Software Requirements Specifications”, October 20, 1998.</w:t>
+      </w:r>
+    </w:p>
+    <w:p>
+      <w:pPr>
+        <w:pStyle w:val="Normal1"/>
+        <w:rPr>
+          <w:rFonts w:ascii="Arial" w:eastAsia="Arial" w:hAnsi="Arial" w:cs="Arial"/>
+          <w:sz w:val="22"/>
+          <w:szCs w:val="22"/>
+        </w:rPr>
+      </w:pPr>
+    </w:p>
+    <w:p>
+      <w:pPr>
+        <w:pStyle w:val="Normal1"/>
+        <w:rPr>
+          <w:rFonts w:ascii="Arial" w:eastAsia="Arial" w:hAnsi="Arial" w:cs="Arial"/>
+          <w:sz w:val="22"/>
+          <w:szCs w:val="22"/>
+        </w:rPr>
+      </w:pPr>
+      <w:r>
+        <w:rPr>
+          <w:rFonts w:ascii="Arial" w:eastAsia="Arial" w:hAnsi="Arial" w:cs="Arial"/>
+          <w:sz w:val="22"/>
+          <w:szCs w:val="22"/>
+        </w:rPr>
+        <w:t>[2]</w:t>
+      </w:r>
+      <w:r>
+        <w:rPr>
+          <w:rFonts w:ascii="Arial" w:eastAsia="Arial" w:hAnsi="Arial" w:cs="Arial"/>
+          <w:sz w:val="22"/>
+          <w:szCs w:val="22"/>
+        </w:rPr>
+        <w:t xml:space="preserve"> Fractions worksheet. (2016, February 12). </w:t>
+      </w:r>
+    </w:p>
+    <w:p>
+      <w:pPr>
+        <w:pStyle w:val="Normal1"/>
+        <w:rPr>
+          <w:rFonts w:ascii="Arial" w:eastAsia="Arial" w:hAnsi="Arial" w:cs="Arial"/>
+          <w:sz w:val="22"/>
+          <w:szCs w:val="22"/>
+        </w:rPr>
+      </w:pPr>
+      <w:r>
+        <w:rPr>
+          <w:rFonts w:ascii="Arial" w:eastAsia="Arial" w:hAnsi="Arial" w:cs="Arial"/>
+          <w:sz w:val="22"/>
+          <w:szCs w:val="22"/>
+        </w:rPr>
+        <w:t xml:space="preserve">Retrieved from </w:t>
+      </w:r>
+      <w:r>
+        <w:rPr>
+          <w:rFonts w:ascii="Arial" w:eastAsia="Arial" w:hAnsi="Arial" w:cs="Arial"/>
+          <w:sz w:val="22"/>
+          <w:szCs w:val="22"/>
+        </w:rPr>
+        <w:t>http://www.fractions4kids.com/worksheets/</w:t>
+      </w:r>
+    </w:p>
+    <w:p>
+      <w:pPr>
+        <w:pStyle w:val="Normal1"/>
+        <w:rPr>
+          <w:rFonts w:ascii="Arial" w:eastAsia="Arial" w:hAnsi="Arial" w:cs="Arial"/>
+          <w:sz w:val="22"/>
+          <w:szCs w:val="22"/>
+        </w:rPr>
+      </w:pPr>
+    </w:p>
+    <w:p>
+      <w:pPr>
+        <w:pStyle w:val="Normal1"/>
+        <w:rPr>
+          <w:rFonts w:ascii="Arial" w:eastAsia="Arial" w:hAnsi="Arial" w:cs="Arial"/>
+          <w:sz w:val="22"/>
+          <w:szCs w:val="22"/>
+        </w:rPr>
+      </w:pPr>
+      <w:r>
+        <w:rPr>
+          <w:rFonts w:ascii="Arial" w:eastAsia="Arial" w:hAnsi="Arial" w:cs="Arial"/>
+          <w:sz w:val="22"/>
+          <w:szCs w:val="22"/>
+        </w:rPr>
+        <w:t>[3]</w:t>
+      </w:r>
+      <w:r>
+        <w:rPr>
+          <w:rFonts w:ascii="Arial" w:eastAsia="Arial" w:hAnsi="Arial" w:cs="Arial"/>
+          <w:sz w:val="22"/>
+          <w:szCs w:val="22"/>
+        </w:rPr>
+        <w:t xml:space="preserve"> Basic Fractions Worksheets.</w:t>
+      </w:r>
+      <w:r>
+        <w:rPr>
+          <w:rFonts w:ascii="Arial" w:eastAsia="Arial" w:hAnsi="Arial" w:cs="Arial"/>
+          <w:sz w:val="22"/>
+          <w:szCs w:val="22"/>
+        </w:rPr>
+        <w:t xml:space="preserve"> </w:t>
+      </w:r>
+      <w:r>
+        <w:rPr>
+          <w:rFonts w:ascii="Arial" w:eastAsia="Arial" w:hAnsi="Arial" w:cs="Arial"/>
+          <w:sz w:val="22"/>
+          <w:szCs w:val="22"/>
+        </w:rPr>
+        <w:t xml:space="preserve">(2016, February 12). </w:t>
+      </w:r>
+    </w:p>
+    <w:p>
+      <w:pPr>
+        <w:pStyle w:val="Normal1"/>
+        <w:rPr>
+          <w:rFonts w:ascii="Arial" w:eastAsia="Arial" w:hAnsi="Arial" w:cs="Arial"/>
+          <w:sz w:val="22"/>
+          <w:szCs w:val="22"/>
+        </w:rPr>
+      </w:pPr>
+      <w:r>
+        <w:rPr>
+          <w:rFonts w:ascii="Arial" w:eastAsia="Arial" w:hAnsi="Arial" w:cs="Arial"/>
+          <w:sz w:val="22"/>
+          <w:szCs w:val="22"/>
+        </w:rPr>
+        <w:t xml:space="preserve">Retrieved from </w:t>
+      </w:r>
+      <w:r>
+        <w:rPr>
+          <w:rFonts w:ascii="Arial" w:eastAsia="Arial" w:hAnsi="Arial" w:cs="Arial"/>
+          <w:sz w:val="22"/>
+          <w:szCs w:val="22"/>
+        </w:rPr>
+        <w:t>https://www.superteacherworksheets.com/fractions-basic.html</w:t>
+      </w:r>
+    </w:p>
+    <w:p>
+      <w:pPr>
+        <w:pStyle w:val="Normal1"/>
+        <w:rPr>
+          <w:rFonts w:ascii="Arial" w:eastAsia="Arial" w:hAnsi="Arial" w:cs="Arial"/>
+          <w:sz w:val="22"/>
+          <w:szCs w:val="22"/>
+        </w:rPr>
+      </w:pPr>
+    </w:p>
+    <w:p>
+      <w:pPr>
+        <w:pStyle w:val="Normal1"/>
+        <w:rPr>
+          <w:rFonts w:ascii="Arial" w:eastAsia="Arial" w:hAnsi="Arial" w:cs="Arial"/>
+          <w:sz w:val="22"/>
+          <w:szCs w:val="22"/>
+        </w:rPr>
+      </w:pPr>
+      <w:r>
+        <w:rPr>
+          <w:rFonts w:ascii="Arial" w:eastAsia="Arial" w:hAnsi="Arial" w:cs="Arial"/>
+          <w:sz w:val="22"/>
+          <w:szCs w:val="22"/>
+        </w:rPr>
+        <w:t xml:space="preserve">[4] Fraction worksheets </w:t>
+      </w:r>
+      <w:proofErr w:type="gramStart"/>
+      <w:r>
+        <w:rPr>
+          <w:rFonts w:ascii="Arial" w:eastAsia="Arial" w:hAnsi="Arial" w:cs="Arial"/>
+          <w:sz w:val="22"/>
+          <w:szCs w:val="22"/>
+        </w:rPr>
+        <w:t>1.Fraction</w:t>
+      </w:r>
+      <w:proofErr w:type="gramEnd"/>
+      <w:r>
+        <w:rPr>
+          <w:rFonts w:ascii="Arial" w:eastAsia="Arial" w:hAnsi="Arial" w:cs="Arial"/>
+          <w:sz w:val="22"/>
+          <w:szCs w:val="22"/>
+        </w:rPr>
+        <w:t xml:space="preserve"> addition, subtraction, multiplication, and division</w:t>
+      </w:r>
+      <w:r>
+        <w:rPr>
+          <w:rFonts w:ascii="Arial" w:eastAsia="Arial" w:hAnsi="Arial" w:cs="Arial"/>
+          <w:sz w:val="22"/>
+          <w:szCs w:val="22"/>
+        </w:rPr>
+        <w:t>.</w:t>
+      </w:r>
+      <w:r>
+        <w:rPr>
+          <w:rFonts w:ascii="Arial" w:eastAsia="Arial" w:hAnsi="Arial" w:cs="Arial"/>
+          <w:sz w:val="22"/>
+          <w:szCs w:val="22"/>
+        </w:rPr>
+        <w:t xml:space="preserve"> </w:t>
+      </w:r>
+      <w:r>
+        <w:rPr>
+          <w:rFonts w:ascii="Arial" w:eastAsia="Arial" w:hAnsi="Arial" w:cs="Arial"/>
+          <w:sz w:val="22"/>
+          <w:szCs w:val="22"/>
+        </w:rPr>
+        <w:t xml:space="preserve">(2016, February 12). Retrieved from </w:t>
+      </w:r>
+      <w:r>
+        <w:rPr>
+          <w:rFonts w:ascii="Arial" w:eastAsia="Arial" w:hAnsi="Arial" w:cs="Arial"/>
+          <w:sz w:val="22"/>
+          <w:szCs w:val="22"/>
+        </w:rPr>
+        <w:t>https://www.homeschoolmath.net/worksheets/fraction.php</w:t>
+      </w:r>
+    </w:p>
+    <w:p>
+      <w:pPr>
+        <w:pStyle w:val="Normal1"/>
+        <w:rPr>
+          <w:rFonts w:ascii="Arial" w:eastAsia="Arial" w:hAnsi="Arial" w:cs="Arial"/>
+          <w:b/>
+          <w:sz w:val="22"/>
+          <w:szCs w:val="22"/>
+        </w:rPr>
+      </w:pPr>
+    </w:p>
+    <w:p>
+      <w:pPr>
+        <w:pStyle w:val="ListParagraph"/>
+        <w:tabs>
+          <w:tab w:val="left" w:pos="180"/>
+        </w:tabs>
+        <w:ind w:left="0"/>
+        <w:rPr>
+          <w:rFonts w:ascii="Arial" w:eastAsia="Arial" w:hAnsi="Arial" w:cs="Arial"/>
+          <w:sz w:val="22"/>
+          <w:szCs w:val="22"/>
+        </w:rPr>
+      </w:pPr>
+      <w:r>
+        <w:rPr>
+          <w:rFonts w:ascii="Arial" w:eastAsia="Arial" w:hAnsi="Arial" w:cs="Arial"/>
+          <w:sz w:val="22"/>
+          <w:szCs w:val="22"/>
+        </w:rPr>
+        <w:t>[5] Test and Worksheet Generators for Math Teachers. Home Page. (2016, February 12). Retrieved from https://www.kutasoftware.com/freeipa.html</w:t>
+      </w:r>
+    </w:p>
+    <w:p>
+      <w:pPr>
+        <w:pStyle w:val="Normal1"/>
+        <w:rPr>
+          <w:rFonts w:ascii="Arial" w:eastAsia="Arial" w:hAnsi="Arial" w:cs="Arial"/>
+          <w:sz w:val="22"/>
+          <w:szCs w:val="22"/>
+        </w:rPr>
+      </w:pPr>
+      <w:r>
+        <w:rPr>
+          <w:rFonts w:ascii="Arial" w:eastAsia="Arial" w:hAnsi="Arial" w:cs="Arial"/>
+          <w:sz w:val="22"/>
+          <w:szCs w:val="22"/>
+        </w:rPr>
+        <w:br/>
+      </w:r>
+      <w:r>
+        <w:rPr>
+          <w:rFonts w:ascii="Arial" w:eastAsia="Arial" w:hAnsi="Arial" w:cs="Arial"/>
+          <w:sz w:val="22"/>
+          <w:szCs w:val="22"/>
+        </w:rPr>
+        <w:t>[6]</w:t>
+      </w:r>
+      <w:r>
+        <w:t xml:space="preserve"> </w:t>
+      </w:r>
+      <w:r>
+        <w:rPr>
+          <w:rFonts w:ascii="Arial" w:eastAsia="Arial" w:hAnsi="Arial" w:cs="Arial"/>
+          <w:sz w:val="22"/>
+          <w:szCs w:val="22"/>
+        </w:rPr>
+        <w:t>Microsoft Math Worksheet Generator Software</w:t>
+      </w:r>
+      <w:r>
+        <w:rPr>
+          <w:rFonts w:ascii="Arial" w:eastAsia="Arial" w:hAnsi="Arial" w:cs="Arial"/>
+          <w:sz w:val="22"/>
+          <w:szCs w:val="22"/>
+        </w:rPr>
+        <w:t xml:space="preserve">. (2016, February 12). </w:t>
+      </w:r>
+    </w:p>
+    <w:p>
+      <w:pPr>
+        <w:pStyle w:val="Normal1"/>
+        <w:rPr>
+          <w:rFonts w:ascii="Arial" w:eastAsia="Arial" w:hAnsi="Arial" w:cs="Arial"/>
+          <w:sz w:val="22"/>
+          <w:szCs w:val="22"/>
+        </w:rPr>
+      </w:pPr>
+      <w:r>
+        <w:rPr>
+          <w:rFonts w:ascii="Arial" w:eastAsia="Arial" w:hAnsi="Arial" w:cs="Arial"/>
+          <w:sz w:val="22"/>
+          <w:szCs w:val="22"/>
+        </w:rPr>
+        <w:t xml:space="preserve">Retrieved from </w:t>
+      </w:r>
+      <w:r>
+        <w:rPr>
+          <w:rFonts w:ascii="Arial" w:eastAsia="Arial" w:hAnsi="Arial" w:cs="Arial"/>
+          <w:sz w:val="22"/>
+          <w:szCs w:val="22"/>
+        </w:rPr>
+        <w:t>http://microsoft-math-worksheet-generator.software.informer.com/</w:t>
+      </w:r>
+    </w:p>
     <w:sectPr>
       <w:headerReference w:type="default" r:id="rId10"/>
       <w:footerReference w:type="first" r:id="rId11"/>
@@ -11774,7 +11794,31 @@
         <w:sz w:val="20"/>
         <w:szCs w:val="20"/>
       </w:rPr>
-      <w:t>Copyright © 2002 by Karl E. Wiegers. Permission is granted to use, modify, and distribute this document.</w:t>
+      <w:t xml:space="preserve">Copyright © 2002 by Karl E. </w:t>
+    </w:r>
+    <w:proofErr w:type="spellStart"/>
+    <w:r>
+      <w:rPr>
+        <w:rFonts w:ascii="Times" w:hAnsi="Times"/>
+        <w:b/>
+        <w:i/>
+        <w:color w:val="auto"/>
+        <w:sz w:val="20"/>
+        <w:szCs w:val="20"/>
+      </w:rPr>
+      <w:t>Wiegers</w:t>
+    </w:r>
+    <w:proofErr w:type="spellEnd"/>
+    <w:r>
+      <w:rPr>
+        <w:rFonts w:ascii="Times" w:hAnsi="Times"/>
+        <w:b/>
+        <w:i/>
+        <w:color w:val="auto"/>
+        <w:sz w:val="20"/>
+        <w:szCs w:val="20"/>
+      </w:rPr>
+      <w:t>. Permission is granted to use, modify, and distribute this document.</w:t>
     </w:r>
   </w:p>
 </w:ftr>
@@ -11915,7 +11959,7 @@
         <w:sz w:val="20"/>
         <w:szCs w:val="20"/>
       </w:rPr>
-      <w:t>2</w:t>
+      <w:t>1</w:t>
     </w:r>
     <w:r>
       <w:rPr>
@@ -16295,7 +16339,7 @@
 </file>
 
 <file path=customXml/itemProps1.xml><?xml version="1.0" encoding="utf-8"?>
-<ds:datastoreItem xmlns:ds="http://schemas.openxmlformats.org/officeDocument/2006/customXml" ds:itemID="{31BF6BAE-A7FE-9B4C-986C-AE4FD345B931}">
+<ds:datastoreItem xmlns:ds="http://schemas.openxmlformats.org/officeDocument/2006/customXml" ds:itemID="{A2B102BE-5AB3-CC4D-B5D5-8C7F41417D3F}">
   <ds:schemaRefs>
     <ds:schemaRef ds:uri="http://schemas.openxmlformats.org/officeDocument/2006/bibliography"/>
   </ds:schemaRefs>

</xml_diff>

<commit_message>
More Worksheets / SRS Update
Beginner 2 Worksheets Done
Intermediate 3 Worksheets Done
Advanced 0 Worksheets Done

SRS Updated to reflect worksheets to be generated.

I need to do the Least to Greatest Worksheet for Beginners.  May do more
this afternoon.

Then I need to create the word problem stuff.  I want to take a day or
two to review what's out there before tackling that part.
</commit_message>
<xml_diff>
--- a/documents/SoftwareRequirementsSpecificationforFractionWorksheetCreator.docx
+++ b/documents/SoftwareRequirementsSpecificationforFractionWorksheetCreator.docx
@@ -1,6 +1,6 @@
 
 <file path=word/document.xml><?xml version="1.0" encoding="utf-8"?>
-<w:document xmlns:wpc="http://schemas.microsoft.com/office/word/2010/wordprocessingCanvas" xmlns:mo="http://schemas.microsoft.com/office/mac/office/2008/main" xmlns:mc="http://schemas.openxmlformats.org/markup-compatibility/2006" xmlns:mv="urn:schemas-microsoft-com:mac:vml" xmlns:o="urn:schemas-microsoft-com:office:office" xmlns:r="http://schemas.openxmlformats.org/officeDocument/2006/relationships" xmlns:m="http://schemas.openxmlformats.org/officeDocument/2006/math" xmlns:v="urn:schemas-microsoft-com:vml" xmlns:wp14="http://schemas.microsoft.com/office/word/2010/wordprocessingDrawing" xmlns:wp="http://schemas.openxmlformats.org/drawingml/2006/wordprocessingDrawing" xmlns:w10="urn:schemas-microsoft-com:office:word" xmlns:w="http://schemas.openxmlformats.org/wordprocessingml/2006/main" xmlns:w14="http://schemas.microsoft.com/office/word/2010/wordml" xmlns:w15="http://schemas.microsoft.com/office/word/2012/wordml" xmlns:wpg="http://schemas.microsoft.com/office/word/2010/wordprocessingGroup" xmlns:wpi="http://schemas.microsoft.com/office/word/2010/wordprocessingInk" xmlns:wne="http://schemas.microsoft.com/office/word/2006/wordml" xmlns:wps="http://schemas.microsoft.com/office/word/2010/wordprocessingShape" mc:Ignorable="w14 w15 wp14">
+<w:document xmlns:wpc="http://schemas.microsoft.com/office/word/2010/wordprocessingCanvas" xmlns:mc="http://schemas.openxmlformats.org/markup-compatibility/2006" xmlns:o="urn:schemas-microsoft-com:office:office" xmlns:r="http://schemas.openxmlformats.org/officeDocument/2006/relationships" xmlns:m="http://schemas.openxmlformats.org/officeDocument/2006/math" xmlns:v="urn:schemas-microsoft-com:vml" xmlns:wp14="http://schemas.microsoft.com/office/word/2010/wordprocessingDrawing" xmlns:wp="http://schemas.openxmlformats.org/drawingml/2006/wordprocessingDrawing" xmlns:w10="urn:schemas-microsoft-com:office:word" xmlns:w="http://schemas.openxmlformats.org/wordprocessingml/2006/main" xmlns:w14="http://schemas.microsoft.com/office/word/2010/wordml" xmlns:w15="http://schemas.microsoft.com/office/word/2012/wordml" xmlns:wpg="http://schemas.microsoft.com/office/word/2010/wordprocessingGroup" xmlns:wpi="http://schemas.microsoft.com/office/word/2010/wordprocessingInk" xmlns:wne="http://schemas.microsoft.com/office/word/2006/wordml" xmlns:wps="http://schemas.microsoft.com/office/word/2010/wordprocessingShape" mc:Ignorable="w14 w15 wp14">
   <w:background w:color="FFFFFF"/>
   <w:body>
     <w:p>
@@ -106,21 +106,8 @@
           <w:szCs w:val="28"/>
           <w:highlight w:val="white"/>
         </w:rPr>
-        <w:t xml:space="preserve">Ethan </w:t>
-      </w:r>
-      <w:proofErr w:type="spellStart"/>
-      <w:r>
-        <w:rPr>
-          <w:rFonts w:ascii="Arial" w:eastAsia="Arial" w:hAnsi="Arial" w:cs="Arial"/>
-          <w:b/>
-          <w:color w:val="212121"/>
-          <w:sz w:val="28"/>
-          <w:szCs w:val="28"/>
-          <w:highlight w:val="white"/>
-        </w:rPr>
-        <w:t>Fiero</w:t>
-      </w:r>
-      <w:proofErr w:type="spellEnd"/>
+        <w:t>Ethan Fiero</w:t>
+      </w:r>
     </w:p>
     <w:p>
       <w:pPr>
@@ -166,18 +153,7 @@
           <w:sz w:val="28"/>
           <w:szCs w:val="28"/>
         </w:rPr>
-        <w:t>/201</w:t>
-      </w:r>
-      <w:bookmarkStart w:id="0" w:name="_GoBack"/>
-      <w:bookmarkEnd w:id="0"/>
-      <w:r>
-        <w:rPr>
-          <w:rFonts w:ascii="Arial" w:eastAsia="Arial" w:hAnsi="Arial" w:cs="Arial"/>
-          <w:b/>
-          <w:sz w:val="28"/>
-          <w:szCs w:val="28"/>
-        </w:rPr>
-        <w:t>6</w:t>
+        <w:t>/2016</w:t>
       </w:r>
     </w:p>
     <w:p>
@@ -194,7 +170,7 @@
         <w:br w:type="page"/>
       </w:r>
     </w:p>
-    <w:bookmarkStart w:id="1" w:name="_Toc444807681" w:displacedByCustomXml="next"/>
+    <w:bookmarkStart w:id="0" w:name="_Toc444807681" w:displacedByCustomXml="next"/>
     <w:sdt>
       <w:sdtPr>
         <w:rPr>
@@ -223,7 +199,7 @@
           <w:r>
             <w:t>Table of Contents</w:t>
           </w:r>
-          <w:bookmarkEnd w:id="1"/>
+          <w:bookmarkEnd w:id="0"/>
         </w:p>
         <w:p>
           <w:pPr>
@@ -3263,8 +3239,8 @@
         </w:p>
       </w:sdtContent>
     </w:sdt>
-    <w:bookmarkStart w:id="2" w:name="h.gjdgxs" w:colFirst="0" w:colLast="0" w:displacedByCustomXml="prev"/>
-    <w:bookmarkEnd w:id="2" w:displacedByCustomXml="prev"/>
+    <w:bookmarkStart w:id="1" w:name="h.gjdgxs" w:colFirst="0" w:colLast="0" w:displacedByCustomXml="prev"/>
+    <w:bookmarkEnd w:id="1" w:displacedByCustomXml="prev"/>
     <w:p>
       <w:pPr>
         <w:rPr>
@@ -3284,12 +3260,12 @@
       <w:pPr>
         <w:pStyle w:val="Heading1"/>
       </w:pPr>
-      <w:bookmarkStart w:id="3" w:name="_Toc444807682"/>
+      <w:bookmarkStart w:id="2" w:name="_Toc444807682"/>
       <w:r>
         <w:lastRenderedPageBreak/>
         <w:t>Revision History</w:t>
       </w:r>
-      <w:bookmarkEnd w:id="3"/>
+      <w:bookmarkEnd w:id="2"/>
     </w:p>
     <w:tbl>
       <w:tblPr>
@@ -3724,13 +3700,13 @@
           <w:numId w:val="5"/>
         </w:numPr>
       </w:pPr>
-      <w:bookmarkStart w:id="4" w:name="h.gstvxy8g7dec" w:colFirst="0" w:colLast="0"/>
-      <w:bookmarkStart w:id="5" w:name="_Toc444807683"/>
+      <w:bookmarkStart w:id="3" w:name="h.gstvxy8g7dec" w:colFirst="0" w:colLast="0"/>
+      <w:bookmarkStart w:id="4" w:name="_Toc444807683"/>
+      <w:bookmarkEnd w:id="3"/>
+      <w:r>
+        <w:t>Introduction</w:t>
+      </w:r>
       <w:bookmarkEnd w:id="4"/>
-      <w:r>
-        <w:t>Introduction</w:t>
-      </w:r>
-      <w:bookmarkEnd w:id="5"/>
     </w:p>
     <w:p>
       <w:pPr>
@@ -3766,16 +3742,16 @@
           <w:rFonts w:ascii="Arial" w:hAnsi="Arial" w:cs="Arial"/>
         </w:rPr>
       </w:pPr>
-      <w:bookmarkStart w:id="6" w:name="h.jquqikrk4uy0" w:colFirst="0" w:colLast="0"/>
-      <w:bookmarkStart w:id="7" w:name="_Toc444807684"/>
+      <w:bookmarkStart w:id="5" w:name="h.jquqikrk4uy0" w:colFirst="0" w:colLast="0"/>
+      <w:bookmarkStart w:id="6" w:name="_Toc444807684"/>
+      <w:bookmarkEnd w:id="5"/>
+      <w:r>
+        <w:rPr>
+          <w:rFonts w:ascii="Arial" w:hAnsi="Arial" w:cs="Arial"/>
+        </w:rPr>
+        <w:t>Purpose</w:t>
+      </w:r>
       <w:bookmarkEnd w:id="6"/>
-      <w:r>
-        <w:rPr>
-          <w:rFonts w:ascii="Arial" w:hAnsi="Arial" w:cs="Arial"/>
-        </w:rPr>
-        <w:t>Purpose</w:t>
-      </w:r>
-      <w:bookmarkEnd w:id="7"/>
     </w:p>
     <w:p>
       <w:pPr>
@@ -3812,16 +3788,16 @@
           <w:rFonts w:ascii="Arial" w:hAnsi="Arial" w:cs="Arial"/>
         </w:rPr>
       </w:pPr>
-      <w:bookmarkStart w:id="8" w:name="h.1ktfzv5s93qc" w:colFirst="0" w:colLast="0"/>
-      <w:bookmarkStart w:id="9" w:name="_Toc444807685"/>
+      <w:bookmarkStart w:id="7" w:name="h.1ktfzv5s93qc" w:colFirst="0" w:colLast="0"/>
+      <w:bookmarkStart w:id="8" w:name="_Toc444807685"/>
+      <w:bookmarkEnd w:id="7"/>
+      <w:r>
+        <w:rPr>
+          <w:rFonts w:ascii="Arial" w:hAnsi="Arial" w:cs="Arial"/>
+        </w:rPr>
+        <w:t>Product Scope</w:t>
+      </w:r>
       <w:bookmarkEnd w:id="8"/>
-      <w:r>
-        <w:rPr>
-          <w:rFonts w:ascii="Arial" w:hAnsi="Arial" w:cs="Arial"/>
-        </w:rPr>
-        <w:t>Product Scope</w:t>
-      </w:r>
-      <w:bookmarkEnd w:id="9"/>
     </w:p>
     <w:p>
       <w:pPr>
@@ -3955,58 +3931,92 @@
           <w:rFonts w:ascii="Arial" w:hAnsi="Arial" w:cs="Arial"/>
         </w:rPr>
       </w:pPr>
-      <w:bookmarkStart w:id="10" w:name="_Toc444807686"/>
+      <w:bookmarkStart w:id="9" w:name="_Toc444807686"/>
       <w:r>
         <w:rPr>
           <w:rFonts w:ascii="Arial" w:hAnsi="Arial" w:cs="Arial"/>
         </w:rPr>
         <w:t>Intended Audience and Reading Suggestions</w:t>
       </w:r>
-      <w:bookmarkStart w:id="11" w:name="h.tofs4fnxtr46" w:colFirst="0" w:colLast="0"/>
+      <w:bookmarkStart w:id="10" w:name="h.tofs4fnxtr46" w:colFirst="0" w:colLast="0"/>
+      <w:bookmarkEnd w:id="9"/>
       <w:bookmarkEnd w:id="10"/>
+    </w:p>
+    <w:p>
+      <w:pPr>
+        <w:pStyle w:val="Normal1"/>
+        <w:rPr>
+          <w:rFonts w:ascii="Arial" w:hAnsi="Arial" w:cs="Arial"/>
+          <w:sz w:val="22"/>
+        </w:rPr>
+      </w:pPr>
+      <w:bookmarkStart w:id="11" w:name="h.qh7kowe1eyiy" w:colFirst="0" w:colLast="0"/>
       <w:bookmarkEnd w:id="11"/>
-    </w:p>
-    <w:p>
-      <w:pPr>
-        <w:pStyle w:val="Normal1"/>
-        <w:rPr>
-          <w:rFonts w:ascii="Arial" w:hAnsi="Arial" w:cs="Arial"/>
-          <w:sz w:val="22"/>
-        </w:rPr>
-      </w:pPr>
-      <w:bookmarkStart w:id="12" w:name="h.qh7kowe1eyiy" w:colFirst="0" w:colLast="0"/>
+      <w:r>
+        <w:rPr>
+          <w:rFonts w:ascii="Arial" w:eastAsia="Arial" w:hAnsi="Arial" w:cs="Arial"/>
+          <w:sz w:val="22"/>
+        </w:rPr>
+        <w:t>This document is to be read by the customer, development team, the project managers, testers, documentation writers and end users. The SRS has been organized approximately in order of increasing specificity. The developers and project managers need to become in</w:t>
+      </w:r>
+      <w:r>
+        <w:rPr>
+          <w:rFonts w:ascii="Arial" w:eastAsia="Arial" w:hAnsi="Arial" w:cs="Arial"/>
+          <w:sz w:val="22"/>
+        </w:rPr>
+        <w:t>timately familiar with the SRS.</w:t>
+      </w:r>
+    </w:p>
+    <w:p>
+      <w:pPr>
+        <w:pStyle w:val="Normal1"/>
+        <w:rPr>
+          <w:rFonts w:ascii="Arial" w:hAnsi="Arial" w:cs="Arial"/>
+          <w:sz w:val="22"/>
+        </w:rPr>
+      </w:pPr>
+      <w:bookmarkStart w:id="12" w:name="h.lf3jk1ozps8i" w:colFirst="0" w:colLast="0"/>
       <w:bookmarkEnd w:id="12"/>
       <w:r>
         <w:rPr>
           <w:rFonts w:ascii="Arial" w:eastAsia="Arial" w:hAnsi="Arial" w:cs="Arial"/>
           <w:sz w:val="22"/>
         </w:rPr>
-        <w:t>This document is to be read by the customer, development team, the project managers, testers, documentation writers and end users. The SRS has been organized approximately in order of increasing specificity. The developers and project managers need to become in</w:t>
-      </w:r>
-      <w:r>
-        <w:rPr>
-          <w:rFonts w:ascii="Arial" w:eastAsia="Arial" w:hAnsi="Arial" w:cs="Arial"/>
-          <w:sz w:val="22"/>
-        </w:rPr>
-        <w:t>timately familiar with the SRS.</w:t>
-      </w:r>
-    </w:p>
-    <w:p>
-      <w:pPr>
-        <w:pStyle w:val="Normal1"/>
-        <w:rPr>
-          <w:rFonts w:ascii="Arial" w:hAnsi="Arial" w:cs="Arial"/>
-          <w:sz w:val="22"/>
-        </w:rPr>
-      </w:pPr>
-      <w:bookmarkStart w:id="13" w:name="h.lf3jk1ozps8i" w:colFirst="0" w:colLast="0"/>
+        <w:t>Others involved need to review the document as such:</w:t>
+      </w:r>
+    </w:p>
+    <w:p>
+      <w:pPr>
+        <w:pStyle w:val="Normal1"/>
+        <w:ind w:left="720" w:hanging="720"/>
+        <w:rPr>
+          <w:rFonts w:ascii="Arial" w:hAnsi="Arial" w:cs="Arial"/>
+          <w:sz w:val="22"/>
+        </w:rPr>
+      </w:pPr>
+      <w:bookmarkStart w:id="13" w:name="h.g0ttn9bi83nm" w:colFirst="0" w:colLast="0"/>
       <w:bookmarkEnd w:id="13"/>
       <w:r>
         <w:rPr>
           <w:rFonts w:ascii="Arial" w:eastAsia="Arial" w:hAnsi="Arial" w:cs="Arial"/>
-          <w:sz w:val="22"/>
-        </w:rPr>
-        <w:t>Others involved need to review the document as such:</w:t>
+          <w:i/>
+          <w:sz w:val="22"/>
+        </w:rPr>
+        <w:t>Overall Description</w:t>
+      </w:r>
+      <w:r>
+        <w:rPr>
+          <w:rFonts w:ascii="Arial" w:eastAsia="Arial" w:hAnsi="Arial" w:cs="Arial"/>
+          <w:sz w:val="22"/>
+        </w:rPr>
+        <w:t xml:space="preserve"> – The customer and end users have to become accustomed to the various product features in order to eff</w:t>
+      </w:r>
+      <w:r>
+        <w:rPr>
+          <w:rFonts w:ascii="Arial" w:eastAsia="Arial" w:hAnsi="Arial" w:cs="Arial"/>
+          <w:sz w:val="22"/>
+        </w:rPr>
+        <w:t>ectively advertise the product.</w:t>
       </w:r>
     </w:p>
     <w:p>
@@ -4018,7 +4028,7 @@
           <w:sz w:val="22"/>
         </w:rPr>
       </w:pPr>
-      <w:bookmarkStart w:id="14" w:name="h.g0ttn9bi83nm" w:colFirst="0" w:colLast="0"/>
+      <w:bookmarkStart w:id="14" w:name="h.cxj7i6nqo7kg" w:colFirst="0" w:colLast="0"/>
       <w:bookmarkEnd w:id="14"/>
       <w:r>
         <w:rPr>
@@ -4026,21 +4036,21 @@
           <w:i/>
           <w:sz w:val="22"/>
         </w:rPr>
-        <w:t>Overall Description</w:t>
-      </w:r>
-      <w:r>
-        <w:rPr>
-          <w:rFonts w:ascii="Arial" w:eastAsia="Arial" w:hAnsi="Arial" w:cs="Arial"/>
-          <w:sz w:val="22"/>
-        </w:rPr>
-        <w:t xml:space="preserve"> – The customer and end users have to become accustomed to the various product features in order to eff</w:t>
-      </w:r>
-      <w:r>
-        <w:rPr>
-          <w:rFonts w:ascii="Arial" w:eastAsia="Arial" w:hAnsi="Arial" w:cs="Arial"/>
-          <w:sz w:val="22"/>
-        </w:rPr>
-        <w:t>ectively advertise the product.</w:t>
+        <w:t>System features</w:t>
+      </w:r>
+      <w:r>
+        <w:rPr>
+          <w:rFonts w:ascii="Arial" w:eastAsia="Arial" w:hAnsi="Arial" w:cs="Arial"/>
+          <w:sz w:val="22"/>
+        </w:rPr>
+        <w:t xml:space="preserve"> – Testers need an understanding of the system features to develop meaningful test cases and give use</w:t>
+      </w:r>
+      <w:r>
+        <w:rPr>
+          <w:rFonts w:ascii="Arial" w:eastAsia="Arial" w:hAnsi="Arial" w:cs="Arial"/>
+          <w:sz w:val="22"/>
+        </w:rPr>
+        <w:t>ful feedback to the developers.</w:t>
       </w:r>
     </w:p>
     <w:p>
@@ -4052,7 +4062,7 @@
           <w:sz w:val="22"/>
         </w:rPr>
       </w:pPr>
-      <w:bookmarkStart w:id="15" w:name="h.cxj7i6nqo7kg" w:colFirst="0" w:colLast="0"/>
+      <w:bookmarkStart w:id="15" w:name="h.2m9l93cpcab3" w:colFirst="0" w:colLast="0"/>
       <w:bookmarkEnd w:id="15"/>
       <w:r>
         <w:rPr>
@@ -4060,33 +4070,39 @@
           <w:i/>
           <w:sz w:val="22"/>
         </w:rPr>
-        <w:t>System features</w:t>
-      </w:r>
-      <w:r>
-        <w:rPr>
-          <w:rFonts w:ascii="Arial" w:eastAsia="Arial" w:hAnsi="Arial" w:cs="Arial"/>
-          <w:sz w:val="22"/>
-        </w:rPr>
-        <w:t xml:space="preserve"> – Testers need an understanding of the system features to develop meaningful test cases and give use</w:t>
-      </w:r>
-      <w:r>
-        <w:rPr>
-          <w:rFonts w:ascii="Arial" w:eastAsia="Arial" w:hAnsi="Arial" w:cs="Arial"/>
-          <w:sz w:val="22"/>
-        </w:rPr>
-        <w:t>ful feedback to the developers.</w:t>
-      </w:r>
-    </w:p>
-    <w:p>
-      <w:pPr>
-        <w:pStyle w:val="Normal1"/>
-        <w:ind w:left="720" w:hanging="720"/>
-        <w:rPr>
-          <w:rFonts w:ascii="Arial" w:hAnsi="Arial" w:cs="Arial"/>
-          <w:sz w:val="22"/>
-        </w:rPr>
-      </w:pPr>
-      <w:bookmarkStart w:id="16" w:name="h.2m9l93cpcab3" w:colFirst="0" w:colLast="0"/>
+        <w:t>External Interface Requirements</w:t>
+      </w:r>
+      <w:r>
+        <w:rPr>
+          <w:rFonts w:ascii="Arial" w:eastAsia="Arial" w:hAnsi="Arial" w:cs="Arial"/>
+          <w:sz w:val="22"/>
+        </w:rPr>
+        <w:t xml:space="preserve"> – The software developers need to know the requirements of the </w:t>
+      </w:r>
+      <w:r>
+        <w:rPr>
+          <w:rFonts w:ascii="Arial" w:eastAsia="Arial" w:hAnsi="Arial" w:cs="Arial"/>
+          <w:sz w:val="22"/>
+        </w:rPr>
+        <w:t>system</w:t>
+      </w:r>
+      <w:r>
+        <w:rPr>
+          <w:rFonts w:ascii="Arial" w:eastAsia="Arial" w:hAnsi="Arial" w:cs="Arial"/>
+          <w:sz w:val="22"/>
+        </w:rPr>
+        <w:t xml:space="preserve"> they need to build.</w:t>
+      </w:r>
+    </w:p>
+    <w:p>
+      <w:pPr>
+        <w:pStyle w:val="Normal1"/>
+        <w:rPr>
+          <w:rFonts w:ascii="Arial" w:hAnsi="Arial" w:cs="Arial"/>
+          <w:sz w:val="22"/>
+        </w:rPr>
+      </w:pPr>
+      <w:bookmarkStart w:id="16" w:name="h.to44df2vdn2f" w:colFirst="0" w:colLast="0"/>
       <w:bookmarkEnd w:id="16"/>
       <w:r>
         <w:rPr>
@@ -4094,63 +4110,23 @@
           <w:i/>
           <w:sz w:val="22"/>
         </w:rPr>
-        <w:t>External Interface Requirements</w:t>
-      </w:r>
-      <w:r>
-        <w:rPr>
-          <w:rFonts w:ascii="Arial" w:eastAsia="Arial" w:hAnsi="Arial" w:cs="Arial"/>
-          <w:sz w:val="22"/>
-        </w:rPr>
-        <w:t xml:space="preserve"> – The software developers need to know the requirements of the </w:t>
-      </w:r>
-      <w:r>
-        <w:rPr>
-          <w:rFonts w:ascii="Arial" w:eastAsia="Arial" w:hAnsi="Arial" w:cs="Arial"/>
-          <w:sz w:val="22"/>
-        </w:rPr>
-        <w:t>system</w:t>
-      </w:r>
-      <w:r>
-        <w:rPr>
-          <w:rFonts w:ascii="Arial" w:eastAsia="Arial" w:hAnsi="Arial" w:cs="Arial"/>
-          <w:sz w:val="22"/>
-        </w:rPr>
-        <w:t xml:space="preserve"> they need to build.</w:t>
-      </w:r>
-    </w:p>
-    <w:p>
-      <w:pPr>
-        <w:pStyle w:val="Normal1"/>
-        <w:rPr>
-          <w:rFonts w:ascii="Arial" w:hAnsi="Arial" w:cs="Arial"/>
-          <w:sz w:val="22"/>
-        </w:rPr>
-      </w:pPr>
-      <w:bookmarkStart w:id="17" w:name="h.to44df2vdn2f" w:colFirst="0" w:colLast="0"/>
+        <w:t>Nonfunctional and Functional Requirements</w:t>
+      </w:r>
+      <w:r>
+        <w:rPr>
+          <w:rFonts w:ascii="Arial" w:eastAsia="Arial" w:hAnsi="Arial" w:cs="Arial"/>
+          <w:sz w:val="22"/>
+        </w:rPr>
+        <w:t xml:space="preserve"> – The software developers.</w:t>
+      </w:r>
+      <w:bookmarkStart w:id="17" w:name="h.mf7tzajrhaz" w:colFirst="0" w:colLast="0"/>
+      <w:bookmarkStart w:id="18" w:name="h.zf7hwhrvodzy" w:colFirst="0" w:colLast="0"/>
+      <w:bookmarkStart w:id="19" w:name="h.30xarycif0rw" w:colFirst="0" w:colLast="0"/>
+      <w:bookmarkStart w:id="20" w:name="h.70xk35qmm4xp" w:colFirst="0" w:colLast="0"/>
       <w:bookmarkEnd w:id="17"/>
-      <w:r>
-        <w:rPr>
-          <w:rFonts w:ascii="Arial" w:eastAsia="Arial" w:hAnsi="Arial" w:cs="Arial"/>
-          <w:i/>
-          <w:sz w:val="22"/>
-        </w:rPr>
-        <w:t>Nonfunctional and Functional Requirements</w:t>
-      </w:r>
-      <w:r>
-        <w:rPr>
-          <w:rFonts w:ascii="Arial" w:eastAsia="Arial" w:hAnsi="Arial" w:cs="Arial"/>
-          <w:sz w:val="22"/>
-        </w:rPr>
-        <w:t xml:space="preserve"> – The software developers.</w:t>
-      </w:r>
-      <w:bookmarkStart w:id="18" w:name="h.mf7tzajrhaz" w:colFirst="0" w:colLast="0"/>
-      <w:bookmarkStart w:id="19" w:name="h.zf7hwhrvodzy" w:colFirst="0" w:colLast="0"/>
-      <w:bookmarkStart w:id="20" w:name="h.30xarycif0rw" w:colFirst="0" w:colLast="0"/>
-      <w:bookmarkStart w:id="21" w:name="h.70xk35qmm4xp" w:colFirst="0" w:colLast="0"/>
       <w:bookmarkEnd w:id="18"/>
       <w:bookmarkEnd w:id="19"/>
       <w:bookmarkEnd w:id="20"/>
-      <w:bookmarkEnd w:id="21"/>
     </w:p>
     <w:p>
       <w:pPr>
@@ -4159,7 +4135,7 @@
           <w:rFonts w:ascii="Arial" w:hAnsi="Arial" w:cs="Arial"/>
         </w:rPr>
       </w:pPr>
-      <w:bookmarkStart w:id="22" w:name="_Toc444807687"/>
+      <w:bookmarkStart w:id="21" w:name="_Toc444807687"/>
       <w:r>
         <w:rPr>
           <w:rFonts w:ascii="Arial" w:hAnsi="Arial" w:cs="Arial"/>
@@ -4179,283 +4155,283 @@
         </w:rPr>
         <w:t>Overview</w:t>
       </w:r>
-      <w:bookmarkStart w:id="23" w:name="h.l0hqz8f053kt" w:colFirst="0" w:colLast="0"/>
+      <w:bookmarkStart w:id="22" w:name="h.l0hqz8f053kt" w:colFirst="0" w:colLast="0"/>
+      <w:bookmarkEnd w:id="21"/>
       <w:bookmarkEnd w:id="22"/>
+    </w:p>
+    <w:p>
+      <w:pPr>
+        <w:pStyle w:val="Normal1"/>
+        <w:rPr>
+          <w:rFonts w:ascii="Arial" w:hAnsi="Arial" w:cs="Arial"/>
+          <w:sz w:val="22"/>
+        </w:rPr>
+      </w:pPr>
+      <w:bookmarkStart w:id="23" w:name="h.9njtpli04sws" w:colFirst="0" w:colLast="0"/>
       <w:bookmarkEnd w:id="23"/>
-    </w:p>
-    <w:p>
-      <w:pPr>
-        <w:pStyle w:val="Normal1"/>
-        <w:rPr>
-          <w:rFonts w:ascii="Arial" w:hAnsi="Arial" w:cs="Arial"/>
-          <w:sz w:val="22"/>
-        </w:rPr>
-      </w:pPr>
-      <w:bookmarkStart w:id="24" w:name="h.9njtpli04sws" w:colFirst="0" w:colLast="0"/>
+      <w:r>
+        <w:rPr>
+          <w:rFonts w:ascii="Arial" w:eastAsia="Arial" w:hAnsi="Arial" w:cs="Arial"/>
+          <w:sz w:val="22"/>
+        </w:rPr>
+        <w:t>The remainder of this document incl</w:t>
+      </w:r>
+      <w:r>
+        <w:rPr>
+          <w:rFonts w:ascii="Arial" w:eastAsia="Arial" w:hAnsi="Arial" w:cs="Arial"/>
+          <w:sz w:val="22"/>
+        </w:rPr>
+        <w:t>udes three chapters and appendic</w:t>
+      </w:r>
+      <w:r>
+        <w:rPr>
+          <w:rFonts w:ascii="Arial" w:eastAsia="Arial" w:hAnsi="Arial" w:cs="Arial"/>
+          <w:sz w:val="22"/>
+        </w:rPr>
+        <w:t xml:space="preserve">es. </w:t>
+      </w:r>
+    </w:p>
+    <w:p>
+      <w:pPr>
+        <w:pStyle w:val="Normal1"/>
+        <w:rPr>
+          <w:rFonts w:ascii="Arial" w:hAnsi="Arial" w:cs="Arial"/>
+          <w:sz w:val="22"/>
+        </w:rPr>
+      </w:pPr>
+      <w:bookmarkStart w:id="24" w:name="h.pjvmlgm9zwkf" w:colFirst="0" w:colLast="0"/>
       <w:bookmarkEnd w:id="24"/>
-      <w:r>
-        <w:rPr>
-          <w:rFonts w:ascii="Arial" w:eastAsia="Arial" w:hAnsi="Arial" w:cs="Arial"/>
-          <w:sz w:val="22"/>
-        </w:rPr>
-        <w:t>The remainder of this document incl</w:t>
-      </w:r>
-      <w:r>
-        <w:rPr>
-          <w:rFonts w:ascii="Arial" w:eastAsia="Arial" w:hAnsi="Arial" w:cs="Arial"/>
-          <w:sz w:val="22"/>
-        </w:rPr>
-        <w:t>udes three chapters and appendic</w:t>
-      </w:r>
-      <w:r>
-        <w:rPr>
-          <w:rFonts w:ascii="Arial" w:eastAsia="Arial" w:hAnsi="Arial" w:cs="Arial"/>
-          <w:sz w:val="22"/>
-        </w:rPr>
-        <w:t xml:space="preserve">es. </w:t>
-      </w:r>
-    </w:p>
-    <w:p>
-      <w:pPr>
-        <w:pStyle w:val="Normal1"/>
-        <w:rPr>
-          <w:rFonts w:ascii="Arial" w:hAnsi="Arial" w:cs="Arial"/>
-          <w:sz w:val="22"/>
-        </w:rPr>
-      </w:pPr>
-      <w:bookmarkStart w:id="25" w:name="h.pjvmlgm9zwkf" w:colFirst="0" w:colLast="0"/>
+    </w:p>
+    <w:p>
+      <w:pPr>
+        <w:pStyle w:val="Normal1"/>
+        <w:rPr>
+          <w:rFonts w:ascii="Arial" w:hAnsi="Arial" w:cs="Arial"/>
+          <w:sz w:val="22"/>
+        </w:rPr>
+      </w:pPr>
+      <w:bookmarkStart w:id="25" w:name="h.9iu2pg2pxb56" w:colFirst="0" w:colLast="0"/>
       <w:bookmarkEnd w:id="25"/>
-    </w:p>
-    <w:p>
-      <w:pPr>
-        <w:pStyle w:val="Normal1"/>
-        <w:rPr>
-          <w:rFonts w:ascii="Arial" w:hAnsi="Arial" w:cs="Arial"/>
-          <w:sz w:val="22"/>
-        </w:rPr>
-      </w:pPr>
-      <w:bookmarkStart w:id="26" w:name="h.9iu2pg2pxb56" w:colFirst="0" w:colLast="0"/>
+      <w:r>
+        <w:rPr>
+          <w:rFonts w:ascii="Arial" w:eastAsia="Arial" w:hAnsi="Arial" w:cs="Arial"/>
+          <w:sz w:val="22"/>
+        </w:rPr>
+        <w:t>The second one provides an overview of the system functionality and system interaction with other systems. Further, the chapter also mentions the system constraints and</w:t>
+      </w:r>
+      <w:r>
+        <w:rPr>
+          <w:rFonts w:ascii="Arial" w:eastAsia="Arial" w:hAnsi="Arial" w:cs="Arial"/>
+          <w:sz w:val="22"/>
+        </w:rPr>
+        <w:t xml:space="preserve"> assumptions about the product.</w:t>
+      </w:r>
+    </w:p>
+    <w:p>
+      <w:pPr>
+        <w:pStyle w:val="Normal1"/>
+        <w:rPr>
+          <w:rFonts w:ascii="Arial" w:hAnsi="Arial" w:cs="Arial"/>
+          <w:sz w:val="22"/>
+        </w:rPr>
+      </w:pPr>
+      <w:bookmarkStart w:id="26" w:name="h.crkmi2tz7e12" w:colFirst="0" w:colLast="0"/>
       <w:bookmarkEnd w:id="26"/>
-      <w:r>
-        <w:rPr>
-          <w:rFonts w:ascii="Arial" w:eastAsia="Arial" w:hAnsi="Arial" w:cs="Arial"/>
-          <w:sz w:val="22"/>
-        </w:rPr>
-        <w:t>The second one provides an overview of the system functionality and system interaction with other systems. Further, the chapter also mentions the system constraints and</w:t>
-      </w:r>
-      <w:r>
-        <w:rPr>
-          <w:rFonts w:ascii="Arial" w:eastAsia="Arial" w:hAnsi="Arial" w:cs="Arial"/>
-          <w:sz w:val="22"/>
-        </w:rPr>
-        <w:t xml:space="preserve"> assumptions about the product.</w:t>
-      </w:r>
-    </w:p>
-    <w:p>
-      <w:pPr>
-        <w:pStyle w:val="Normal1"/>
-        <w:rPr>
-          <w:rFonts w:ascii="Arial" w:hAnsi="Arial" w:cs="Arial"/>
-          <w:sz w:val="22"/>
-        </w:rPr>
-      </w:pPr>
-      <w:bookmarkStart w:id="27" w:name="h.crkmi2tz7e12" w:colFirst="0" w:colLast="0"/>
+    </w:p>
+    <w:p>
+      <w:pPr>
+        <w:pStyle w:val="Normal1"/>
+        <w:rPr>
+          <w:rFonts w:ascii="Arial" w:hAnsi="Arial" w:cs="Arial"/>
+          <w:sz w:val="22"/>
+        </w:rPr>
+      </w:pPr>
+      <w:bookmarkStart w:id="27" w:name="h.2jhzrp14afny" w:colFirst="0" w:colLast="0"/>
       <w:bookmarkEnd w:id="27"/>
-    </w:p>
-    <w:p>
-      <w:pPr>
-        <w:pStyle w:val="Normal1"/>
-        <w:rPr>
-          <w:rFonts w:ascii="Arial" w:hAnsi="Arial" w:cs="Arial"/>
-          <w:sz w:val="22"/>
-        </w:rPr>
-      </w:pPr>
-      <w:bookmarkStart w:id="28" w:name="h.2jhzrp14afny" w:colFirst="0" w:colLast="0"/>
+      <w:r>
+        <w:rPr>
+          <w:rFonts w:ascii="Arial" w:eastAsia="Arial" w:hAnsi="Arial" w:cs="Arial"/>
+          <w:sz w:val="22"/>
+        </w:rPr>
+        <w:t>The third chapter provides the requirements specification in detailed terms and a description of the different system interfaces. Different specification techniques are used in order to specify the requirements more pre</w:t>
+      </w:r>
+      <w:r>
+        <w:rPr>
+          <w:rFonts w:ascii="Arial" w:eastAsia="Arial" w:hAnsi="Arial" w:cs="Arial"/>
+          <w:sz w:val="22"/>
+        </w:rPr>
+        <w:t>cisely for different audiences.</w:t>
+      </w:r>
+    </w:p>
+    <w:p>
+      <w:pPr>
+        <w:pStyle w:val="Normal1"/>
+        <w:rPr>
+          <w:rFonts w:ascii="Arial" w:hAnsi="Arial" w:cs="Arial"/>
+          <w:sz w:val="22"/>
+        </w:rPr>
+      </w:pPr>
+      <w:bookmarkStart w:id="28" w:name="h.inasgpr1ywaf" w:colFirst="0" w:colLast="0"/>
       <w:bookmarkEnd w:id="28"/>
-      <w:r>
-        <w:rPr>
-          <w:rFonts w:ascii="Arial" w:eastAsia="Arial" w:hAnsi="Arial" w:cs="Arial"/>
-          <w:sz w:val="22"/>
-        </w:rPr>
-        <w:t>The third chapter provides the requirements specification in detailed terms and a description of the different system interfaces. Different specification techniques are used in order to specify the requirements more pre</w:t>
-      </w:r>
-      <w:r>
-        <w:rPr>
-          <w:rFonts w:ascii="Arial" w:eastAsia="Arial" w:hAnsi="Arial" w:cs="Arial"/>
-          <w:sz w:val="22"/>
-        </w:rPr>
-        <w:t>cisely for different audiences.</w:t>
-      </w:r>
-    </w:p>
-    <w:p>
-      <w:pPr>
-        <w:pStyle w:val="Normal1"/>
-        <w:rPr>
-          <w:rFonts w:ascii="Arial" w:hAnsi="Arial" w:cs="Arial"/>
-          <w:sz w:val="22"/>
-        </w:rPr>
-      </w:pPr>
-      <w:bookmarkStart w:id="29" w:name="h.inasgpr1ywaf" w:colFirst="0" w:colLast="0"/>
+    </w:p>
+    <w:p>
+      <w:pPr>
+        <w:pStyle w:val="Normal1"/>
+        <w:rPr>
+          <w:rFonts w:ascii="Arial" w:eastAsia="Arial" w:hAnsi="Arial" w:cs="Arial"/>
+          <w:sz w:val="22"/>
+        </w:rPr>
+      </w:pPr>
+      <w:bookmarkStart w:id="29" w:name="h.h3jk7hao9ksp" w:colFirst="0" w:colLast="0"/>
       <w:bookmarkEnd w:id="29"/>
-    </w:p>
-    <w:p>
-      <w:pPr>
-        <w:pStyle w:val="Normal1"/>
-        <w:rPr>
-          <w:rFonts w:ascii="Arial" w:eastAsia="Arial" w:hAnsi="Arial" w:cs="Arial"/>
-          <w:sz w:val="22"/>
-        </w:rPr>
-      </w:pPr>
-      <w:bookmarkStart w:id="30" w:name="h.h3jk7hao9ksp" w:colFirst="0" w:colLast="0"/>
+      <w:r>
+        <w:rPr>
+          <w:rFonts w:ascii="Arial" w:eastAsia="Arial" w:hAnsi="Arial" w:cs="Arial"/>
+          <w:sz w:val="22"/>
+        </w:rPr>
+        <w:t xml:space="preserve">The fourth chapter deals with the </w:t>
+      </w:r>
+      <w:r>
+        <w:rPr>
+          <w:rFonts w:ascii="Arial" w:eastAsia="Arial" w:hAnsi="Arial" w:cs="Arial"/>
+          <w:sz w:val="22"/>
+        </w:rPr>
+        <w:t>general, admin, teacher, and student system features that will be utilized by user accounts</w:t>
+      </w:r>
+      <w:r>
+        <w:rPr>
+          <w:rFonts w:ascii="Arial" w:eastAsia="Arial" w:hAnsi="Arial" w:cs="Arial"/>
+          <w:sz w:val="22"/>
+        </w:rPr>
+        <w:t xml:space="preserve">. </w:t>
+      </w:r>
+    </w:p>
+    <w:p>
+      <w:pPr>
+        <w:pStyle w:val="Normal1"/>
+        <w:rPr>
+          <w:rFonts w:ascii="Arial" w:eastAsia="Arial" w:hAnsi="Arial" w:cs="Arial"/>
+          <w:sz w:val="22"/>
+        </w:rPr>
+      </w:pPr>
+    </w:p>
+    <w:p>
+      <w:pPr>
+        <w:pStyle w:val="Normal1"/>
+        <w:rPr>
+          <w:rFonts w:ascii="Arial" w:eastAsia="Arial" w:hAnsi="Arial" w:cs="Arial"/>
+          <w:sz w:val="22"/>
+        </w:rPr>
+      </w:pPr>
+      <w:r>
+        <w:rPr>
+          <w:rFonts w:ascii="Arial" w:eastAsia="Arial" w:hAnsi="Arial" w:cs="Arial"/>
+          <w:sz w:val="22"/>
+        </w:rPr>
+        <w:t>The fifth chapter describes other nonfunctional requirements</w:t>
+      </w:r>
+      <w:r>
+        <w:rPr>
+          <w:rFonts w:ascii="Arial" w:eastAsia="Arial" w:hAnsi="Arial" w:cs="Arial"/>
+          <w:sz w:val="22"/>
+        </w:rPr>
+        <w:t xml:space="preserve"> and business rules</w:t>
+      </w:r>
+      <w:r>
+        <w:rPr>
+          <w:rFonts w:ascii="Arial" w:eastAsia="Arial" w:hAnsi="Arial" w:cs="Arial"/>
+          <w:sz w:val="22"/>
+        </w:rPr>
+        <w:t>.</w:t>
+      </w:r>
+      <w:r>
+        <w:rPr>
+          <w:rFonts w:ascii="Arial" w:eastAsia="Arial" w:hAnsi="Arial" w:cs="Arial"/>
+          <w:sz w:val="22"/>
+        </w:rPr>
+        <w:t xml:space="preserve"> </w:t>
+      </w:r>
+    </w:p>
+    <w:p>
+      <w:pPr>
+        <w:pStyle w:val="Normal1"/>
+        <w:rPr>
+          <w:rFonts w:ascii="Arial" w:eastAsia="Arial" w:hAnsi="Arial" w:cs="Arial"/>
+          <w:sz w:val="22"/>
+        </w:rPr>
+      </w:pPr>
+    </w:p>
+    <w:p>
+      <w:pPr>
+        <w:pStyle w:val="Normal1"/>
+        <w:rPr>
+          <w:rFonts w:ascii="Arial" w:eastAsia="Arial" w:hAnsi="Arial" w:cs="Arial"/>
+          <w:sz w:val="22"/>
+          <w:szCs w:val="22"/>
+        </w:rPr>
+      </w:pPr>
+      <w:r>
+        <w:rPr>
+          <w:rFonts w:ascii="Arial" w:eastAsia="Arial" w:hAnsi="Arial" w:cs="Arial"/>
+          <w:sz w:val="22"/>
+          <w:szCs w:val="22"/>
+        </w:rPr>
+        <w:t xml:space="preserve">The sixth chapter contains the database schema used in </w:t>
+      </w:r>
+      <w:r>
+        <w:rPr>
+          <w:rFonts w:ascii="Arial" w:eastAsia="Arial" w:hAnsi="Arial" w:cs="Arial"/>
+          <w:sz w:val="22"/>
+          <w:szCs w:val="22"/>
+        </w:rPr>
+        <w:t xml:space="preserve">in the </w:t>
+      </w:r>
+      <w:r>
+        <w:rPr>
+          <w:rFonts w:ascii="Arial" w:eastAsia="Arial" w:hAnsi="Arial" w:cs="Arial"/>
+          <w:sz w:val="22"/>
+          <w:szCs w:val="22"/>
+        </w:rPr>
+        <w:t xml:space="preserve">FWC </w:t>
+      </w:r>
+      <w:r>
+        <w:rPr>
+          <w:rFonts w:ascii="Arial" w:eastAsia="Arial" w:hAnsi="Arial" w:cs="Arial"/>
+          <w:sz w:val="22"/>
+          <w:szCs w:val="22"/>
+        </w:rPr>
+        <w:t>database</w:t>
+      </w:r>
+      <w:r>
+        <w:rPr>
+          <w:rFonts w:ascii="Arial" w:eastAsia="Arial" w:hAnsi="Arial" w:cs="Arial"/>
+          <w:sz w:val="22"/>
+          <w:szCs w:val="22"/>
+        </w:rPr>
+        <w:t>.</w:t>
+      </w:r>
+    </w:p>
+    <w:p>
+      <w:pPr>
+        <w:pStyle w:val="Normal1"/>
+        <w:rPr>
+          <w:rFonts w:ascii="Arial" w:hAnsi="Arial" w:cs="Arial"/>
+          <w:sz w:val="22"/>
+        </w:rPr>
+      </w:pPr>
+      <w:bookmarkStart w:id="30" w:name="h.9h99f112mfq2" w:colFirst="0" w:colLast="0"/>
       <w:bookmarkEnd w:id="30"/>
-      <w:r>
-        <w:rPr>
-          <w:rFonts w:ascii="Arial" w:eastAsia="Arial" w:hAnsi="Arial" w:cs="Arial"/>
-          <w:sz w:val="22"/>
-        </w:rPr>
-        <w:t xml:space="preserve">The fourth chapter deals with the </w:t>
-      </w:r>
-      <w:r>
-        <w:rPr>
-          <w:rFonts w:ascii="Arial" w:eastAsia="Arial" w:hAnsi="Arial" w:cs="Arial"/>
-          <w:sz w:val="22"/>
-        </w:rPr>
-        <w:t>general, admin, teacher, and student system features that will be utilized by user accounts</w:t>
-      </w:r>
-      <w:r>
-        <w:rPr>
-          <w:rFonts w:ascii="Arial" w:eastAsia="Arial" w:hAnsi="Arial" w:cs="Arial"/>
-          <w:sz w:val="22"/>
-        </w:rPr>
-        <w:t xml:space="preserve">. </w:t>
-      </w:r>
-    </w:p>
-    <w:p>
-      <w:pPr>
-        <w:pStyle w:val="Normal1"/>
-        <w:rPr>
-          <w:rFonts w:ascii="Arial" w:eastAsia="Arial" w:hAnsi="Arial" w:cs="Arial"/>
-          <w:sz w:val="22"/>
-        </w:rPr>
-      </w:pPr>
-    </w:p>
-    <w:p>
-      <w:pPr>
-        <w:pStyle w:val="Normal1"/>
-        <w:rPr>
-          <w:rFonts w:ascii="Arial" w:eastAsia="Arial" w:hAnsi="Arial" w:cs="Arial"/>
-          <w:sz w:val="22"/>
-        </w:rPr>
-      </w:pPr>
-      <w:r>
-        <w:rPr>
-          <w:rFonts w:ascii="Arial" w:eastAsia="Arial" w:hAnsi="Arial" w:cs="Arial"/>
-          <w:sz w:val="22"/>
-        </w:rPr>
-        <w:t>The fifth chapter describes other nonfunctional requirements</w:t>
-      </w:r>
-      <w:r>
-        <w:rPr>
-          <w:rFonts w:ascii="Arial" w:eastAsia="Arial" w:hAnsi="Arial" w:cs="Arial"/>
-          <w:sz w:val="22"/>
-        </w:rPr>
-        <w:t xml:space="preserve"> and business rules</w:t>
-      </w:r>
-      <w:r>
-        <w:rPr>
-          <w:rFonts w:ascii="Arial" w:eastAsia="Arial" w:hAnsi="Arial" w:cs="Arial"/>
-          <w:sz w:val="22"/>
-        </w:rPr>
-        <w:t>.</w:t>
-      </w:r>
-      <w:r>
-        <w:rPr>
-          <w:rFonts w:ascii="Arial" w:eastAsia="Arial" w:hAnsi="Arial" w:cs="Arial"/>
-          <w:sz w:val="22"/>
-        </w:rPr>
-        <w:t xml:space="preserve"> </w:t>
-      </w:r>
-    </w:p>
-    <w:p>
-      <w:pPr>
-        <w:pStyle w:val="Normal1"/>
-        <w:rPr>
-          <w:rFonts w:ascii="Arial" w:eastAsia="Arial" w:hAnsi="Arial" w:cs="Arial"/>
-          <w:sz w:val="22"/>
-        </w:rPr>
-      </w:pPr>
-    </w:p>
-    <w:p>
-      <w:pPr>
-        <w:pStyle w:val="Normal1"/>
-        <w:rPr>
-          <w:rFonts w:ascii="Arial" w:eastAsia="Arial" w:hAnsi="Arial" w:cs="Arial"/>
-          <w:sz w:val="22"/>
-          <w:szCs w:val="22"/>
-        </w:rPr>
-      </w:pPr>
-      <w:r>
-        <w:rPr>
-          <w:rFonts w:ascii="Arial" w:eastAsia="Arial" w:hAnsi="Arial" w:cs="Arial"/>
-          <w:sz w:val="22"/>
-          <w:szCs w:val="22"/>
-        </w:rPr>
-        <w:t xml:space="preserve">The sixth chapter contains the database schema used in </w:t>
-      </w:r>
-      <w:r>
-        <w:rPr>
-          <w:rFonts w:ascii="Arial" w:eastAsia="Arial" w:hAnsi="Arial" w:cs="Arial"/>
-          <w:sz w:val="22"/>
-          <w:szCs w:val="22"/>
-        </w:rPr>
-        <w:t xml:space="preserve">in the </w:t>
-      </w:r>
-      <w:r>
-        <w:rPr>
-          <w:rFonts w:ascii="Arial" w:eastAsia="Arial" w:hAnsi="Arial" w:cs="Arial"/>
-          <w:sz w:val="22"/>
-          <w:szCs w:val="22"/>
-        </w:rPr>
-        <w:t xml:space="preserve">FWC </w:t>
-      </w:r>
-      <w:r>
-        <w:rPr>
-          <w:rFonts w:ascii="Arial" w:eastAsia="Arial" w:hAnsi="Arial" w:cs="Arial"/>
-          <w:sz w:val="22"/>
-          <w:szCs w:val="22"/>
-        </w:rPr>
-        <w:t>database</w:t>
-      </w:r>
-      <w:r>
-        <w:rPr>
-          <w:rFonts w:ascii="Arial" w:eastAsia="Arial" w:hAnsi="Arial" w:cs="Arial"/>
-          <w:sz w:val="22"/>
-          <w:szCs w:val="22"/>
-        </w:rPr>
-        <w:t>.</w:t>
-      </w:r>
-    </w:p>
-    <w:p>
-      <w:pPr>
-        <w:pStyle w:val="Normal1"/>
-        <w:rPr>
-          <w:rFonts w:ascii="Arial" w:hAnsi="Arial" w:cs="Arial"/>
-          <w:sz w:val="22"/>
-        </w:rPr>
-      </w:pPr>
-      <w:bookmarkStart w:id="31" w:name="h.9h99f112mfq2" w:colFirst="0" w:colLast="0"/>
+    </w:p>
+    <w:p>
+      <w:pPr>
+        <w:pStyle w:val="Normal1"/>
+        <w:rPr>
+          <w:rFonts w:ascii="Arial" w:eastAsia="Arial" w:hAnsi="Arial" w:cs="Arial"/>
+          <w:sz w:val="22"/>
+        </w:rPr>
+      </w:pPr>
+      <w:bookmarkStart w:id="31" w:name="h.1swmsgairiq8" w:colFirst="0" w:colLast="0"/>
       <w:bookmarkEnd w:id="31"/>
-    </w:p>
-    <w:p>
-      <w:pPr>
-        <w:pStyle w:val="Normal1"/>
-        <w:rPr>
-          <w:rFonts w:ascii="Arial" w:eastAsia="Arial" w:hAnsi="Arial" w:cs="Arial"/>
-          <w:sz w:val="22"/>
-        </w:rPr>
-      </w:pPr>
-      <w:bookmarkStart w:id="32" w:name="h.1swmsgairiq8" w:colFirst="0" w:colLast="0"/>
-      <w:bookmarkEnd w:id="32"/>
       <w:r>
         <w:rPr>
           <w:rFonts w:ascii="Arial" w:eastAsia="Arial" w:hAnsi="Arial" w:cs="Arial"/>
@@ -4507,11 +4483,11 @@
           <w:numId w:val="5"/>
         </w:numPr>
       </w:pPr>
-      <w:bookmarkStart w:id="33" w:name="_Toc444807688"/>
+      <w:bookmarkStart w:id="32" w:name="_Toc444807688"/>
       <w:r>
         <w:t>Overall Description</w:t>
       </w:r>
-      <w:bookmarkEnd w:id="33"/>
+      <w:bookmarkEnd w:id="32"/>
     </w:p>
     <w:p>
       <w:pPr>
@@ -4524,27 +4500,27 @@
           <w:rFonts w:ascii="Arial" w:hAnsi="Arial" w:cs="Arial"/>
         </w:rPr>
       </w:pPr>
-      <w:bookmarkStart w:id="34" w:name="h.2s8eyo1" w:colFirst="0" w:colLast="0"/>
-      <w:bookmarkStart w:id="35" w:name="_Toc444807689"/>
+      <w:bookmarkStart w:id="33" w:name="h.2s8eyo1" w:colFirst="0" w:colLast="0"/>
+      <w:bookmarkStart w:id="34" w:name="_Toc444807689"/>
+      <w:bookmarkEnd w:id="33"/>
+      <w:r>
+        <w:rPr>
+          <w:rFonts w:ascii="Arial" w:hAnsi="Arial" w:cs="Arial"/>
+        </w:rPr>
+        <w:t>Product Perspective</w:t>
+      </w:r>
       <w:bookmarkEnd w:id="34"/>
-      <w:r>
-        <w:rPr>
-          <w:rFonts w:ascii="Arial" w:hAnsi="Arial" w:cs="Arial"/>
-        </w:rPr>
-        <w:t>Product Perspective</w:t>
-      </w:r>
+    </w:p>
+    <w:p>
+      <w:pPr>
+        <w:pStyle w:val="Normal1"/>
+        <w:rPr>
+          <w:rFonts w:ascii="Arial" w:eastAsia="Arial" w:hAnsi="Arial" w:cs="Arial"/>
+          <w:sz w:val="22"/>
+        </w:rPr>
+      </w:pPr>
+      <w:bookmarkStart w:id="35" w:name="h.17dp8vu" w:colFirst="0" w:colLast="0"/>
       <w:bookmarkEnd w:id="35"/>
-    </w:p>
-    <w:p>
-      <w:pPr>
-        <w:pStyle w:val="Normal1"/>
-        <w:rPr>
-          <w:rFonts w:ascii="Arial" w:eastAsia="Arial" w:hAnsi="Arial" w:cs="Arial"/>
-          <w:sz w:val="22"/>
-        </w:rPr>
-      </w:pPr>
-      <w:bookmarkStart w:id="36" w:name="h.17dp8vu" w:colFirst="0" w:colLast="0"/>
-      <w:bookmarkEnd w:id="36"/>
       <w:r>
         <w:rPr>
           <w:rFonts w:ascii="Arial" w:eastAsia="Arial" w:hAnsi="Arial" w:cs="Arial"/>
@@ -4798,16 +4774,16 @@
           <w:rFonts w:ascii="Arial" w:hAnsi="Arial" w:cs="Arial"/>
         </w:rPr>
       </w:pPr>
-      <w:bookmarkStart w:id="37" w:name="_Toc444807690"/>
+      <w:bookmarkStart w:id="36" w:name="_Toc444807690"/>
       <w:r>
         <w:rPr>
           <w:rFonts w:ascii="Arial" w:hAnsi="Arial" w:cs="Arial"/>
         </w:rPr>
         <w:t>User Classes and Characteristics</w:t>
       </w:r>
-      <w:bookmarkStart w:id="38" w:name="h.26in1rg" w:colFirst="0" w:colLast="0"/>
+      <w:bookmarkStart w:id="37" w:name="h.26in1rg" w:colFirst="0" w:colLast="0"/>
+      <w:bookmarkEnd w:id="36"/>
       <w:bookmarkEnd w:id="37"/>
-      <w:bookmarkEnd w:id="38"/>
     </w:p>
     <w:tbl>
       <w:tblPr>
@@ -5118,7 +5094,7 @@
           <w:rFonts w:ascii="Arial" w:hAnsi="Arial" w:cs="Arial"/>
         </w:rPr>
       </w:pPr>
-      <w:bookmarkStart w:id="39" w:name="_Toc444807691"/>
+      <w:bookmarkStart w:id="38" w:name="_Toc444807691"/>
       <w:r>
         <w:rPr>
           <w:rFonts w:ascii="Arial" w:hAnsi="Arial" w:cs="Arial"/>
@@ -5126,7 +5102,7 @@
         <w:lastRenderedPageBreak/>
         <w:t>Operating Environment</w:t>
       </w:r>
-      <w:bookmarkEnd w:id="39"/>
+      <w:bookmarkEnd w:id="38"/>
     </w:p>
     <w:p>
       <w:pPr>
@@ -5141,8 +5117,8 @@
           <w:szCs w:val="22"/>
         </w:rPr>
       </w:pPr>
-      <w:bookmarkStart w:id="40" w:name="h.lnxbz9" w:colFirst="0" w:colLast="0"/>
-      <w:bookmarkEnd w:id="40"/>
+      <w:bookmarkStart w:id="39" w:name="h.lnxbz9" w:colFirst="0" w:colLast="0"/>
+      <w:bookmarkEnd w:id="39"/>
       <w:r>
         <w:rPr>
           <w:rFonts w:ascii="Arial" w:eastAsia="Arial" w:hAnsi="Arial" w:cs="Arial"/>
@@ -5215,14 +5191,14 @@
           <w:rFonts w:ascii="Arial" w:hAnsi="Arial" w:cs="Arial"/>
         </w:rPr>
       </w:pPr>
-      <w:bookmarkStart w:id="41" w:name="_Toc444807692"/>
+      <w:bookmarkStart w:id="40" w:name="_Toc444807692"/>
       <w:r>
         <w:rPr>
           <w:rFonts w:ascii="Arial" w:hAnsi="Arial" w:cs="Arial"/>
         </w:rPr>
         <w:t>Design and Implementation Constraints</w:t>
       </w:r>
-      <w:bookmarkEnd w:id="41"/>
+      <w:bookmarkEnd w:id="40"/>
     </w:p>
     <w:p>
       <w:pPr>
@@ -5237,8 +5213,8 @@
           <w:szCs w:val="22"/>
         </w:rPr>
       </w:pPr>
-      <w:bookmarkStart w:id="42" w:name="h.35nkun2" w:colFirst="0" w:colLast="0"/>
-      <w:bookmarkEnd w:id="42"/>
+      <w:bookmarkStart w:id="41" w:name="h.35nkun2" w:colFirst="0" w:colLast="0"/>
+      <w:bookmarkEnd w:id="41"/>
       <w:r>
         <w:rPr>
           <w:rFonts w:ascii="Arial" w:eastAsia="Arial" w:hAnsi="Arial" w:cs="Arial"/>
@@ -5385,14 +5361,14 @@
           <w:rFonts w:ascii="Arial" w:hAnsi="Arial" w:cs="Arial"/>
         </w:rPr>
       </w:pPr>
-      <w:bookmarkStart w:id="43" w:name="_Toc444807693"/>
+      <w:bookmarkStart w:id="42" w:name="_Toc444807693"/>
       <w:r>
         <w:rPr>
           <w:rFonts w:ascii="Arial" w:hAnsi="Arial" w:cs="Arial"/>
         </w:rPr>
         <w:t>User Documentation</w:t>
       </w:r>
-      <w:bookmarkEnd w:id="43"/>
+      <w:bookmarkEnd w:id="42"/>
     </w:p>
     <w:p>
       <w:pPr>
@@ -5407,8 +5383,8 @@
           <w:szCs w:val="22"/>
         </w:rPr>
       </w:pPr>
-      <w:bookmarkStart w:id="44" w:name="h.1ksv4uv" w:colFirst="0" w:colLast="0"/>
-      <w:bookmarkEnd w:id="44"/>
+      <w:bookmarkStart w:id="43" w:name="h.1ksv4uv" w:colFirst="0" w:colLast="0"/>
+      <w:bookmarkEnd w:id="43"/>
       <w:r>
         <w:rPr>
           <w:rFonts w:ascii="Arial" w:eastAsia="Arial" w:hAnsi="Arial" w:cs="Arial"/>
@@ -5451,14 +5427,14 @@
           <w:rFonts w:ascii="Arial" w:hAnsi="Arial" w:cs="Arial"/>
         </w:rPr>
       </w:pPr>
-      <w:bookmarkStart w:id="45" w:name="_Toc444807694"/>
+      <w:bookmarkStart w:id="44" w:name="_Toc444807694"/>
       <w:r>
         <w:rPr>
           <w:rFonts w:ascii="Arial" w:hAnsi="Arial" w:cs="Arial"/>
         </w:rPr>
         <w:t>Assumptions and Dependencies</w:t>
       </w:r>
-      <w:bookmarkEnd w:id="45"/>
+      <w:bookmarkEnd w:id="44"/>
     </w:p>
     <w:p>
       <w:pPr>
@@ -5473,8 +5449,8 @@
           <w:szCs w:val="22"/>
         </w:rPr>
       </w:pPr>
-      <w:bookmarkStart w:id="46" w:name="h.44sinio" w:colFirst="0" w:colLast="0"/>
-      <w:bookmarkEnd w:id="46"/>
+      <w:bookmarkStart w:id="45" w:name="h.44sinio" w:colFirst="0" w:colLast="0"/>
+      <w:bookmarkEnd w:id="45"/>
       <w:r>
         <w:rPr>
           <w:rFonts w:ascii="Arial" w:eastAsia="Arial" w:hAnsi="Arial" w:cs="Arial"/>
@@ -5558,11 +5534,11 @@
           <w:numId w:val="5"/>
         </w:numPr>
       </w:pPr>
-      <w:bookmarkStart w:id="47" w:name="_Toc444807695"/>
+      <w:bookmarkStart w:id="46" w:name="_Toc444807695"/>
       <w:r>
         <w:t>User Requirements</w:t>
       </w:r>
-      <w:bookmarkEnd w:id="47"/>
+      <w:bookmarkEnd w:id="46"/>
     </w:p>
     <w:p>
       <w:pPr>
@@ -5575,29 +5551,29 @@
           <w:rFonts w:ascii="Arial" w:hAnsi="Arial" w:cs="Arial"/>
         </w:rPr>
       </w:pPr>
-      <w:bookmarkStart w:id="48" w:name="h.2jxsxqh" w:colFirst="0" w:colLast="0"/>
-      <w:bookmarkStart w:id="49" w:name="_Toc444807696"/>
+      <w:bookmarkStart w:id="47" w:name="h.2jxsxqh" w:colFirst="0" w:colLast="0"/>
+      <w:bookmarkStart w:id="48" w:name="_Toc444807696"/>
+      <w:bookmarkEnd w:id="47"/>
+      <w:r>
+        <w:rPr>
+          <w:rFonts w:ascii="Arial" w:hAnsi="Arial" w:cs="Arial"/>
+        </w:rPr>
+        <w:t>Functional Requirements</w:t>
+      </w:r>
       <w:bookmarkEnd w:id="48"/>
-      <w:r>
-        <w:rPr>
-          <w:rFonts w:ascii="Arial" w:hAnsi="Arial" w:cs="Arial"/>
-        </w:rPr>
-        <w:t>Functional Requirements</w:t>
-      </w:r>
+    </w:p>
+    <w:p>
+      <w:pPr>
+        <w:pStyle w:val="Normal1"/>
+        <w:rPr>
+          <w:rFonts w:ascii="Arial" w:eastAsia="Arial" w:hAnsi="Arial" w:cs="Arial"/>
+          <w:i/>
+          <w:sz w:val="22"/>
+          <w:szCs w:val="22"/>
+        </w:rPr>
+      </w:pPr>
+      <w:bookmarkStart w:id="49" w:name="h.ndt8av5mmn1j" w:colFirst="0" w:colLast="0"/>
       <w:bookmarkEnd w:id="49"/>
-    </w:p>
-    <w:p>
-      <w:pPr>
-        <w:pStyle w:val="Normal1"/>
-        <w:rPr>
-          <w:rFonts w:ascii="Arial" w:eastAsia="Arial" w:hAnsi="Arial" w:cs="Arial"/>
-          <w:i/>
-          <w:sz w:val="22"/>
-          <w:szCs w:val="22"/>
-        </w:rPr>
-      </w:pPr>
-      <w:bookmarkStart w:id="50" w:name="h.ndt8av5mmn1j" w:colFirst="0" w:colLast="0"/>
-      <w:bookmarkEnd w:id="50"/>
       <w:r>
         <w:rPr>
           <w:rFonts w:ascii="Arial" w:eastAsia="Arial" w:hAnsi="Arial" w:cs="Arial"/>
@@ -5749,8 +5725,8 @@
           <w:szCs w:val="22"/>
         </w:rPr>
       </w:pPr>
-      <w:bookmarkStart w:id="51" w:name="h.kjd69nzcmlfu" w:colFirst="0" w:colLast="0"/>
-      <w:bookmarkEnd w:id="51"/>
+      <w:bookmarkStart w:id="50" w:name="h.kjd69nzcmlfu" w:colFirst="0" w:colLast="0"/>
+      <w:bookmarkEnd w:id="50"/>
       <w:r>
         <w:rPr>
           <w:rFonts w:ascii="Arial" w:eastAsia="Arial" w:hAnsi="Arial" w:cs="Arial"/>
@@ -5912,8 +5888,8 @@
           <w:szCs w:val="22"/>
         </w:rPr>
       </w:pPr>
-      <w:bookmarkStart w:id="52" w:name="h.gjobmifu0829" w:colFirst="0" w:colLast="0"/>
-      <w:bookmarkEnd w:id="52"/>
+      <w:bookmarkStart w:id="51" w:name="h.gjobmifu0829" w:colFirst="0" w:colLast="0"/>
+      <w:bookmarkEnd w:id="51"/>
       <w:r>
         <w:rPr>
           <w:rFonts w:ascii="Arial" w:eastAsia="Arial" w:hAnsi="Arial" w:cs="Arial"/>
@@ -5937,8 +5913,8 @@
           <w:szCs w:val="22"/>
         </w:rPr>
       </w:pPr>
-      <w:bookmarkStart w:id="53" w:name="h.eei92ftlu3ui" w:colFirst="0" w:colLast="0"/>
-      <w:bookmarkEnd w:id="53"/>
+      <w:bookmarkStart w:id="52" w:name="h.eei92ftlu3ui" w:colFirst="0" w:colLast="0"/>
+      <w:bookmarkEnd w:id="52"/>
       <w:r>
         <w:rPr>
           <w:rFonts w:ascii="Arial" w:eastAsia="Arial" w:hAnsi="Arial" w:cs="Arial"/>
@@ -5962,65 +5938,65 @@
           <w:szCs w:val="22"/>
         </w:rPr>
       </w:pPr>
-      <w:bookmarkStart w:id="54" w:name="h.iveexmqlxn8s" w:colFirst="0" w:colLast="0"/>
-      <w:bookmarkStart w:id="55" w:name="h.3yrkzb384g7q" w:colFirst="0" w:colLast="0"/>
+      <w:bookmarkStart w:id="53" w:name="h.iveexmqlxn8s" w:colFirst="0" w:colLast="0"/>
+      <w:bookmarkStart w:id="54" w:name="h.3yrkzb384g7q" w:colFirst="0" w:colLast="0"/>
+      <w:bookmarkEnd w:id="53"/>
       <w:bookmarkEnd w:id="54"/>
+      <w:r>
+        <w:rPr>
+          <w:rFonts w:ascii="Arial" w:eastAsia="Arial" w:hAnsi="Arial" w:cs="Arial"/>
+          <w:sz w:val="22"/>
+          <w:szCs w:val="22"/>
+        </w:rPr>
+        <w:t>The system shall provide a search feature on the class roster screen to search for students and student worksheets.</w:t>
+      </w:r>
+    </w:p>
+    <w:p>
+      <w:pPr>
+        <w:pStyle w:val="Normal1"/>
+        <w:rPr>
+          <w:rFonts w:ascii="Arial" w:eastAsia="Arial" w:hAnsi="Arial" w:cs="Arial"/>
+          <w:i/>
+          <w:sz w:val="22"/>
+          <w:szCs w:val="22"/>
+        </w:rPr>
+      </w:pPr>
+    </w:p>
+    <w:p>
+      <w:pPr>
+        <w:pStyle w:val="Normal1"/>
+        <w:rPr>
+          <w:rFonts w:ascii="Arial" w:hAnsi="Arial" w:cs="Arial"/>
+        </w:rPr>
+      </w:pPr>
+      <w:r>
+        <w:rPr>
+          <w:rFonts w:ascii="Arial" w:eastAsia="Arial" w:hAnsi="Arial" w:cs="Arial"/>
+          <w:i/>
+          <w:sz w:val="22"/>
+          <w:szCs w:val="22"/>
+        </w:rPr>
+        <w:t xml:space="preserve">Requirements for the Teacher </w:t>
+      </w:r>
+      <w:r>
+        <w:rPr>
+          <w:rFonts w:ascii="Arial" w:eastAsia="Arial" w:hAnsi="Arial" w:cs="Arial"/>
+          <w:i/>
+          <w:sz w:val="22"/>
+          <w:szCs w:val="22"/>
+        </w:rPr>
+        <w:t>System Features</w:t>
+      </w:r>
+    </w:p>
+    <w:p>
+      <w:pPr>
+        <w:pStyle w:val="Normal1"/>
+        <w:rPr>
+          <w:rFonts w:ascii="Arial" w:hAnsi="Arial" w:cs="Arial"/>
+        </w:rPr>
+      </w:pPr>
+      <w:bookmarkStart w:id="55" w:name="h.ujsfsvqvxb6q" w:colFirst="0" w:colLast="0"/>
       <w:bookmarkEnd w:id="55"/>
-      <w:r>
-        <w:rPr>
-          <w:rFonts w:ascii="Arial" w:eastAsia="Arial" w:hAnsi="Arial" w:cs="Arial"/>
-          <w:sz w:val="22"/>
-          <w:szCs w:val="22"/>
-        </w:rPr>
-        <w:t>The system shall provide a search feature on the class roster screen to search for students and student worksheets.</w:t>
-      </w:r>
-    </w:p>
-    <w:p>
-      <w:pPr>
-        <w:pStyle w:val="Normal1"/>
-        <w:rPr>
-          <w:rFonts w:ascii="Arial" w:eastAsia="Arial" w:hAnsi="Arial" w:cs="Arial"/>
-          <w:i/>
-          <w:sz w:val="22"/>
-          <w:szCs w:val="22"/>
-        </w:rPr>
-      </w:pPr>
-    </w:p>
-    <w:p>
-      <w:pPr>
-        <w:pStyle w:val="Normal1"/>
-        <w:rPr>
-          <w:rFonts w:ascii="Arial" w:hAnsi="Arial" w:cs="Arial"/>
-        </w:rPr>
-      </w:pPr>
-      <w:r>
-        <w:rPr>
-          <w:rFonts w:ascii="Arial" w:eastAsia="Arial" w:hAnsi="Arial" w:cs="Arial"/>
-          <w:i/>
-          <w:sz w:val="22"/>
-          <w:szCs w:val="22"/>
-        </w:rPr>
-        <w:t xml:space="preserve">Requirements for the Teacher </w:t>
-      </w:r>
-      <w:r>
-        <w:rPr>
-          <w:rFonts w:ascii="Arial" w:eastAsia="Arial" w:hAnsi="Arial" w:cs="Arial"/>
-          <w:i/>
-          <w:sz w:val="22"/>
-          <w:szCs w:val="22"/>
-        </w:rPr>
-        <w:t>System Features</w:t>
-      </w:r>
-    </w:p>
-    <w:p>
-      <w:pPr>
-        <w:pStyle w:val="Normal1"/>
-        <w:rPr>
-          <w:rFonts w:ascii="Arial" w:hAnsi="Arial" w:cs="Arial"/>
-        </w:rPr>
-      </w:pPr>
-      <w:bookmarkStart w:id="56" w:name="h.ujsfsvqvxb6q" w:colFirst="0" w:colLast="0"/>
-      <w:bookmarkEnd w:id="56"/>
     </w:p>
     <w:p>
       <w:pPr>
@@ -6036,8 +6012,8 @@
           <w:szCs w:val="22"/>
         </w:rPr>
       </w:pPr>
-      <w:bookmarkStart w:id="57" w:name="h.uz6g4wrcx42w" w:colFirst="0" w:colLast="0"/>
-      <w:bookmarkEnd w:id="57"/>
+      <w:bookmarkStart w:id="56" w:name="h.uz6g4wrcx42w" w:colFirst="0" w:colLast="0"/>
+      <w:bookmarkEnd w:id="56"/>
       <w:r>
         <w:rPr>
           <w:rFonts w:ascii="Arial" w:eastAsia="Arial" w:hAnsi="Arial" w:cs="Arial"/>
@@ -6154,12 +6130,12 @@
           <w:szCs w:val="22"/>
         </w:rPr>
       </w:pPr>
-      <w:bookmarkStart w:id="58" w:name="h.md3bksysql17" w:colFirst="0" w:colLast="0"/>
-      <w:bookmarkStart w:id="59" w:name="h.jdqvq0xdw9jj" w:colFirst="0" w:colLast="0"/>
-      <w:bookmarkStart w:id="60" w:name="h.7vohb2pq1rbp" w:colFirst="0" w:colLast="0"/>
+      <w:bookmarkStart w:id="57" w:name="h.md3bksysql17" w:colFirst="0" w:colLast="0"/>
+      <w:bookmarkStart w:id="58" w:name="h.jdqvq0xdw9jj" w:colFirst="0" w:colLast="0"/>
+      <w:bookmarkStart w:id="59" w:name="h.7vohb2pq1rbp" w:colFirst="0" w:colLast="0"/>
+      <w:bookmarkEnd w:id="57"/>
       <w:bookmarkEnd w:id="58"/>
       <w:bookmarkEnd w:id="59"/>
-      <w:bookmarkEnd w:id="60"/>
       <w:r>
         <w:rPr>
           <w:rFonts w:ascii="Arial" w:eastAsia="Arial" w:hAnsi="Arial" w:cs="Arial"/>
@@ -6477,10 +6453,10 @@
         </w:rPr>
         <w:t>The student shall be able to select various problem types based on assigned difficulty level.</w:t>
       </w:r>
-      <w:bookmarkStart w:id="61" w:name="h.tqxx56kg4sqw" w:colFirst="0" w:colLast="0"/>
-      <w:bookmarkStart w:id="62" w:name="h.z337ya" w:colFirst="0" w:colLast="0"/>
+      <w:bookmarkStart w:id="60" w:name="h.tqxx56kg4sqw" w:colFirst="0" w:colLast="0"/>
+      <w:bookmarkStart w:id="61" w:name="h.z337ya" w:colFirst="0" w:colLast="0"/>
+      <w:bookmarkEnd w:id="60"/>
       <w:bookmarkEnd w:id="61"/>
-      <w:bookmarkEnd w:id="62"/>
     </w:p>
     <w:p>
       <w:pPr>
@@ -6493,43 +6469,43 @@
           <w:rFonts w:ascii="Arial" w:hAnsi="Arial" w:cs="Arial"/>
         </w:rPr>
       </w:pPr>
-      <w:bookmarkStart w:id="63" w:name="_Toc444807697"/>
+      <w:bookmarkStart w:id="62" w:name="_Toc444807697"/>
       <w:r>
         <w:rPr>
           <w:rFonts w:ascii="Arial" w:hAnsi="Arial" w:cs="Arial"/>
         </w:rPr>
         <w:t>Non-Functional Requirements</w:t>
       </w:r>
+      <w:bookmarkEnd w:id="62"/>
+    </w:p>
+    <w:p>
+      <w:pPr>
+        <w:pStyle w:val="Normal1"/>
+        <w:rPr>
+          <w:rFonts w:ascii="Arial" w:hAnsi="Arial" w:cs="Arial"/>
+        </w:rPr>
+      </w:pPr>
+      <w:bookmarkStart w:id="63" w:name="h.7xh0h6dpxm2a" w:colFirst="0" w:colLast="0"/>
       <w:bookmarkEnd w:id="63"/>
-    </w:p>
-    <w:p>
-      <w:pPr>
-        <w:pStyle w:val="Normal1"/>
-        <w:rPr>
-          <w:rFonts w:ascii="Arial" w:hAnsi="Arial" w:cs="Arial"/>
-        </w:rPr>
-      </w:pPr>
-      <w:bookmarkStart w:id="64" w:name="h.7xh0h6dpxm2a" w:colFirst="0" w:colLast="0"/>
+      <w:r>
+        <w:rPr>
+          <w:rFonts w:ascii="Arial" w:eastAsia="Arial" w:hAnsi="Arial" w:cs="Arial"/>
+          <w:i/>
+          <w:sz w:val="22"/>
+          <w:szCs w:val="22"/>
+        </w:rPr>
+        <w:t>These are the non-technical versions of the Non-Functional Requirements for the Fraction Worksheet Creator</w:t>
+      </w:r>
+    </w:p>
+    <w:p>
+      <w:pPr>
+        <w:pStyle w:val="Normal1"/>
+        <w:rPr>
+          <w:rFonts w:ascii="Arial" w:hAnsi="Arial" w:cs="Arial"/>
+        </w:rPr>
+      </w:pPr>
+      <w:bookmarkStart w:id="64" w:name="h.nlr3g04otvfc" w:colFirst="0" w:colLast="0"/>
       <w:bookmarkEnd w:id="64"/>
-      <w:r>
-        <w:rPr>
-          <w:rFonts w:ascii="Arial" w:eastAsia="Arial" w:hAnsi="Arial" w:cs="Arial"/>
-          <w:i/>
-          <w:sz w:val="22"/>
-          <w:szCs w:val="22"/>
-        </w:rPr>
-        <w:t>These are the non-technical versions of the Non-Functional Requirements for the Fraction Worksheet Creator</w:t>
-      </w:r>
-    </w:p>
-    <w:p>
-      <w:pPr>
-        <w:pStyle w:val="Normal1"/>
-        <w:rPr>
-          <w:rFonts w:ascii="Arial" w:hAnsi="Arial" w:cs="Arial"/>
-        </w:rPr>
-      </w:pPr>
-      <w:bookmarkStart w:id="65" w:name="h.nlr3g04otvfc" w:colFirst="0" w:colLast="0"/>
-      <w:bookmarkEnd w:id="65"/>
     </w:p>
     <w:p>
       <w:pPr>
@@ -6545,8 +6521,8 @@
           <w:szCs w:val="22"/>
         </w:rPr>
       </w:pPr>
-      <w:bookmarkStart w:id="66" w:name="h.e51s7588b76b" w:colFirst="0" w:colLast="0"/>
-      <w:bookmarkEnd w:id="66"/>
+      <w:bookmarkStart w:id="65" w:name="h.e51s7588b76b" w:colFirst="0" w:colLast="0"/>
+      <w:bookmarkEnd w:id="65"/>
       <w:r>
         <w:rPr>
           <w:rFonts w:ascii="Arial" w:eastAsia="Arial" w:hAnsi="Arial" w:cs="Arial"/>
@@ -6606,7 +6582,7 @@
           <w:rFonts w:ascii="Arial" w:hAnsi="Arial" w:cs="Arial"/>
         </w:rPr>
       </w:pPr>
-      <w:bookmarkStart w:id="67" w:name="_Toc444807698"/>
+      <w:bookmarkStart w:id="66" w:name="_Toc444807698"/>
       <w:r>
         <w:rPr>
           <w:rFonts w:ascii="Arial" w:hAnsi="Arial" w:cs="Arial"/>
@@ -6614,7 +6590,7 @@
         <w:lastRenderedPageBreak/>
         <w:t>Software Interfaces</w:t>
       </w:r>
-      <w:bookmarkEnd w:id="67"/>
+      <w:bookmarkEnd w:id="66"/>
     </w:p>
     <w:p>
       <w:pPr>
@@ -6630,8 +6606,8 @@
           <w:szCs w:val="22"/>
         </w:rPr>
       </w:pPr>
-      <w:bookmarkStart w:id="68" w:name="h.1y810tw" w:colFirst="0" w:colLast="0"/>
-      <w:bookmarkEnd w:id="68"/>
+      <w:bookmarkStart w:id="67" w:name="h.1y810tw" w:colFirst="0" w:colLast="0"/>
+      <w:bookmarkEnd w:id="67"/>
       <w:r>
         <w:rPr>
           <w:rFonts w:ascii="Arial" w:eastAsia="Arial" w:hAnsi="Arial" w:cs="Arial"/>
@@ -6759,24 +6735,24 @@
           <w:numId w:val="5"/>
         </w:numPr>
       </w:pPr>
-      <w:bookmarkStart w:id="69" w:name="_Toc444807699"/>
+      <w:bookmarkStart w:id="68" w:name="_Toc444807699"/>
       <w:r>
         <w:t>System Requirements</w:t>
       </w:r>
+      <w:bookmarkEnd w:id="68"/>
+    </w:p>
+    <w:p>
+      <w:pPr>
+        <w:pStyle w:val="Normal1"/>
+        <w:rPr>
+          <w:rFonts w:ascii="Arial" w:eastAsia="Arial" w:hAnsi="Arial" w:cs="Arial"/>
+          <w:i/>
+          <w:sz w:val="22"/>
+          <w:szCs w:val="22"/>
+        </w:rPr>
+      </w:pPr>
+      <w:bookmarkStart w:id="69" w:name="h.2xcytpi" w:colFirst="0" w:colLast="0"/>
       <w:bookmarkEnd w:id="69"/>
-    </w:p>
-    <w:p>
-      <w:pPr>
-        <w:pStyle w:val="Normal1"/>
-        <w:rPr>
-          <w:rFonts w:ascii="Arial" w:eastAsia="Arial" w:hAnsi="Arial" w:cs="Arial"/>
-          <w:i/>
-          <w:sz w:val="22"/>
-          <w:szCs w:val="22"/>
-        </w:rPr>
-      </w:pPr>
-      <w:bookmarkStart w:id="70" w:name="h.2xcytpi" w:colFirst="0" w:colLast="0"/>
-      <w:bookmarkEnd w:id="70"/>
       <w:r>
         <w:rPr>
           <w:rFonts w:ascii="Arial" w:eastAsia="Arial" w:hAnsi="Arial" w:cs="Arial"/>
@@ -6798,7 +6774,7 @@
           <w:rFonts w:ascii="Arial" w:hAnsi="Arial" w:cs="Arial"/>
         </w:rPr>
       </w:pPr>
-      <w:bookmarkStart w:id="71" w:name="_Toc444807700"/>
+      <w:bookmarkStart w:id="70" w:name="_Toc444807700"/>
       <w:r>
         <w:rPr>
           <w:rFonts w:ascii="Arial" w:hAnsi="Arial" w:cs="Arial"/>
@@ -6811,7 +6787,7 @@
         </w:rPr>
         <w:t>System Features</w:t>
       </w:r>
-      <w:bookmarkEnd w:id="71"/>
+      <w:bookmarkEnd w:id="70"/>
     </w:p>
     <w:p>
       <w:pPr>
@@ -7065,25 +7041,7 @@
           <w:sz w:val="22"/>
           <w:szCs w:val="22"/>
         </w:rPr>
-        <w:t xml:space="preserve">andomly generate a new </w:t>
-      </w:r>
-      <w:proofErr w:type="gramStart"/>
-      <w:r>
-        <w:rPr>
-          <w:rFonts w:ascii="Arial" w:eastAsia="Arial" w:hAnsi="Arial" w:cs="Arial"/>
-          <w:sz w:val="22"/>
-          <w:szCs w:val="22"/>
-        </w:rPr>
-        <w:t>eight character</w:t>
-      </w:r>
-      <w:proofErr w:type="gramEnd"/>
-      <w:r>
-        <w:rPr>
-          <w:rFonts w:ascii="Arial" w:eastAsia="Arial" w:hAnsi="Arial" w:cs="Arial"/>
-          <w:sz w:val="22"/>
-          <w:szCs w:val="22"/>
-        </w:rPr>
-        <w:t xml:space="preserve"> password.  This password is temporary and can be provided to the teacher outside the FWC software.</w:t>
+        <w:t>andomly generate a new eight character password.  This password is temporary and can be provided to the teacher outside the FWC software.</w:t>
       </w:r>
     </w:p>
     <w:p>
@@ -7108,14 +7066,14 @@
           <w:rFonts w:ascii="Arial" w:hAnsi="Arial" w:cs="Arial"/>
         </w:rPr>
       </w:pPr>
-      <w:bookmarkStart w:id="72" w:name="_Toc444807701"/>
+      <w:bookmarkStart w:id="71" w:name="_Toc444807701"/>
       <w:r>
         <w:rPr>
           <w:rFonts w:ascii="Arial" w:hAnsi="Arial" w:cs="Arial"/>
         </w:rPr>
         <w:t>General System Features</w:t>
       </w:r>
-      <w:bookmarkEnd w:id="72"/>
+      <w:bookmarkEnd w:id="71"/>
     </w:p>
     <w:p>
       <w:pPr>
@@ -7534,7 +7492,23 @@
           <w:sz w:val="22"/>
           <w:szCs w:val="22"/>
         </w:rPr>
-        <w:t>Worksheet 1 – Order images from least to greatest (10 Problems)</w:t>
+        <w:t xml:space="preserve">Worksheet 1 – </w:t>
+      </w:r>
+      <w:r>
+        <w:rPr>
+          <w:rFonts w:ascii="Arial" w:eastAsia="Arial" w:hAnsi="Arial" w:cs="Arial"/>
+          <w:sz w:val="22"/>
+          <w:szCs w:val="22"/>
+        </w:rPr>
+        <w:t>Convert Picture to Fraction</w:t>
+      </w:r>
+      <w:r>
+        <w:rPr>
+          <w:rFonts w:ascii="Arial" w:eastAsia="Arial" w:hAnsi="Arial" w:cs="Arial"/>
+          <w:sz w:val="22"/>
+          <w:szCs w:val="22"/>
+        </w:rPr>
+        <w:t xml:space="preserve"> (10 Problems)</w:t>
       </w:r>
     </w:p>
     <w:p>
@@ -7553,7 +7527,15 @@
           <w:sz w:val="22"/>
           <w:szCs w:val="22"/>
         </w:rPr>
-        <w:t>Worksheet 2 – Specifics are TBD (10 Problems)</w:t>
+        <w:t xml:space="preserve">Worksheet 2 – </w:t>
+      </w:r>
+      <w:r>
+        <w:rPr>
+          <w:rFonts w:ascii="Arial" w:eastAsia="Arial" w:hAnsi="Arial" w:cs="Arial"/>
+          <w:sz w:val="22"/>
+          <w:szCs w:val="22"/>
+        </w:rPr>
+        <w:t>Order images from least to greatest (10 Problems)</w:t>
       </w:r>
     </w:p>
     <w:p>
@@ -7572,7 +7554,15 @@
           <w:sz w:val="22"/>
           <w:szCs w:val="22"/>
         </w:rPr>
-        <w:t>Worksheet 3 – Specifics are TBD (10 Problems)</w:t>
+        <w:t xml:space="preserve">Worksheet 3 – </w:t>
+      </w:r>
+      <w:r>
+        <w:rPr>
+          <w:rFonts w:ascii="Arial" w:eastAsia="Arial" w:hAnsi="Arial" w:cs="Arial"/>
+          <w:sz w:val="22"/>
+          <w:szCs w:val="22"/>
+        </w:rPr>
+        <w:t>Addition of Picture Fractions (10 Problems)</w:t>
       </w:r>
     </w:p>
     <w:p>
@@ -7670,7 +7660,23 @@
           <w:sz w:val="22"/>
           <w:szCs w:val="22"/>
         </w:rPr>
-        <w:t>Worksheet 3 – Specifics are TBD (20 Problems)</w:t>
+        <w:t xml:space="preserve">Worksheet 3 – </w:t>
+      </w:r>
+      <w:r>
+        <w:rPr>
+          <w:rFonts w:ascii="Arial" w:eastAsia="Arial" w:hAnsi="Arial" w:cs="Arial"/>
+          <w:sz w:val="22"/>
+          <w:szCs w:val="22"/>
+        </w:rPr>
+        <w:t>Multiplication / Division</w:t>
+      </w:r>
+      <w:r>
+        <w:rPr>
+          <w:rFonts w:ascii="Arial" w:eastAsia="Arial" w:hAnsi="Arial" w:cs="Arial"/>
+          <w:sz w:val="22"/>
+          <w:szCs w:val="22"/>
+        </w:rPr>
+        <w:t xml:space="preserve"> (20 Problems)</w:t>
       </w:r>
     </w:p>
     <w:p>
@@ -7757,7 +7763,25 @@
           <w:sz w:val="22"/>
           <w:szCs w:val="22"/>
         </w:rPr>
-        <w:t>Worksheet 3 – Specifics are TBD (20 Problems)</w:t>
+        <w:t xml:space="preserve">Worksheet 3 – </w:t>
+      </w:r>
+      <w:r>
+        <w:rPr>
+          <w:rFonts w:ascii="Arial" w:eastAsia="Arial" w:hAnsi="Arial" w:cs="Arial"/>
+          <w:sz w:val="22"/>
+          <w:szCs w:val="22"/>
+        </w:rPr>
+        <w:t>Multiplication / Division</w:t>
+      </w:r>
+      <w:bookmarkStart w:id="72" w:name="_GoBack"/>
+      <w:bookmarkEnd w:id="72"/>
+      <w:r>
+        <w:rPr>
+          <w:rFonts w:ascii="Arial" w:eastAsia="Arial" w:hAnsi="Arial" w:cs="Arial"/>
+          <w:sz w:val="22"/>
+          <w:szCs w:val="22"/>
+        </w:rPr>
+        <w:t xml:space="preserve"> (20 Problems)</w:t>
       </w:r>
     </w:p>
     <w:p>
@@ -8473,25 +8497,7 @@
           <w:sz w:val="22"/>
           <w:szCs w:val="22"/>
         </w:rPr>
-        <w:t xml:space="preserve">Description:  The teacher shall be able to review student generated worksheets and answer sheets.  Using the Class Roster </w:t>
-      </w:r>
-      <w:proofErr w:type="gramStart"/>
-      <w:r>
-        <w:rPr>
-          <w:rFonts w:ascii="Arial" w:eastAsia="Arial" w:hAnsi="Arial" w:cs="Arial"/>
-          <w:sz w:val="22"/>
-          <w:szCs w:val="22"/>
-        </w:rPr>
-        <w:t>Panel</w:t>
-      </w:r>
-      <w:proofErr w:type="gramEnd"/>
-      <w:r>
-        <w:rPr>
-          <w:rFonts w:ascii="Arial" w:eastAsia="Arial" w:hAnsi="Arial" w:cs="Arial"/>
-          <w:sz w:val="22"/>
-          <w:szCs w:val="22"/>
-        </w:rPr>
-        <w:t xml:space="preserve"> the teacher will be able to view a list of worksheets generated by the students.  This list will include the student name, date generated, the difficulty and worksheet type created.  Clicking on a listing will open a PDF copy of the worksheet and answer sheet.</w:t>
+        <w:t>Description:  The teacher shall be able to review student generated worksheets and answer sheets.  Using the Class Roster Panel the teacher will be able to view a list of worksheets generated by the students.  This list will include the student name, date generated, the difficulty and worksheet type created.  Clicking on a listing will open a PDF copy of the worksheet and answer sheet.</w:t>
       </w:r>
     </w:p>
     <w:p>
@@ -8550,25 +8556,7 @@
           <w:sz w:val="22"/>
           <w:szCs w:val="22"/>
         </w:rPr>
-        <w:t xml:space="preserve">Description:  The teacher shall be able to delete student generated worksheets and answer sheets.  Using the Class Roster </w:t>
-      </w:r>
-      <w:proofErr w:type="gramStart"/>
-      <w:r>
-        <w:rPr>
-          <w:rFonts w:ascii="Arial" w:eastAsia="Arial" w:hAnsi="Arial" w:cs="Arial"/>
-          <w:sz w:val="22"/>
-          <w:szCs w:val="22"/>
-        </w:rPr>
-        <w:t>Panel</w:t>
-      </w:r>
-      <w:proofErr w:type="gramEnd"/>
-      <w:r>
-        <w:rPr>
-          <w:rFonts w:ascii="Arial" w:eastAsia="Arial" w:hAnsi="Arial" w:cs="Arial"/>
-          <w:sz w:val="22"/>
-          <w:szCs w:val="22"/>
-        </w:rPr>
-        <w:t xml:space="preserve"> the teacher will be able to remove listings for generated worksheets.  Permanently removing those listings from the database.</w:t>
+        <w:t>Description:  The teacher shall be able to delete student generated worksheets and answer sheets.  Using the Class Roster Panel the teacher will be able to remove listings for generated worksheets.  Permanently removing those listings from the database.</w:t>
       </w:r>
     </w:p>
     <w:p>
@@ -8627,25 +8615,7 @@
           <w:sz w:val="22"/>
           <w:szCs w:val="22"/>
         </w:rPr>
-        <w:t xml:space="preserve">Description:  The teacher shall be able to create rosters for each class they teach.  Using the Class Roster </w:t>
-      </w:r>
-      <w:proofErr w:type="gramStart"/>
-      <w:r>
-        <w:rPr>
-          <w:rFonts w:ascii="Arial" w:eastAsia="Arial" w:hAnsi="Arial" w:cs="Arial"/>
-          <w:sz w:val="22"/>
-          <w:szCs w:val="22"/>
-        </w:rPr>
-        <w:t>Panel</w:t>
-      </w:r>
-      <w:proofErr w:type="gramEnd"/>
-      <w:r>
-        <w:rPr>
-          <w:rFonts w:ascii="Arial" w:eastAsia="Arial" w:hAnsi="Arial" w:cs="Arial"/>
-          <w:sz w:val="22"/>
-          <w:szCs w:val="22"/>
-        </w:rPr>
-        <w:t xml:space="preserve"> the teacher will be able to create a roster of students for each course they teach.  Allowing the teacher to see all students in a particular class at a glance.  Data entered for the class roster will be used as part of the worksheet header.</w:t>
+        <w:t>Description:  The teacher shall be able to create rosters for each class they teach.  Using the Class Roster Panel the teacher will be able to create a roster of students for each course they teach.  Allowing the teacher to see all students in a particular class at a glance.  Data entered for the class roster will be used as part of the worksheet header.</w:t>
       </w:r>
     </w:p>
     <w:p>
@@ -8704,25 +8674,7 @@
           <w:sz w:val="22"/>
           <w:szCs w:val="22"/>
         </w:rPr>
-        <w:t xml:space="preserve">Description:  The teacher shall be able to create / modify / delete logins for students.  Using the Student Data </w:t>
-      </w:r>
-      <w:proofErr w:type="gramStart"/>
-      <w:r>
-        <w:rPr>
-          <w:rFonts w:ascii="Arial" w:eastAsia="Arial" w:hAnsi="Arial" w:cs="Arial"/>
-          <w:sz w:val="22"/>
-          <w:szCs w:val="22"/>
-        </w:rPr>
-        <w:t>Panel</w:t>
-      </w:r>
-      <w:proofErr w:type="gramEnd"/>
-      <w:r>
-        <w:rPr>
-          <w:rFonts w:ascii="Arial" w:eastAsia="Arial" w:hAnsi="Arial" w:cs="Arial"/>
-          <w:sz w:val="22"/>
-          <w:szCs w:val="22"/>
-        </w:rPr>
-        <w:t xml:space="preserve"> the teacher will be able to add new students, modify their username / password, </w:t>
+        <w:t xml:space="preserve">Description:  The teacher shall be able to create / modify / delete logins for students.  Using the Student Data Panel the teacher will be able to add new students, modify their username / password, </w:t>
       </w:r>
       <w:r>
         <w:rPr>
@@ -8789,25 +8741,7 @@
           <w:sz w:val="22"/>
           <w:szCs w:val="22"/>
         </w:rPr>
-        <w:t xml:space="preserve">Description:  The teacher shall be able to set difficulty levels for each student.  Using the Student Data </w:t>
-      </w:r>
-      <w:proofErr w:type="gramStart"/>
-      <w:r>
-        <w:rPr>
-          <w:rFonts w:ascii="Arial" w:eastAsia="Arial" w:hAnsi="Arial" w:cs="Arial"/>
-          <w:sz w:val="22"/>
-          <w:szCs w:val="22"/>
-        </w:rPr>
-        <w:t>Panel</w:t>
-      </w:r>
-      <w:proofErr w:type="gramEnd"/>
-      <w:r>
-        <w:rPr>
-          <w:rFonts w:ascii="Arial" w:eastAsia="Arial" w:hAnsi="Arial" w:cs="Arial"/>
-          <w:sz w:val="22"/>
-          <w:szCs w:val="22"/>
-        </w:rPr>
-        <w:t xml:space="preserve"> the teacher will be able to assign available difficulty levels to the student.</w:t>
+        <w:t>Description:  The teacher shall be able to set difficulty levels for each student.  Using the Student Data Panel the teacher will be able to assign available difficulty levels to the student.</w:t>
       </w:r>
     </w:p>
     <w:p>
@@ -10940,27 +10874,7 @@
           <w:color w:val="222222"/>
           <w:shd w:val="clear" w:color="auto" w:fill="FFFFFF"/>
         </w:rPr>
-        <w:t xml:space="preserve">Table </w:t>
-      </w:r>
-      <w:proofErr w:type="gramStart"/>
-      <w:r>
-        <w:rPr>
-          <w:rFonts w:ascii="Arial" w:hAnsi="Arial" w:cs="Arial"/>
-          <w:b/>
-          <w:color w:val="222222"/>
-          <w:shd w:val="clear" w:color="auto" w:fill="FFFFFF"/>
-        </w:rPr>
-        <w:t>2  -</w:t>
-      </w:r>
-      <w:proofErr w:type="gramEnd"/>
-      <w:r>
-        <w:rPr>
-          <w:rFonts w:ascii="Arial" w:hAnsi="Arial" w:cs="Arial"/>
-          <w:b/>
-          <w:color w:val="222222"/>
-          <w:shd w:val="clear" w:color="auto" w:fill="FFFFFF"/>
-        </w:rPr>
-        <w:t xml:space="preserve"> List of TBD</w:t>
+        <w:t>Table 2  - List of TBD</w:t>
       </w:r>
     </w:p>
     <w:p>
@@ -11390,25 +11304,7 @@
           <w:sz w:val="22"/>
           <w:szCs w:val="22"/>
         </w:rPr>
-        <w:t xml:space="preserve">[1] IEEE Software Engineering Standards Committee, “IEEE </w:t>
-      </w:r>
-      <w:proofErr w:type="spellStart"/>
-      <w:r>
-        <w:rPr>
-          <w:rFonts w:ascii="Arial" w:eastAsia="Arial" w:hAnsi="Arial" w:cs="Arial"/>
-          <w:sz w:val="22"/>
-          <w:szCs w:val="22"/>
-        </w:rPr>
-        <w:t>Std</w:t>
-      </w:r>
-      <w:proofErr w:type="spellEnd"/>
-      <w:r>
-        <w:rPr>
-          <w:rFonts w:ascii="Arial" w:eastAsia="Arial" w:hAnsi="Arial" w:cs="Arial"/>
-          <w:sz w:val="22"/>
-          <w:szCs w:val="22"/>
-        </w:rPr>
-        <w:t xml:space="preserve"> 830-1998, IEEE Recommended Practice for Software Requirements Specifications”, October 20, 1998.</w:t>
+        <w:t>[1] IEEE Software Engineering Standards Committee, “IEEE Std 830-1998, IEEE Recommended Practice for Software Requirements Specifications”, October 20, 1998.</w:t>
       </w:r>
     </w:p>
     <w:p>
@@ -11578,23 +11474,13 @@
         </w:rPr>
         <w:t xml:space="preserve">[4] Fraction worksheets </w:t>
       </w:r>
-      <w:proofErr w:type="gramStart"/>
-      <w:r>
-        <w:rPr>
-          <w:rFonts w:ascii="Arial" w:eastAsia="Arial" w:hAnsi="Arial" w:cs="Arial"/>
-          <w:sz w:val="22"/>
-          <w:szCs w:val="22"/>
-        </w:rPr>
-        <w:t>1.Fraction</w:t>
-      </w:r>
-      <w:proofErr w:type="gramEnd"/>
-      <w:r>
-        <w:rPr>
-          <w:rFonts w:ascii="Arial" w:eastAsia="Arial" w:hAnsi="Arial" w:cs="Arial"/>
-          <w:sz w:val="22"/>
-          <w:szCs w:val="22"/>
-        </w:rPr>
-        <w:t xml:space="preserve"> addition, subtraction, multiplication, and division</w:t>
+      <w:r>
+        <w:rPr>
+          <w:rFonts w:ascii="Arial" w:eastAsia="Arial" w:hAnsi="Arial" w:cs="Arial"/>
+          <w:sz w:val="22"/>
+          <w:szCs w:val="22"/>
+        </w:rPr>
+        <w:t>1.Fraction addition, subtraction, multiplication, and division</w:t>
       </w:r>
       <w:r>
         <w:rPr>
@@ -11748,7 +11634,7 @@
 </file>
 
 <file path=word/endnotes.xml><?xml version="1.0" encoding="utf-8"?>
-<w:endnotes xmlns:wpc="http://schemas.microsoft.com/office/word/2010/wordprocessingCanvas" xmlns:mo="http://schemas.microsoft.com/office/mac/office/2008/main" xmlns:mc="http://schemas.openxmlformats.org/markup-compatibility/2006" xmlns:mv="urn:schemas-microsoft-com:mac:vml" xmlns:o="urn:schemas-microsoft-com:office:office" xmlns:r="http://schemas.openxmlformats.org/officeDocument/2006/relationships" xmlns:m="http://schemas.openxmlformats.org/officeDocument/2006/math" xmlns:v="urn:schemas-microsoft-com:vml" xmlns:wp14="http://schemas.microsoft.com/office/word/2010/wordprocessingDrawing" xmlns:wp="http://schemas.openxmlformats.org/drawingml/2006/wordprocessingDrawing" xmlns:w10="urn:schemas-microsoft-com:office:word" xmlns:w="http://schemas.openxmlformats.org/wordprocessingml/2006/main" xmlns:w14="http://schemas.microsoft.com/office/word/2010/wordml" xmlns:w15="http://schemas.microsoft.com/office/word/2012/wordml" xmlns:wpg="http://schemas.microsoft.com/office/word/2010/wordprocessingGroup" xmlns:wpi="http://schemas.microsoft.com/office/word/2010/wordprocessingInk" xmlns:wne="http://schemas.microsoft.com/office/word/2006/wordml" xmlns:wps="http://schemas.microsoft.com/office/word/2010/wordprocessingShape" mc:Ignorable="w14 w15 wp14">
+<w:endnotes xmlns:wpc="http://schemas.microsoft.com/office/word/2010/wordprocessingCanvas" xmlns:mc="http://schemas.openxmlformats.org/markup-compatibility/2006" xmlns:o="urn:schemas-microsoft-com:office:office" xmlns:r="http://schemas.openxmlformats.org/officeDocument/2006/relationships" xmlns:m="http://schemas.openxmlformats.org/officeDocument/2006/math" xmlns:v="urn:schemas-microsoft-com:vml" xmlns:wp14="http://schemas.microsoft.com/office/word/2010/wordprocessingDrawing" xmlns:wp="http://schemas.openxmlformats.org/drawingml/2006/wordprocessingDrawing" xmlns:w10="urn:schemas-microsoft-com:office:word" xmlns:w="http://schemas.openxmlformats.org/wordprocessingml/2006/main" xmlns:w14="http://schemas.microsoft.com/office/word/2010/wordml" xmlns:w15="http://schemas.microsoft.com/office/word/2012/wordml" xmlns:wpg="http://schemas.microsoft.com/office/word/2010/wordprocessingGroup" xmlns:wpi="http://schemas.microsoft.com/office/word/2010/wordprocessingInk" xmlns:wne="http://schemas.microsoft.com/office/word/2006/wordml" xmlns:wps="http://schemas.microsoft.com/office/word/2010/wordprocessingShape" mc:Ignorable="w14 w15 wp14">
   <w:endnote w:type="separator" w:id="-1">
     <w:p>
       <w:r>
@@ -11767,7 +11653,7 @@
 </file>
 
 <file path=word/footer1.xml><?xml version="1.0" encoding="utf-8"?>
-<w:ftr xmlns:wpc="http://schemas.microsoft.com/office/word/2010/wordprocessingCanvas" xmlns:mo="http://schemas.microsoft.com/office/mac/office/2008/main" xmlns:mc="http://schemas.openxmlformats.org/markup-compatibility/2006" xmlns:mv="urn:schemas-microsoft-com:mac:vml" xmlns:o="urn:schemas-microsoft-com:office:office" xmlns:r="http://schemas.openxmlformats.org/officeDocument/2006/relationships" xmlns:m="http://schemas.openxmlformats.org/officeDocument/2006/math" xmlns:v="urn:schemas-microsoft-com:vml" xmlns:wp14="http://schemas.microsoft.com/office/word/2010/wordprocessingDrawing" xmlns:wp="http://schemas.openxmlformats.org/drawingml/2006/wordprocessingDrawing" xmlns:w10="urn:schemas-microsoft-com:office:word" xmlns:w="http://schemas.openxmlformats.org/wordprocessingml/2006/main" xmlns:w14="http://schemas.microsoft.com/office/word/2010/wordml" xmlns:w15="http://schemas.microsoft.com/office/word/2012/wordml" xmlns:wpg="http://schemas.microsoft.com/office/word/2010/wordprocessingGroup" xmlns:wpi="http://schemas.microsoft.com/office/word/2010/wordprocessingInk" xmlns:wne="http://schemas.microsoft.com/office/word/2006/wordml" xmlns:wps="http://schemas.microsoft.com/office/word/2010/wordprocessingShape" mc:Ignorable="w14 w15 wp14">
+<w:ftr xmlns:wpc="http://schemas.microsoft.com/office/word/2010/wordprocessingCanvas" xmlns:mc="http://schemas.openxmlformats.org/markup-compatibility/2006" xmlns:o="urn:schemas-microsoft-com:office:office" xmlns:r="http://schemas.openxmlformats.org/officeDocument/2006/relationships" xmlns:m="http://schemas.openxmlformats.org/officeDocument/2006/math" xmlns:v="urn:schemas-microsoft-com:vml" xmlns:wp14="http://schemas.microsoft.com/office/word/2010/wordprocessingDrawing" xmlns:wp="http://schemas.openxmlformats.org/drawingml/2006/wordprocessingDrawing" xmlns:w10="urn:schemas-microsoft-com:office:word" xmlns:w="http://schemas.openxmlformats.org/wordprocessingml/2006/main" xmlns:w14="http://schemas.microsoft.com/office/word/2010/wordml" xmlns:w15="http://schemas.microsoft.com/office/word/2012/wordml" xmlns:wpg="http://schemas.microsoft.com/office/word/2010/wordprocessingGroup" xmlns:wpi="http://schemas.microsoft.com/office/word/2010/wordprocessingInk" xmlns:wne="http://schemas.microsoft.com/office/word/2006/wordml" xmlns:wps="http://schemas.microsoft.com/office/word/2010/wordprocessingShape" mc:Ignorable="w14 w15 wp14">
   <w:p>
     <w:pPr>
       <w:tabs>
@@ -11794,38 +11680,14 @@
         <w:sz w:val="20"/>
         <w:szCs w:val="20"/>
       </w:rPr>
-      <w:t xml:space="preserve">Copyright © 2002 by Karl E. </w:t>
-    </w:r>
-    <w:proofErr w:type="spellStart"/>
-    <w:r>
-      <w:rPr>
-        <w:rFonts w:ascii="Times" w:hAnsi="Times"/>
-        <w:b/>
-        <w:i/>
-        <w:color w:val="auto"/>
-        <w:sz w:val="20"/>
-        <w:szCs w:val="20"/>
-      </w:rPr>
-      <w:t>Wiegers</w:t>
-    </w:r>
-    <w:proofErr w:type="spellEnd"/>
-    <w:r>
-      <w:rPr>
-        <w:rFonts w:ascii="Times" w:hAnsi="Times"/>
-        <w:b/>
-        <w:i/>
-        <w:color w:val="auto"/>
-        <w:sz w:val="20"/>
-        <w:szCs w:val="20"/>
-      </w:rPr>
-      <w:t>. Permission is granted to use, modify, and distribute this document.</w:t>
+      <w:t>Copyright © 2002 by Karl E. Wiegers. Permission is granted to use, modify, and distribute this document.</w:t>
     </w:r>
   </w:p>
 </w:ftr>
 </file>
 
 <file path=word/footnotes.xml><?xml version="1.0" encoding="utf-8"?>
-<w:footnotes xmlns:wpc="http://schemas.microsoft.com/office/word/2010/wordprocessingCanvas" xmlns:mo="http://schemas.microsoft.com/office/mac/office/2008/main" xmlns:mc="http://schemas.openxmlformats.org/markup-compatibility/2006" xmlns:mv="urn:schemas-microsoft-com:mac:vml" xmlns:o="urn:schemas-microsoft-com:office:office" xmlns:r="http://schemas.openxmlformats.org/officeDocument/2006/relationships" xmlns:m="http://schemas.openxmlformats.org/officeDocument/2006/math" xmlns:v="urn:schemas-microsoft-com:vml" xmlns:wp14="http://schemas.microsoft.com/office/word/2010/wordprocessingDrawing" xmlns:wp="http://schemas.openxmlformats.org/drawingml/2006/wordprocessingDrawing" xmlns:w10="urn:schemas-microsoft-com:office:word" xmlns:w="http://schemas.openxmlformats.org/wordprocessingml/2006/main" xmlns:w14="http://schemas.microsoft.com/office/word/2010/wordml" xmlns:w15="http://schemas.microsoft.com/office/word/2012/wordml" xmlns:wpg="http://schemas.microsoft.com/office/word/2010/wordprocessingGroup" xmlns:wpi="http://schemas.microsoft.com/office/word/2010/wordprocessingInk" xmlns:wne="http://schemas.microsoft.com/office/word/2006/wordml" xmlns:wps="http://schemas.microsoft.com/office/word/2010/wordprocessingShape" mc:Ignorable="w14 w15 wp14">
+<w:footnotes xmlns:wpc="http://schemas.microsoft.com/office/word/2010/wordprocessingCanvas" xmlns:mc="http://schemas.openxmlformats.org/markup-compatibility/2006" xmlns:o="urn:schemas-microsoft-com:office:office" xmlns:r="http://schemas.openxmlformats.org/officeDocument/2006/relationships" xmlns:m="http://schemas.openxmlformats.org/officeDocument/2006/math" xmlns:v="urn:schemas-microsoft-com:vml" xmlns:wp14="http://schemas.microsoft.com/office/word/2010/wordprocessingDrawing" xmlns:wp="http://schemas.openxmlformats.org/drawingml/2006/wordprocessingDrawing" xmlns:w10="urn:schemas-microsoft-com:office:word" xmlns:w="http://schemas.openxmlformats.org/wordprocessingml/2006/main" xmlns:w14="http://schemas.microsoft.com/office/word/2010/wordml" xmlns:w15="http://schemas.microsoft.com/office/word/2012/wordml" xmlns:wpg="http://schemas.microsoft.com/office/word/2010/wordprocessingGroup" xmlns:wpi="http://schemas.microsoft.com/office/word/2010/wordprocessingInk" xmlns:wne="http://schemas.microsoft.com/office/word/2006/wordml" xmlns:wps="http://schemas.microsoft.com/office/word/2010/wordprocessingShape" mc:Ignorable="w14 w15 wp14">
   <w:footnote w:type="separator" w:id="-1">
     <w:p>
       <w:r>
@@ -11844,7 +11706,7 @@
 </file>
 
 <file path=word/header1.xml><?xml version="1.0" encoding="utf-8"?>
-<w:hdr xmlns:wpc="http://schemas.microsoft.com/office/word/2010/wordprocessingCanvas" xmlns:mo="http://schemas.microsoft.com/office/mac/office/2008/main" xmlns:mc="http://schemas.openxmlformats.org/markup-compatibility/2006" xmlns:mv="urn:schemas-microsoft-com:mac:vml" xmlns:o="urn:schemas-microsoft-com:office:office" xmlns:r="http://schemas.openxmlformats.org/officeDocument/2006/relationships" xmlns:m="http://schemas.openxmlformats.org/officeDocument/2006/math" xmlns:v="urn:schemas-microsoft-com:vml" xmlns:wp14="http://schemas.microsoft.com/office/word/2010/wordprocessingDrawing" xmlns:wp="http://schemas.openxmlformats.org/drawingml/2006/wordprocessingDrawing" xmlns:w10="urn:schemas-microsoft-com:office:word" xmlns:w="http://schemas.openxmlformats.org/wordprocessingml/2006/main" xmlns:w14="http://schemas.microsoft.com/office/word/2010/wordml" xmlns:w15="http://schemas.microsoft.com/office/word/2012/wordml" xmlns:wpg="http://schemas.microsoft.com/office/word/2010/wordprocessingGroup" xmlns:wpi="http://schemas.microsoft.com/office/word/2010/wordprocessingInk" xmlns:wne="http://schemas.microsoft.com/office/word/2006/wordml" xmlns:wps="http://schemas.microsoft.com/office/word/2010/wordprocessingShape" mc:Ignorable="w14 w15 wp14">
+<w:hdr xmlns:wpc="http://schemas.microsoft.com/office/word/2010/wordprocessingCanvas" xmlns:mc="http://schemas.openxmlformats.org/markup-compatibility/2006" xmlns:o="urn:schemas-microsoft-com:office:office" xmlns:r="http://schemas.openxmlformats.org/officeDocument/2006/relationships" xmlns:m="http://schemas.openxmlformats.org/officeDocument/2006/math" xmlns:v="urn:schemas-microsoft-com:vml" xmlns:wp14="http://schemas.microsoft.com/office/word/2010/wordprocessingDrawing" xmlns:wp="http://schemas.openxmlformats.org/drawingml/2006/wordprocessingDrawing" xmlns:w10="urn:schemas-microsoft-com:office:word" xmlns:w="http://schemas.openxmlformats.org/wordprocessingml/2006/main" xmlns:w14="http://schemas.microsoft.com/office/word/2010/wordml" xmlns:w15="http://schemas.microsoft.com/office/word/2012/wordml" xmlns:wpg="http://schemas.microsoft.com/office/word/2010/wordprocessingGroup" xmlns:wpi="http://schemas.microsoft.com/office/word/2010/wordprocessingInk" xmlns:wne="http://schemas.microsoft.com/office/word/2006/wordml" xmlns:wps="http://schemas.microsoft.com/office/word/2010/wordprocessingShape" mc:Ignorable="w14 w15 wp14">
   <w:p>
     <w:pPr>
       <w:tabs>
@@ -11959,7 +11821,7 @@
         <w:sz w:val="20"/>
         <w:szCs w:val="20"/>
       </w:rPr>
-      <w:t>1</w:t>
+      <w:t>9</w:t>
     </w:r>
     <w:r>
       <w:rPr>
@@ -11987,8 +11849,8 @@
 </file>
 
 <file path=word/numbering.xml><?xml version="1.0" encoding="utf-8"?>
-<w:numbering xmlns:wpc="http://schemas.microsoft.com/office/word/2010/wordprocessingCanvas" xmlns:mo="http://schemas.microsoft.com/office/mac/office/2008/main" xmlns:mc="http://schemas.openxmlformats.org/markup-compatibility/2006" xmlns:mv="urn:schemas-microsoft-com:mac:vml" xmlns:o="urn:schemas-microsoft-com:office:office" xmlns:r="http://schemas.openxmlformats.org/officeDocument/2006/relationships" xmlns:m="http://schemas.openxmlformats.org/officeDocument/2006/math" xmlns:v="urn:schemas-microsoft-com:vml" xmlns:wp14="http://schemas.microsoft.com/office/word/2010/wordprocessingDrawing" xmlns:wp="http://schemas.openxmlformats.org/drawingml/2006/wordprocessingDrawing" xmlns:w10="urn:schemas-microsoft-com:office:word" xmlns:w="http://schemas.openxmlformats.org/wordprocessingml/2006/main" xmlns:w14="http://schemas.microsoft.com/office/word/2010/wordml" xmlns:w15="http://schemas.microsoft.com/office/word/2012/wordml" xmlns:wpg="http://schemas.microsoft.com/office/word/2010/wordprocessingGroup" xmlns:wpi="http://schemas.microsoft.com/office/word/2010/wordprocessingInk" xmlns:wne="http://schemas.microsoft.com/office/word/2006/wordml" xmlns:wps="http://schemas.microsoft.com/office/word/2010/wordprocessingShape" mc:Ignorable="w14 w15 wp14">
-  <w:abstractNum w:abstractNumId="0">
+<w:numbering xmlns:wpc="http://schemas.microsoft.com/office/word/2010/wordprocessingCanvas" xmlns:mc="http://schemas.openxmlformats.org/markup-compatibility/2006" xmlns:o="urn:schemas-microsoft-com:office:office" xmlns:r="http://schemas.openxmlformats.org/officeDocument/2006/relationships" xmlns:m="http://schemas.openxmlformats.org/officeDocument/2006/math" xmlns:v="urn:schemas-microsoft-com:vml" xmlns:wp14="http://schemas.microsoft.com/office/word/2010/wordprocessingDrawing" xmlns:wp="http://schemas.openxmlformats.org/drawingml/2006/wordprocessingDrawing" xmlns:w10="urn:schemas-microsoft-com:office:word" xmlns:w="http://schemas.openxmlformats.org/wordprocessingml/2006/main" xmlns:w14="http://schemas.microsoft.com/office/word/2010/wordml" xmlns:w15="http://schemas.microsoft.com/office/word/2012/wordml" xmlns:wpg="http://schemas.microsoft.com/office/word/2010/wordprocessingGroup" xmlns:wpi="http://schemas.microsoft.com/office/word/2010/wordprocessingInk" xmlns:wne="http://schemas.microsoft.com/office/word/2006/wordml" xmlns:wps="http://schemas.microsoft.com/office/word/2010/wordprocessingShape" mc:Ignorable="w14 w15 wp14">
+  <w:abstractNum w:abstractNumId="0" w15:restartNumberingAfterBreak="0">
     <w:nsid w:val="FFFFFF1D"/>
     <w:multiLevelType w:val="multilevel"/>
     <w:tmpl w:val="B3D6A4F6"/>
@@ -12128,7 +11990,7 @@
       </w:rPr>
     </w:lvl>
   </w:abstractNum>
-  <w:abstractNum w:abstractNumId="1">
+  <w:abstractNum w:abstractNumId="1" w15:restartNumberingAfterBreak="0">
     <w:nsid w:val="01BF231A"/>
     <w:multiLevelType w:val="hybridMultilevel"/>
     <w:tmpl w:val="8F08A482"/>
@@ -12241,7 +12103,7 @@
       </w:rPr>
     </w:lvl>
   </w:abstractNum>
-  <w:abstractNum w:abstractNumId="2">
+  <w:abstractNum w:abstractNumId="2" w15:restartNumberingAfterBreak="0">
     <w:nsid w:val="0304679B"/>
     <w:multiLevelType w:val="multilevel"/>
     <w:tmpl w:val="E9FCE656"/>
@@ -12354,7 +12216,7 @@
       </w:rPr>
     </w:lvl>
   </w:abstractNum>
-  <w:abstractNum w:abstractNumId="3">
+  <w:abstractNum w:abstractNumId="3" w15:restartNumberingAfterBreak="0">
     <w:nsid w:val="0A267343"/>
     <w:multiLevelType w:val="hybridMultilevel"/>
     <w:tmpl w:val="362A42FC"/>
@@ -12467,7 +12329,7 @@
       </w:rPr>
     </w:lvl>
   </w:abstractNum>
-  <w:abstractNum w:abstractNumId="4">
+  <w:abstractNum w:abstractNumId="4" w15:restartNumberingAfterBreak="0">
     <w:nsid w:val="0B223ECB"/>
     <w:multiLevelType w:val="hybridMultilevel"/>
     <w:tmpl w:val="9B9635E8"/>
@@ -12580,7 +12442,7 @@
       </w:rPr>
     </w:lvl>
   </w:abstractNum>
-  <w:abstractNum w:abstractNumId="5">
+  <w:abstractNum w:abstractNumId="5" w15:restartNumberingAfterBreak="0">
     <w:nsid w:val="141B1129"/>
     <w:multiLevelType w:val="hybridMultilevel"/>
     <w:tmpl w:val="19042C30"/>
@@ -12693,7 +12555,7 @@
       </w:rPr>
     </w:lvl>
   </w:abstractNum>
-  <w:abstractNum w:abstractNumId="6">
+  <w:abstractNum w:abstractNumId="6" w15:restartNumberingAfterBreak="0">
     <w:nsid w:val="18F356AA"/>
     <w:multiLevelType w:val="hybridMultilevel"/>
     <w:tmpl w:val="25E88BB2"/>
@@ -12806,7 +12668,7 @@
       </w:rPr>
     </w:lvl>
   </w:abstractNum>
-  <w:abstractNum w:abstractNumId="7">
+  <w:abstractNum w:abstractNumId="7" w15:restartNumberingAfterBreak="0">
     <w:nsid w:val="20B90CEB"/>
     <w:multiLevelType w:val="multilevel"/>
     <w:tmpl w:val="87B25C44"/>
@@ -12919,7 +12781,7 @@
       </w:rPr>
     </w:lvl>
   </w:abstractNum>
-  <w:abstractNum w:abstractNumId="8">
+  <w:abstractNum w:abstractNumId="8" w15:restartNumberingAfterBreak="0">
     <w:nsid w:val="21D92F2B"/>
     <w:multiLevelType w:val="hybridMultilevel"/>
     <w:tmpl w:val="6F1640DC"/>
@@ -13032,7 +12894,7 @@
       </w:rPr>
     </w:lvl>
   </w:abstractNum>
-  <w:abstractNum w:abstractNumId="9">
+  <w:abstractNum w:abstractNumId="9" w15:restartNumberingAfterBreak="0">
     <w:nsid w:val="25706F52"/>
     <w:multiLevelType w:val="hybridMultilevel"/>
     <w:tmpl w:val="F3F23CDA"/>
@@ -13145,7 +13007,7 @@
       </w:rPr>
     </w:lvl>
   </w:abstractNum>
-  <w:abstractNum w:abstractNumId="10">
+  <w:abstractNum w:abstractNumId="10" w15:restartNumberingAfterBreak="0">
     <w:nsid w:val="271756F4"/>
     <w:multiLevelType w:val="hybridMultilevel"/>
     <w:tmpl w:val="1E9C9A7A"/>
@@ -13258,7 +13120,7 @@
       </w:rPr>
     </w:lvl>
   </w:abstractNum>
-  <w:abstractNum w:abstractNumId="11">
+  <w:abstractNum w:abstractNumId="11" w15:restartNumberingAfterBreak="0">
     <w:nsid w:val="2957392E"/>
     <w:multiLevelType w:val="hybridMultilevel"/>
     <w:tmpl w:val="D60C0A4C"/>
@@ -13371,7 +13233,7 @@
       </w:rPr>
     </w:lvl>
   </w:abstractNum>
-  <w:abstractNum w:abstractNumId="12">
+  <w:abstractNum w:abstractNumId="12" w15:restartNumberingAfterBreak="0">
     <w:nsid w:val="2A830F62"/>
     <w:multiLevelType w:val="hybridMultilevel"/>
     <w:tmpl w:val="C02E5D08"/>
@@ -13484,7 +13346,7 @@
       </w:rPr>
     </w:lvl>
   </w:abstractNum>
-  <w:abstractNum w:abstractNumId="13">
+  <w:abstractNum w:abstractNumId="13" w15:restartNumberingAfterBreak="0">
     <w:nsid w:val="39CC7466"/>
     <w:multiLevelType w:val="hybridMultilevel"/>
     <w:tmpl w:val="9FCE3E64"/>
@@ -13597,7 +13459,7 @@
       </w:rPr>
     </w:lvl>
   </w:abstractNum>
-  <w:abstractNum w:abstractNumId="14">
+  <w:abstractNum w:abstractNumId="14" w15:restartNumberingAfterBreak="0">
     <w:nsid w:val="3ABC08E3"/>
     <w:multiLevelType w:val="multilevel"/>
     <w:tmpl w:val="5EB6EBA8"/>
@@ -13710,7 +13572,7 @@
       </w:rPr>
     </w:lvl>
   </w:abstractNum>
-  <w:abstractNum w:abstractNumId="15">
+  <w:abstractNum w:abstractNumId="15" w15:restartNumberingAfterBreak="0">
     <w:nsid w:val="40013384"/>
     <w:multiLevelType w:val="hybridMultilevel"/>
     <w:tmpl w:val="366C3F68"/>
@@ -13823,7 +13685,7 @@
       </w:rPr>
     </w:lvl>
   </w:abstractNum>
-  <w:abstractNum w:abstractNumId="16">
+  <w:abstractNum w:abstractNumId="16" w15:restartNumberingAfterBreak="0">
     <w:nsid w:val="46695F47"/>
     <w:multiLevelType w:val="hybridMultilevel"/>
     <w:tmpl w:val="D7AC6484"/>
@@ -13936,7 +13798,7 @@
       </w:rPr>
     </w:lvl>
   </w:abstractNum>
-  <w:abstractNum w:abstractNumId="17">
+  <w:abstractNum w:abstractNumId="17" w15:restartNumberingAfterBreak="0">
     <w:nsid w:val="480109C5"/>
     <w:multiLevelType w:val="hybridMultilevel"/>
     <w:tmpl w:val="190A1CB2"/>
@@ -14049,7 +13911,7 @@
       </w:rPr>
     </w:lvl>
   </w:abstractNum>
-  <w:abstractNum w:abstractNumId="18">
+  <w:abstractNum w:abstractNumId="18" w15:restartNumberingAfterBreak="0">
     <w:nsid w:val="4A655313"/>
     <w:multiLevelType w:val="hybridMultilevel"/>
     <w:tmpl w:val="8E4C9E8E"/>
@@ -14162,7 +14024,7 @@
       </w:rPr>
     </w:lvl>
   </w:abstractNum>
-  <w:abstractNum w:abstractNumId="19">
+  <w:abstractNum w:abstractNumId="19" w15:restartNumberingAfterBreak="0">
     <w:nsid w:val="4F245DE6"/>
     <w:multiLevelType w:val="hybridMultilevel"/>
     <w:tmpl w:val="010801CE"/>
@@ -14275,7 +14137,7 @@
       </w:rPr>
     </w:lvl>
   </w:abstractNum>
-  <w:abstractNum w:abstractNumId="20">
+  <w:abstractNum w:abstractNumId="20" w15:restartNumberingAfterBreak="0">
     <w:nsid w:val="66F05DC7"/>
     <w:multiLevelType w:val="multilevel"/>
     <w:tmpl w:val="4B0EC9B0"/>
@@ -14388,7 +14250,7 @@
       </w:rPr>
     </w:lvl>
   </w:abstractNum>
-  <w:abstractNum w:abstractNumId="21">
+  <w:abstractNum w:abstractNumId="21" w15:restartNumberingAfterBreak="0">
     <w:nsid w:val="6B851985"/>
     <w:multiLevelType w:val="hybridMultilevel"/>
     <w:tmpl w:val="95C2AF7E"/>
@@ -14501,7 +14363,7 @@
       </w:rPr>
     </w:lvl>
   </w:abstractNum>
-  <w:abstractNum w:abstractNumId="22">
+  <w:abstractNum w:abstractNumId="22" w15:restartNumberingAfterBreak="0">
     <w:nsid w:val="76B437FE"/>
     <w:multiLevelType w:val="hybridMultilevel"/>
     <w:tmpl w:val="9456191E"/>
@@ -14614,7 +14476,7 @@
       </w:rPr>
     </w:lvl>
   </w:abstractNum>
-  <w:abstractNum w:abstractNumId="23">
+  <w:abstractNum w:abstractNumId="23" w15:restartNumberingAfterBreak="0">
     <w:nsid w:val="798666DE"/>
     <w:multiLevelType w:val="hybridMultilevel"/>
     <w:tmpl w:val="28B8714C"/>
@@ -14727,7 +14589,7 @@
       </w:rPr>
     </w:lvl>
   </w:abstractNum>
-  <w:abstractNum w:abstractNumId="24">
+  <w:abstractNum w:abstractNumId="24" w15:restartNumberingAfterBreak="0">
     <w:nsid w:val="7D7B2897"/>
     <w:multiLevelType w:val="hybridMultilevel"/>
     <w:tmpl w:val="D46CA9F4"/>
@@ -14840,7 +14702,7 @@
       </w:rPr>
     </w:lvl>
   </w:abstractNum>
-  <w:abstractNum w:abstractNumId="25">
+  <w:abstractNum w:abstractNumId="25" w15:restartNumberingAfterBreak="0">
     <w:nsid w:val="7FF078DE"/>
     <w:multiLevelType w:val="multilevel"/>
     <w:tmpl w:val="697C4CF6"/>
@@ -15048,7 +14910,7 @@
     </w:rPrDefault>
     <w:pPrDefault/>
   </w:docDefaults>
-  <w:latentStyles w:defLockedState="0" w:defUIPriority="99" w:defSemiHidden="0" w:defUnhideWhenUsed="0" w:defQFormat="0" w:count="380">
+  <w:latentStyles w:defLockedState="0" w:defUIPriority="99" w:defSemiHidden="0" w:defUnhideWhenUsed="0" w:defQFormat="0" w:count="371">
     <w:lsdException w:name="Normal" w:uiPriority="0" w:qFormat="1"/>
     <w:lsdException w:name="heading 1" w:uiPriority="9" w:qFormat="1"/>
     <w:lsdException w:name="heading 2" w:semiHidden="1" w:uiPriority="0" w:unhideWhenUsed="1" w:qFormat="1"/>
@@ -15596,13 +15458,6 @@
     <w:tblPr>
       <w:tblStyleRowBandSize w:val="1"/>
       <w:tblStyleColBandSize w:val="1"/>
-      <w:tblInd w:w="0" w:type="dxa"/>
-      <w:tblCellMar>
-        <w:top w:w="0" w:type="dxa"/>
-        <w:left w:w="108" w:type="dxa"/>
-        <w:bottom w:w="0" w:type="dxa"/>
-        <w:right w:w="108" w:type="dxa"/>
-      </w:tblCellMar>
     </w:tblPr>
   </w:style>
   <w:style w:type="paragraph" w:styleId="Header">
@@ -15968,7 +15823,6 @@
     <w:uiPriority w:val="59"/>
     <w:rsid w:val="003976F8"/>
     <w:tblPr>
-      <w:tblInd w:w="0" w:type="dxa"/>
       <w:tblBorders>
         <w:top w:val="single" w:sz="4" w:space="0" w:color="auto"/>
         <w:left w:val="single" w:sz="4" w:space="0" w:color="auto"/>
@@ -15977,12 +15831,6 @@
         <w:insideH w:val="single" w:sz="4" w:space="0" w:color="auto"/>
         <w:insideV w:val="single" w:sz="4" w:space="0" w:color="auto"/>
       </w:tblBorders>
-      <w:tblCellMar>
-        <w:top w:w="0" w:type="dxa"/>
-        <w:left w:w="108" w:type="dxa"/>
-        <w:bottom w:w="0" w:type="dxa"/>
-        <w:right w:w="108" w:type="dxa"/>
-      </w:tblCellMar>
     </w:tblPr>
   </w:style>
   <w:style w:type="paragraph" w:styleId="ListParagraph">
@@ -16339,7 +16187,7 @@
 </file>
 
 <file path=customXml/itemProps1.xml><?xml version="1.0" encoding="utf-8"?>
-<ds:datastoreItem xmlns:ds="http://schemas.openxmlformats.org/officeDocument/2006/customXml" ds:itemID="{A2B102BE-5AB3-CC4D-B5D5-8C7F41417D3F}">
+<ds:datastoreItem xmlns:ds="http://schemas.openxmlformats.org/officeDocument/2006/customXml" ds:itemID="{4F7B0FF7-0B68-4705-A0A1-48C2B53D433B}">
   <ds:schemaRefs>
     <ds:schemaRef ds:uri="http://schemas.openxmlformats.org/officeDocument/2006/bibliography"/>
   </ds:schemaRefs>

</xml_diff>